<commit_message>
Improving GDD and City Hall/Office LDD;
Creating City Hall level review, with new flow.
</commit_message>
<xml_diff>
--- a/Docs/Andarilha_GDD.docx
+++ b/Docs/Andarilha_GDD.docx
@@ -13,6 +13,7 @@
           <w:lang w:val="en-CA"/>
         </w:rPr>
       </w:pPr>
+      <w:proofErr w:type="spellStart"/>
       <w:r>
         <w:rPr>
           <w:b/>
@@ -24,6 +25,7 @@
         </w:rPr>
         <w:t>Andarilha</w:t>
       </w:r>
+      <w:proofErr w:type="spellEnd"/>
     </w:p>
     <w:p>
       <w:pPr>
@@ -68,13 +70,14 @@
         <w:rPr>
           <w:lang w:val="en-CA"/>
         </w:rPr>
-        <w:t>Nonl</w:t>
-      </w:r>
-      <w:r>
-        <w:rPr>
-          <w:lang w:val="en-CA"/>
-        </w:rPr>
-        <w:t>inear</w:t>
+        <w:t xml:space="preserve">Linear </w:t>
+      </w:r>
+      <w:r>
+        <w:rPr>
+          <w:strike/>
+          <w:lang w:val="en-CA"/>
+        </w:rPr>
+        <w:t>Nonlinear</w:t>
       </w:r>
       <w:r>
         <w:rPr>
@@ -86,21 +89,41 @@
         <w:rPr>
           <w:lang w:val="en-CA"/>
         </w:rPr>
-        <w:t xml:space="preserve"> / Metroidvania progression</w:t>
-      </w:r>
-    </w:p>
-    <w:p>
-      <w:pPr>
-        <w:spacing w:after="0"/>
-        <w:rPr>
-          <w:lang w:val="en-CA"/>
-        </w:rPr>
-      </w:pPr>
-      <w:r>
-        <w:rPr>
-          <w:lang w:val="en-CA"/>
-        </w:rPr>
-        <w:t>Mini Open World</w:t>
+        <w:t xml:space="preserve"> / </w:t>
+      </w:r>
+      <w:proofErr w:type="spellStart"/>
+      <w:r>
+        <w:rPr>
+          <w:lang w:val="en-CA"/>
+        </w:rPr>
+        <w:t>Metroidvania</w:t>
+      </w:r>
+      <w:proofErr w:type="spellEnd"/>
+      <w:r>
+        <w:rPr>
+          <w:lang w:val="en-CA"/>
+        </w:rPr>
+        <w:t xml:space="preserve"> progression</w:t>
+      </w:r>
+    </w:p>
+    <w:p>
+      <w:pPr>
+        <w:spacing w:after="0"/>
+        <w:rPr>
+          <w:lang w:val="en-CA"/>
+        </w:rPr>
+      </w:pPr>
+      <w:r>
+        <w:rPr>
+          <w:lang w:val="en-CA"/>
+        </w:rPr>
+        <w:t xml:space="preserve">Open </w:t>
+      </w:r>
+      <w:r>
+        <w:rPr>
+          <w:lang w:val="en-CA"/>
+        </w:rPr>
+        <w:t>Hub</w:t>
       </w:r>
     </w:p>
     <w:p>
@@ -128,7 +151,7 @@
           <w:szCs w:val="24"/>
           <w:lang w:val="en-CA"/>
         </w:rPr>
-        <w:t>Player Goals</w:t>
+        <w:t>Story summary</w:t>
       </w:r>
     </w:p>
     <w:p>
@@ -154,7 +177,21 @@
         <w:rPr>
           <w:lang w:val="en-CA"/>
         </w:rPr>
-        <w:t>Data is the new oil. Storing and trafficking them within Clouds is getting even more dangerous, to a level that some data/information/messages need to be shared in analogical/offline/physical way, such as pendrives and letters.</w:t>
+        <w:t xml:space="preserve">Data is the new oil. Storing and trafficking them within Clouds is getting even more dangerous, to a level that some data/information/messages need to be shared in analogical/offline/physical way, such as </w:t>
+      </w:r>
+      <w:proofErr w:type="spellStart"/>
+      <w:r>
+        <w:rPr>
+          <w:lang w:val="en-CA"/>
+        </w:rPr>
+        <w:t>pendrives</w:t>
+      </w:r>
+      <w:proofErr w:type="spellEnd"/>
+      <w:r>
+        <w:rPr>
+          <w:lang w:val="en-CA"/>
+        </w:rPr>
+        <w:t xml:space="preserve"> and letters.</w:t>
       </w:r>
     </w:p>
     <w:p>
@@ -176,11 +213,19 @@
           <w:lang w:val="en-CA"/>
         </w:rPr>
       </w:pPr>
-      <w:r>
-        <w:rPr>
-          <w:lang w:val="en-CA"/>
-        </w:rPr>
-        <w:t>Andarilha is the game's protagonist and has been working as one of these couriers/messengers. In one of her jobs, she unintentionally read valuable information about how companies are planning the city's future. This event makes her wonder about how her job might influence the future, and that data pirates might not be that much wrong by stealing data/information/messages.</w:t>
+      <w:proofErr w:type="spellStart"/>
+      <w:r>
+        <w:rPr>
+          <w:lang w:val="en-CA"/>
+        </w:rPr>
+        <w:t>Andarilha</w:t>
+      </w:r>
+      <w:proofErr w:type="spellEnd"/>
+      <w:r>
+        <w:rPr>
+          <w:lang w:val="en-CA"/>
+        </w:rPr>
+        <w:t xml:space="preserve"> is the game's protagonist and has been working as one of these couriers/messengers. In one of her jobs, she unintentionally read valuable information about how companies are planning the city's future. This event makes her wonder about how her job might influence the future, and that data pirates might not be that much wrong by stealing data/information/messages.</w:t>
       </w:r>
     </w:p>
     <w:p>
@@ -208,19 +253,33 @@
           <w:lang w:val="en-CA"/>
         </w:rPr>
       </w:pPr>
-      <w:r>
-        <w:rPr>
-          <w:lang w:val="en-CA"/>
-        </w:rPr>
-        <w:t>Andarilha needs to deliver, steal and escape.</w:t>
-      </w:r>
-    </w:p>
-    <w:p>
-      <w:pPr>
-        <w:rPr>
-          <w:lang w:val="en-CA"/>
-        </w:rPr>
-      </w:pPr>
+      <w:proofErr w:type="spellStart"/>
+      <w:r>
+        <w:rPr>
+          <w:lang w:val="en-CA"/>
+        </w:rPr>
+        <w:t>Andarilha</w:t>
+      </w:r>
+      <w:proofErr w:type="spellEnd"/>
+      <w:r>
+        <w:rPr>
+          <w:lang w:val="en-CA"/>
+        </w:rPr>
+        <w:t xml:space="preserve"> needs to deliver, steal and escape.</w:t>
+      </w:r>
+    </w:p>
+    <w:p>
+      <w:pPr>
+        <w:rPr>
+          <w:lang w:val="en-CA"/>
+        </w:rPr>
+      </w:pPr>
+      <w:r>
+        <w:rPr>
+          <w:lang w:val="en-CA"/>
+        </w:rPr>
+        <w:br w:type="page"/>
+      </w:r>
     </w:p>
     <w:p>
       <w:pPr>
@@ -240,50 +299,23 @@
           <w:szCs w:val="24"/>
           <w:lang w:val="en-CA"/>
         </w:rPr>
-        <w:t>Decision-Making</w:t>
-      </w:r>
-    </w:p>
-    <w:p>
-      <w:pPr>
-        <w:rPr>
-          <w:sz w:val="24"/>
-          <w:szCs w:val="24"/>
-          <w:lang w:val="en-CA"/>
-        </w:rPr>
-      </w:pPr>
-      <w:r>
-        <w:rPr>
-          <w:sz w:val="24"/>
-          <w:szCs w:val="24"/>
-          <w:lang w:val="en-CA"/>
-        </w:rPr>
-        <w:t>The player needs to decide which quest they are going to get</w:t>
-      </w:r>
-      <w:r>
-        <w:rPr>
-          <w:sz w:val="24"/>
-          <w:szCs w:val="24"/>
-          <w:lang w:val="en-CA"/>
-        </w:rPr>
-        <w:t xml:space="preserve"> from the City Hall mural.</w:t>
-      </w:r>
-    </w:p>
-    <w:p>
-      <w:pPr>
-        <w:rPr>
-          <w:sz w:val="24"/>
-          <w:szCs w:val="24"/>
-          <w:lang w:val="en-CA"/>
-        </w:rPr>
-      </w:pPr>
-      <w:r>
-        <w:rPr>
-          <w:sz w:val="24"/>
-          <w:szCs w:val="24"/>
-          <w:lang w:val="en-CA"/>
-        </w:rPr>
-        <w:t xml:space="preserve">In a advanced stage of the game, I would like to allow the player to decide whether they are going to delivery the package from the quest (and have a possible outcome in the world), or open the package and found out that these important data on the packages are meant to cause changes in the game world and is up to the player to decide if they are going to delivery or not, making the player an important piece in this world. </w:t>
-      </w:r>
+        <w:lastRenderedPageBreak/>
+        <w:t>Player Goals</w:t>
+      </w:r>
+    </w:p>
+    <w:p>
+      <w:pPr>
+        <w:rPr>
+          <w:lang w:val="en-CA"/>
+        </w:rPr>
+      </w:pPr>
+    </w:p>
+    <w:p>
+      <w:pPr>
+        <w:rPr>
+          <w:lang w:val="en-CA"/>
+        </w:rPr>
+      </w:pPr>
     </w:p>
     <w:p>
       <w:pPr>
@@ -295,9 +327,7 @@
           <w:lang w:val="en-CA"/>
         </w:rPr>
       </w:pPr>
-    </w:p>
-    <w:p>
-      <w:pPr>
+      <w:r>
         <w:rPr>
           <w:b/>
           <w:bCs/>
@@ -305,8 +335,53 @@
           <w:szCs w:val="24"/>
           <w:lang w:val="en-CA"/>
         </w:rPr>
-      </w:pPr>
-      <w:r>
+        <w:t>Decision-Making</w:t>
+      </w:r>
+    </w:p>
+    <w:p>
+      <w:pPr>
+        <w:rPr>
+          <w:sz w:val="24"/>
+          <w:szCs w:val="24"/>
+          <w:lang w:val="en-CA"/>
+        </w:rPr>
+      </w:pPr>
+      <w:r>
+        <w:rPr>
+          <w:sz w:val="24"/>
+          <w:szCs w:val="24"/>
+          <w:lang w:val="en-CA"/>
+        </w:rPr>
+        <w:t>The player needs to decide which quest they are going to get</w:t>
+      </w:r>
+      <w:r>
+        <w:rPr>
+          <w:sz w:val="24"/>
+          <w:szCs w:val="24"/>
+          <w:lang w:val="en-CA"/>
+        </w:rPr>
+        <w:t xml:space="preserve"> from the City Hall mural.</w:t>
+      </w:r>
+    </w:p>
+    <w:p>
+      <w:pPr>
+        <w:rPr>
+          <w:sz w:val="24"/>
+          <w:szCs w:val="24"/>
+          <w:lang w:val="en-CA"/>
+        </w:rPr>
+      </w:pPr>
+      <w:r>
+        <w:rPr>
+          <w:sz w:val="24"/>
+          <w:szCs w:val="24"/>
+          <w:lang w:val="en-CA"/>
+        </w:rPr>
+        <w:t xml:space="preserve">In a advanced stage of the game, I would like to allow the player to decide whether they are going to delivery the package from the quest (and have a possible outcome in the world), or open the package and found out that these important data on the packages are meant to cause changes in the game world and is up to the player to decide if they are going to delivery or not, making the player an important piece in this world. </w:t>
+      </w:r>
+    </w:p>
+    <w:p>
+      <w:pPr>
         <w:rPr>
           <w:b/>
           <w:bCs/>
@@ -314,9 +389,7 @@
           <w:szCs w:val="24"/>
           <w:lang w:val="en-CA"/>
         </w:rPr>
-        <w:lastRenderedPageBreak/>
-        <w:t>Description of Play Experience</w:t>
-      </w:r>
+      </w:pPr>
     </w:p>
     <w:p>
       <w:pPr>
@@ -332,13 +405,6 @@
     <w:p>
       <w:pPr>
         <w:rPr>
-          <w:lang w:val="en-CA"/>
-        </w:rPr>
-      </w:pPr>
-    </w:p>
-    <w:p>
-      <w:pPr>
-        <w:rPr>
           <w:b/>
           <w:bCs/>
           <w:sz w:val="24"/>
@@ -354,157 +420,8 @@
           <w:szCs w:val="24"/>
           <w:lang w:val="en-CA"/>
         </w:rPr>
-        <w:t>Rules</w:t>
-      </w:r>
-    </w:p>
-    <w:p>
-      <w:pPr>
-        <w:spacing w:before="240" w:after="0"/>
-        <w:rPr>
-          <w:lang w:val="en-CA"/>
-        </w:rPr>
-      </w:pPr>
-      <w:r>
-        <w:rPr>
-          <w:lang w:val="en-CA"/>
-        </w:rPr>
-        <w:t>C</w:t>
-      </w:r>
-      <w:r>
-        <w:rPr>
-          <w:lang w:val="en-CA"/>
-        </w:rPr>
-        <w:t>hoices, causes and effects.</w:t>
-      </w:r>
-    </w:p>
-    <w:p>
-      <w:pPr>
-        <w:spacing w:before="240" w:after="0"/>
-        <w:rPr>
-          <w:lang w:val="en-CA"/>
-        </w:rPr>
-      </w:pPr>
-      <w:r>
-        <w:rPr>
-          <w:lang w:val="en-CA"/>
-        </w:rPr>
-        <w:br/>
-      </w:r>
-      <w:r>
-        <w:rPr>
-          <w:lang w:val="en-CA"/>
-        </w:rPr>
-        <w:t>Effects:</w:t>
-      </w:r>
-      <w:r>
-        <w:rPr>
-          <w:lang w:val="en-CA"/>
-        </w:rPr>
-        <w:br/>
-      </w:r>
-      <w:r>
-        <w:rPr>
-          <w:lang w:val="en-CA"/>
-        </w:rPr>
-        <w:t>Pollute river</w:t>
-      </w:r>
-      <w:r>
-        <w:rPr>
-          <w:lang w:val="en-CA"/>
-        </w:rPr>
-        <w:t xml:space="preserve"> </w:t>
-      </w:r>
-      <w:r>
-        <w:rPr>
-          <w:lang w:val="en-CA"/>
-        </w:rPr>
-        <w:t>–</w:t>
-      </w:r>
-      <w:r>
-        <w:rPr>
-          <w:lang w:val="en-CA"/>
-        </w:rPr>
-        <w:t xml:space="preserve"> </w:t>
-      </w:r>
-      <w:r>
-        <w:rPr>
-          <w:lang w:val="en-CA"/>
-        </w:rPr>
-        <w:t>Refinery</w:t>
-      </w:r>
-      <w:r>
-        <w:rPr>
-          <w:lang w:val="en-CA"/>
-        </w:rPr>
-        <w:t xml:space="preserve"> / </w:t>
-      </w:r>
-      <w:r>
-        <w:rPr>
-          <w:lang w:val="en-CA"/>
-        </w:rPr>
-        <w:t>Landfill</w:t>
-      </w:r>
-      <w:r>
-        <w:rPr>
-          <w:lang w:val="en-CA"/>
-        </w:rPr>
-        <w:br/>
-      </w:r>
-      <w:r>
-        <w:rPr>
-          <w:lang w:val="en-CA"/>
-        </w:rPr>
-        <w:t>Pollute air</w:t>
-      </w:r>
-      <w:r>
-        <w:rPr>
-          <w:lang w:val="en-CA"/>
-        </w:rPr>
-        <w:t xml:space="preserve"> </w:t>
-      </w:r>
-      <w:r>
-        <w:rPr>
-          <w:lang w:val="en-CA"/>
-        </w:rPr>
-        <w:t>–</w:t>
-      </w:r>
-      <w:r>
-        <w:rPr>
-          <w:lang w:val="en-CA"/>
-        </w:rPr>
-        <w:t xml:space="preserve"> Factory</w:t>
-      </w:r>
-      <w:r>
-        <w:rPr>
-          <w:lang w:val="en-CA"/>
-        </w:rPr>
-        <w:br/>
-      </w:r>
-      <w:r>
-        <w:rPr>
-          <w:lang w:val="en-CA"/>
-        </w:rPr>
-        <w:t>D</w:t>
-      </w:r>
-      <w:r>
-        <w:rPr>
-          <w:lang w:val="en-CA"/>
-        </w:rPr>
-        <w:t>eforestation</w:t>
-      </w:r>
-      <w:r>
-        <w:rPr>
-          <w:lang w:val="en-CA"/>
-        </w:rPr>
-        <w:t xml:space="preserve"> – Logging company</w:t>
-      </w:r>
-    </w:p>
-    <w:p>
-      <w:pPr>
-        <w:rPr>
-          <w:lang w:val="en-CA"/>
-        </w:rPr>
-      </w:pPr>
+        <w:t>Description of Play Experience</w:t>
+      </w:r>
     </w:p>
     <w:p>
       <w:pPr>
@@ -516,7 +433,16 @@
           <w:lang w:val="en-CA"/>
         </w:rPr>
       </w:pPr>
-      <w:r>
+    </w:p>
+    <w:p>
+      <w:pPr>
+        <w:rPr>
+          <w:lang w:val="en-CA"/>
+        </w:rPr>
+      </w:pPr>
+    </w:p>
+    <w:p>
+      <w:pPr>
         <w:rPr>
           <w:b/>
           <w:bCs/>
@@ -524,18 +450,8 @@
           <w:szCs w:val="24"/>
           <w:lang w:val="en-CA"/>
         </w:rPr>
-        <w:t>Emotions</w:t>
-      </w:r>
-    </w:p>
-    <w:p>
-      <w:pPr>
-        <w:rPr>
-          <w:lang w:val="en-CA"/>
-        </w:rPr>
-      </w:pPr>
-    </w:p>
-    <w:p>
-      <w:pPr>
+      </w:pPr>
+      <w:r>
         <w:rPr>
           <w:b/>
           <w:bCs/>
@@ -543,8 +459,172 @@
           <w:szCs w:val="24"/>
           <w:lang w:val="en-CA"/>
         </w:rPr>
-      </w:pPr>
-      <w:r>
+        <w:t>Rules</w:t>
+      </w:r>
+    </w:p>
+    <w:p>
+      <w:pPr>
+        <w:spacing w:before="240" w:after="0"/>
+        <w:rPr>
+          <w:lang w:val="en-CA"/>
+        </w:rPr>
+      </w:pPr>
+      <w:r>
+        <w:rPr>
+          <w:lang w:val="en-CA"/>
+        </w:rPr>
+        <w:t>C</w:t>
+      </w:r>
+      <w:r>
+        <w:rPr>
+          <w:lang w:val="en-CA"/>
+        </w:rPr>
+        <w:t>hoices, causes and effects.</w:t>
+      </w:r>
+    </w:p>
+    <w:p>
+      <w:pPr>
+        <w:spacing w:before="240" w:after="0"/>
+        <w:rPr>
+          <w:strike/>
+          <w:lang w:val="en-CA"/>
+        </w:rPr>
+      </w:pPr>
+      <w:r>
+        <w:rPr>
+          <w:lang w:val="en-CA"/>
+        </w:rPr>
+        <w:br/>
+      </w:r>
+      <w:r>
+        <w:rPr>
+          <w:strike/>
+          <w:lang w:val="en-CA"/>
+        </w:rPr>
+        <w:t>Effects:</w:t>
+      </w:r>
+      <w:r>
+        <w:rPr>
+          <w:strike/>
+          <w:lang w:val="en-CA"/>
+        </w:rPr>
+        <w:br/>
+      </w:r>
+      <w:r>
+        <w:rPr>
+          <w:strike/>
+          <w:lang w:val="en-CA"/>
+        </w:rPr>
+        <w:t>Pollute river</w:t>
+      </w:r>
+      <w:r>
+        <w:rPr>
+          <w:strike/>
+          <w:lang w:val="en-CA"/>
+        </w:rPr>
+        <w:t xml:space="preserve"> </w:t>
+      </w:r>
+      <w:r>
+        <w:rPr>
+          <w:strike/>
+          <w:lang w:val="en-CA"/>
+        </w:rPr>
+        <w:t>–</w:t>
+      </w:r>
+      <w:r>
+        <w:rPr>
+          <w:strike/>
+          <w:lang w:val="en-CA"/>
+        </w:rPr>
+        <w:t xml:space="preserve"> </w:t>
+      </w:r>
+      <w:r>
+        <w:rPr>
+          <w:strike/>
+          <w:lang w:val="en-CA"/>
+        </w:rPr>
+        <w:t>Refinery</w:t>
+      </w:r>
+      <w:r>
+        <w:rPr>
+          <w:strike/>
+          <w:lang w:val="en-CA"/>
+        </w:rPr>
+        <w:t xml:space="preserve"> / </w:t>
+      </w:r>
+      <w:r>
+        <w:rPr>
+          <w:strike/>
+          <w:lang w:val="en-CA"/>
+        </w:rPr>
+        <w:t>Landfill</w:t>
+      </w:r>
+      <w:r>
+        <w:rPr>
+          <w:strike/>
+          <w:lang w:val="en-CA"/>
+        </w:rPr>
+        <w:br/>
+      </w:r>
+      <w:r>
+        <w:rPr>
+          <w:strike/>
+          <w:lang w:val="en-CA"/>
+        </w:rPr>
+        <w:t>Pollute air</w:t>
+      </w:r>
+      <w:r>
+        <w:rPr>
+          <w:strike/>
+          <w:lang w:val="en-CA"/>
+        </w:rPr>
+        <w:t xml:space="preserve"> </w:t>
+      </w:r>
+      <w:r>
+        <w:rPr>
+          <w:strike/>
+          <w:lang w:val="en-CA"/>
+        </w:rPr>
+        <w:t>–</w:t>
+      </w:r>
+      <w:r>
+        <w:rPr>
+          <w:strike/>
+          <w:lang w:val="en-CA"/>
+        </w:rPr>
+        <w:t xml:space="preserve"> Factory</w:t>
+      </w:r>
+      <w:r>
+        <w:rPr>
+          <w:strike/>
+          <w:lang w:val="en-CA"/>
+        </w:rPr>
+        <w:br/>
+      </w:r>
+      <w:r>
+        <w:rPr>
+          <w:strike/>
+          <w:lang w:val="en-CA"/>
+        </w:rPr>
+        <w:t>Deforestation – Logging company</w:t>
+      </w:r>
+    </w:p>
+    <w:p>
+      <w:pPr>
+        <w:rPr>
+          <w:lang w:val="en-CA"/>
+        </w:rPr>
+      </w:pPr>
+    </w:p>
+    <w:p>
+      <w:pPr>
+        <w:rPr>
+          <w:lang w:val="en-CA"/>
+        </w:rPr>
+      </w:pPr>
+    </w:p>
+    <w:p>
+      <w:pPr>
         <w:rPr>
           <w:b/>
           <w:bCs/>
@@ -552,18 +632,8 @@
           <w:szCs w:val="24"/>
           <w:lang w:val="en-CA"/>
         </w:rPr>
-        <w:t>Conflict</w:t>
-      </w:r>
-    </w:p>
-    <w:p>
-      <w:pPr>
-        <w:rPr>
-          <w:lang w:val="en-CA"/>
-        </w:rPr>
-      </w:pPr>
-    </w:p>
-    <w:p>
-      <w:pPr>
+      </w:pPr>
+      <w:r>
         <w:rPr>
           <w:b/>
           <w:bCs/>
@@ -571,8 +641,32 @@
           <w:szCs w:val="24"/>
           <w:lang w:val="en-CA"/>
         </w:rPr>
-      </w:pPr>
-      <w:r>
+        <w:t>Emotions</w:t>
+      </w:r>
+    </w:p>
+    <w:p>
+      <w:pPr>
+        <w:rPr>
+          <w:lang w:val="en-CA"/>
+        </w:rPr>
+      </w:pPr>
+    </w:p>
+    <w:p>
+      <w:pPr>
+        <w:rPr>
+          <w:lang w:val="en-CA"/>
+        </w:rPr>
+      </w:pPr>
+    </w:p>
+    <w:p>
+      <w:pPr>
+        <w:rPr>
+          <w:lang w:val="en-CA"/>
+        </w:rPr>
+      </w:pPr>
+    </w:p>
+    <w:p>
+      <w:pPr>
         <w:rPr>
           <w:b/>
           <w:bCs/>
@@ -580,50 +674,8 @@
           <w:szCs w:val="24"/>
           <w:lang w:val="en-CA"/>
         </w:rPr>
-        <w:t>Theme</w:t>
-      </w:r>
-    </w:p>
-    <w:p>
-      <w:pPr>
-        <w:spacing w:after="0"/>
-        <w:rPr>
-          <w:lang w:val="en-CA"/>
-        </w:rPr>
-      </w:pPr>
-      <w:r>
-        <w:rPr>
-          <w:lang w:val="en-CA"/>
-        </w:rPr>
-        <w:t xml:space="preserve">Dark, surrealist and </w:t>
-      </w:r>
-      <w:r>
-        <w:rPr>
-          <w:lang w:val="en-CA"/>
-        </w:rPr>
-        <w:t>nightmare</w:t>
-      </w:r>
-      <w:r>
-        <w:rPr>
-          <w:lang w:val="en-CA"/>
-        </w:rPr>
-        <w:t xml:space="preserve"> like.</w:t>
-      </w:r>
-      <w:r>
-        <w:rPr>
-          <w:lang w:val="en-CA"/>
-        </w:rPr>
-        <w:t xml:space="preserve"> Narrative thought the design of the environment, having the architecture as a key element for the game.</w:t>
-      </w:r>
-    </w:p>
-    <w:p>
-      <w:pPr>
-        <w:rPr>
-          <w:lang w:val="en-CA"/>
-        </w:rPr>
-      </w:pPr>
-    </w:p>
-    <w:p>
-      <w:pPr>
+      </w:pPr>
+      <w:r>
         <w:rPr>
           <w:b/>
           <w:bCs/>
@@ -631,8 +683,25 @@
           <w:szCs w:val="24"/>
           <w:lang w:val="en-CA"/>
         </w:rPr>
-      </w:pPr>
-      <w:r>
+        <w:t>Conflict</w:t>
+      </w:r>
+    </w:p>
+    <w:p>
+      <w:pPr>
+        <w:rPr>
+          <w:lang w:val="en-CA"/>
+        </w:rPr>
+      </w:pPr>
+    </w:p>
+    <w:p>
+      <w:pPr>
+        <w:rPr>
+          <w:lang w:val="en-CA"/>
+        </w:rPr>
+      </w:pPr>
+    </w:p>
+    <w:p>
+      <w:pPr>
         <w:rPr>
           <w:b/>
           <w:bCs/>
@@ -640,8 +709,7 @@
           <w:szCs w:val="24"/>
           <w:lang w:val="en-CA"/>
         </w:rPr>
-        <w:t>M</w:t>
-      </w:r>
+      </w:pPr>
       <w:r>
         <w:rPr>
           <w:b/>
@@ -650,104 +718,47 @@
           <w:szCs w:val="24"/>
           <w:lang w:val="en-CA"/>
         </w:rPr>
-        <w:t>echanics</w:t>
-      </w:r>
-    </w:p>
-    <w:p>
-      <w:pPr>
-        <w:spacing w:after="0"/>
-        <w:rPr>
-          <w:lang w:val="en-CA"/>
-        </w:rPr>
-      </w:pPr>
-      <w:r>
-        <w:rPr>
-          <w:lang w:val="en-CA"/>
-        </w:rPr>
-        <w:t>Movements (</w:t>
-      </w:r>
-      <w:r>
-        <w:rPr>
-          <w:lang w:val="en-CA"/>
-        </w:rPr>
-        <w:t>w</w:t>
-      </w:r>
-      <w:r>
-        <w:rPr>
-          <w:lang w:val="en-CA"/>
-        </w:rPr>
-        <w:t xml:space="preserve">alk, </w:t>
-      </w:r>
-      <w:r>
-        <w:rPr>
-          <w:lang w:val="en-CA"/>
-        </w:rPr>
-        <w:t>r</w:t>
-      </w:r>
-      <w:r>
-        <w:rPr>
-          <w:lang w:val="en-CA"/>
-        </w:rPr>
-        <w:t xml:space="preserve">un, </w:t>
-      </w:r>
-      <w:r>
-        <w:rPr>
-          <w:lang w:val="en-CA"/>
-        </w:rPr>
-        <w:t>duck/</w:t>
-      </w:r>
-      <w:r>
-        <w:rPr>
-          <w:lang w:val="en-CA"/>
-        </w:rPr>
-        <w:t>crouching, strafe</w:t>
-      </w:r>
-      <w:r>
-        <w:rPr>
-          <w:lang w:val="en-CA"/>
-        </w:rPr>
-        <w:t>, jump)</w:t>
-      </w:r>
-    </w:p>
-    <w:p>
-      <w:pPr>
-        <w:spacing w:after="0"/>
-        <w:rPr>
-          <w:lang w:val="en-CA"/>
-        </w:rPr>
-      </w:pPr>
-      <w:r>
-        <w:rPr>
-          <w:lang w:val="en-CA"/>
-        </w:rPr>
-        <w:t>Interaction</w:t>
-      </w:r>
-      <w:r>
-        <w:rPr>
-          <w:lang w:val="en-CA"/>
-        </w:rPr>
-        <w:t xml:space="preserve"> – Grab keys</w:t>
-      </w:r>
-      <w:r>
-        <w:rPr>
-          <w:lang w:val="en-CA"/>
-        </w:rPr>
-        <w:t xml:space="preserve"> and use it to open doors, as well as open door by using PIN code</w:t>
-      </w:r>
-    </w:p>
-    <w:p>
-      <w:pPr>
-        <w:spacing w:after="0"/>
-        <w:rPr>
-          <w:lang w:val="en-CA"/>
-        </w:rPr>
-      </w:pPr>
-      <w:r>
-        <w:rPr>
-          <w:lang w:val="en-CA"/>
-        </w:rPr>
-        <w:t>Save / Load game</w:t>
-      </w:r>
+        <w:t>Theme</w:t>
+      </w:r>
+    </w:p>
+    <w:p>
+      <w:pPr>
+        <w:spacing w:after="0"/>
+        <w:rPr>
+          <w:lang w:val="en-CA"/>
+        </w:rPr>
+      </w:pPr>
+      <w:r>
+        <w:rPr>
+          <w:lang w:val="en-CA"/>
+        </w:rPr>
+        <w:t xml:space="preserve">Dark, surrealist and </w:t>
+      </w:r>
+      <w:r>
+        <w:rPr>
+          <w:lang w:val="en-CA"/>
+        </w:rPr>
+        <w:t>nightmare</w:t>
+      </w:r>
+      <w:r>
+        <w:rPr>
+          <w:lang w:val="en-CA"/>
+        </w:rPr>
+        <w:t xml:space="preserve"> like.</w:t>
+      </w:r>
+      <w:r>
+        <w:rPr>
+          <w:lang w:val="en-CA"/>
+        </w:rPr>
+        <w:t xml:space="preserve"> Narrative thought the design of the environment, having the architecture as a key element for the game.</w:t>
+      </w:r>
+    </w:p>
+    <w:p>
+      <w:pPr>
+        <w:rPr>
+          <w:lang w:val="en-CA"/>
+        </w:rPr>
+      </w:pPr>
     </w:p>
     <w:p>
       <w:pPr>
@@ -774,132 +785,9 @@
           <w:szCs w:val="24"/>
           <w:lang w:val="en-CA"/>
         </w:rPr>
-        <w:t xml:space="preserve">Interface </w:t>
-      </w:r>
-    </w:p>
-    <w:p>
-      <w:pPr>
-        <w:spacing w:after="0"/>
-        <w:rPr>
-          <w:lang w:val="en-CA"/>
-        </w:rPr>
-      </w:pPr>
-      <w:r>
-        <w:rPr>
-          <w:lang w:val="en-CA"/>
-        </w:rPr>
-        <w:t>Main Menu</w:t>
-      </w:r>
-    </w:p>
-    <w:p>
-      <w:pPr>
-        <w:spacing w:after="0"/>
-        <w:rPr>
-          <w:lang w:val="en-CA"/>
-        </w:rPr>
-      </w:pPr>
-      <w:r>
-        <w:rPr>
-          <w:lang w:val="en-CA"/>
-        </w:rPr>
-        <w:t>Pause Menu</w:t>
-      </w:r>
-    </w:p>
-    <w:p>
-      <w:pPr>
-        <w:spacing w:after="0"/>
-        <w:rPr>
-          <w:lang w:val="en-CA"/>
-        </w:rPr>
-      </w:pPr>
-      <w:r>
-        <w:rPr>
-          <w:lang w:val="en-CA"/>
-        </w:rPr>
-        <w:t>Credits Menu</w:t>
-      </w:r>
-    </w:p>
-    <w:p>
-      <w:pPr>
-        <w:spacing w:after="0"/>
-        <w:rPr>
-          <w:lang w:val="en-CA"/>
-        </w:rPr>
-      </w:pPr>
-      <w:r>
-        <w:rPr>
-          <w:lang w:val="en-CA"/>
-        </w:rPr>
-        <w:t>Game Over</w:t>
-      </w:r>
-    </w:p>
-    <w:p>
-      <w:pPr>
-        <w:spacing w:after="0"/>
-        <w:rPr>
-          <w:lang w:val="en-CA"/>
-        </w:rPr>
-      </w:pPr>
-      <w:r>
-        <w:rPr>
-          <w:lang w:val="en-CA"/>
-        </w:rPr>
-        <w:t>Save</w:t>
-      </w:r>
-      <w:r>
-        <w:rPr>
-          <w:lang w:val="en-CA"/>
-        </w:rPr>
-        <w:t xml:space="preserve"> </w:t>
-      </w:r>
-      <w:r>
-        <w:rPr>
-          <w:lang w:val="en-CA"/>
-        </w:rPr>
-        <w:t>System (</w:t>
-      </w:r>
-      <w:r>
-        <w:rPr>
-          <w:lang w:val="en-CA"/>
-        </w:rPr>
-        <w:t>Load, Save</w:t>
-      </w:r>
-      <w:r>
-        <w:rPr>
-          <w:lang w:val="en-CA"/>
-        </w:rPr>
-        <w:t>)</w:t>
-      </w:r>
-    </w:p>
-    <w:p>
-      <w:pPr>
-        <w:spacing w:after="0"/>
-        <w:rPr>
-          <w:lang w:val="en-CA"/>
-        </w:rPr>
-      </w:pPr>
-      <w:r>
-        <w:rPr>
-          <w:lang w:val="en-CA"/>
-        </w:rPr>
-        <w:t>PIN</w:t>
-      </w:r>
-      <w:r>
-        <w:rPr>
-          <w:lang w:val="en-CA"/>
-        </w:rPr>
-        <w:t xml:space="preserve"> Widget</w:t>
-      </w:r>
-    </w:p>
-    <w:p>
-      <w:pPr>
-        <w:rPr>
-          <w:lang w:val="en-CA"/>
-        </w:rPr>
-      </w:pPr>
-    </w:p>
-    <w:p>
-      <w:pPr>
+        <w:t>M</w:t>
+      </w:r>
+      <w:r>
         <w:rPr>
           <w:b/>
           <w:bCs/>
@@ -907,8 +795,121 @@
           <w:szCs w:val="24"/>
           <w:lang w:val="en-CA"/>
         </w:rPr>
-      </w:pPr>
-      <w:r>
+        <w:t>echanics</w:t>
+      </w:r>
+    </w:p>
+    <w:p>
+      <w:pPr>
+        <w:spacing w:after="0"/>
+        <w:rPr>
+          <w:lang w:val="en-CA"/>
+        </w:rPr>
+      </w:pPr>
+      <w:r>
+        <w:rPr>
+          <w:lang w:val="en-CA"/>
+        </w:rPr>
+        <w:t>Movements (</w:t>
+      </w:r>
+      <w:r>
+        <w:rPr>
+          <w:lang w:val="en-CA"/>
+        </w:rPr>
+        <w:t>w</w:t>
+      </w:r>
+      <w:r>
+        <w:rPr>
+          <w:lang w:val="en-CA"/>
+        </w:rPr>
+        <w:t xml:space="preserve">alk, </w:t>
+      </w:r>
+      <w:r>
+        <w:rPr>
+          <w:lang w:val="en-CA"/>
+        </w:rPr>
+        <w:t>r</w:t>
+      </w:r>
+      <w:r>
+        <w:rPr>
+          <w:lang w:val="en-CA"/>
+        </w:rPr>
+        <w:t xml:space="preserve">un, </w:t>
+      </w:r>
+      <w:r>
+        <w:rPr>
+          <w:lang w:val="en-CA"/>
+        </w:rPr>
+        <w:t>duck/</w:t>
+      </w:r>
+      <w:r>
+        <w:rPr>
+          <w:lang w:val="en-CA"/>
+        </w:rPr>
+        <w:t>crouching, strafe</w:t>
+      </w:r>
+      <w:r>
+        <w:rPr>
+          <w:lang w:val="en-CA"/>
+        </w:rPr>
+        <w:t>, jump)</w:t>
+      </w:r>
+    </w:p>
+    <w:p>
+      <w:pPr>
+        <w:spacing w:after="0"/>
+        <w:rPr>
+          <w:lang w:val="en-CA"/>
+        </w:rPr>
+      </w:pPr>
+      <w:r>
+        <w:rPr>
+          <w:lang w:val="en-CA"/>
+        </w:rPr>
+        <w:t>Interaction</w:t>
+      </w:r>
+      <w:r>
+        <w:rPr>
+          <w:lang w:val="en-CA"/>
+        </w:rPr>
+        <w:t xml:space="preserve"> – Grab keys</w:t>
+      </w:r>
+      <w:r>
+        <w:rPr>
+          <w:lang w:val="en-CA"/>
+        </w:rPr>
+        <w:t xml:space="preserve"> and use it to open doors, as well as open door by using PIN code</w:t>
+      </w:r>
+    </w:p>
+    <w:p>
+      <w:pPr>
+        <w:spacing w:after="0"/>
+        <w:rPr>
+          <w:lang w:val="en-CA"/>
+        </w:rPr>
+      </w:pPr>
+      <w:r>
+        <w:rPr>
+          <w:lang w:val="en-CA"/>
+        </w:rPr>
+        <w:t>Save / Load game</w:t>
+      </w:r>
+    </w:p>
+    <w:p>
+      <w:pPr>
+        <w:rPr>
+          <w:lang w:val="en-CA"/>
+        </w:rPr>
+      </w:pPr>
+    </w:p>
+    <w:p>
+      <w:pPr>
+        <w:rPr>
+          <w:lang w:val="en-CA"/>
+        </w:rPr>
+      </w:pPr>
+    </w:p>
+    <w:p>
+      <w:pPr>
         <w:rPr>
           <w:b/>
           <w:bCs/>
@@ -916,127 +917,8 @@
           <w:szCs w:val="24"/>
           <w:lang w:val="en-CA"/>
         </w:rPr>
-        <w:t>Controls</w:t>
-      </w:r>
-    </w:p>
-    <w:p>
-      <w:pPr>
-        <w:spacing w:after="0"/>
-        <w:rPr>
-          <w:lang w:val="en-CA"/>
-        </w:rPr>
-      </w:pPr>
-      <w:r>
-        <w:rPr>
-          <w:lang w:val="en-CA"/>
-        </w:rPr>
-        <w:t xml:space="preserve">- </w:t>
-      </w:r>
-      <w:r>
-        <w:rPr>
-          <w:lang w:val="en-CA"/>
-        </w:rPr>
-        <w:t>Gameplay</w:t>
-      </w:r>
-    </w:p>
-    <w:p>
-      <w:pPr>
-        <w:spacing w:after="0"/>
-        <w:rPr>
-          <w:lang w:val="en-CA"/>
-        </w:rPr>
-      </w:pPr>
-      <w:r>
-        <w:rPr>
-          <w:lang w:val="en-CA"/>
-        </w:rPr>
-        <w:lastRenderedPageBreak/>
-        <w:t xml:space="preserve">WASD = </w:t>
-      </w:r>
-      <w:r>
-        <w:rPr>
-          <w:lang w:val="en-CA"/>
-        </w:rPr>
-        <w:t>Locomotion</w:t>
-      </w:r>
-    </w:p>
-    <w:p>
-      <w:pPr>
-        <w:spacing w:after="0"/>
-        <w:rPr>
-          <w:lang w:val="en-CA"/>
-        </w:rPr>
-      </w:pPr>
-      <w:r>
-        <w:rPr>
-          <w:lang w:val="en-CA"/>
-        </w:rPr>
-        <w:t>Space = Jump</w:t>
-      </w:r>
-    </w:p>
-    <w:p>
-      <w:pPr>
-        <w:spacing w:after="0"/>
-        <w:rPr>
-          <w:lang w:val="en-CA"/>
-        </w:rPr>
-      </w:pPr>
-      <w:r>
-        <w:rPr>
-          <w:lang w:val="en-CA"/>
-        </w:rPr>
-        <w:t xml:space="preserve">Shift = </w:t>
-      </w:r>
-      <w:r>
-        <w:rPr>
-          <w:lang w:val="en-CA"/>
-        </w:rPr>
-        <w:t>Run</w:t>
-      </w:r>
-    </w:p>
-    <w:p>
-      <w:pPr>
-        <w:spacing w:after="0"/>
-        <w:rPr>
-          <w:lang w:val="en-CA"/>
-        </w:rPr>
-      </w:pPr>
-      <w:r>
-        <w:rPr>
-          <w:lang w:val="en-CA"/>
-        </w:rPr>
-        <w:t xml:space="preserve">Mouse = </w:t>
-      </w:r>
-      <w:r>
-        <w:rPr>
-          <w:lang w:val="en-CA"/>
-        </w:rPr>
-        <w:t>Look</w:t>
-      </w:r>
-    </w:p>
-    <w:p>
-      <w:pPr>
-        <w:rPr>
-          <w:lang w:val="en-CA"/>
-        </w:rPr>
-      </w:pPr>
-    </w:p>
-    <w:p>
-      <w:pPr>
-        <w:rPr>
-          <w:lang w:val="en-CA"/>
-        </w:rPr>
-      </w:pPr>
-    </w:p>
-    <w:p>
-      <w:pPr>
-        <w:rPr>
-          <w:lang w:val="en-CA"/>
-        </w:rPr>
-      </w:pPr>
-    </w:p>
-    <w:p>
-      <w:pPr>
+      </w:pPr>
+      <w:r>
         <w:rPr>
           <w:b/>
           <w:bCs/>
@@ -1044,8 +926,139 @@
           <w:szCs w:val="24"/>
           <w:lang w:val="en-CA"/>
         </w:rPr>
-      </w:pPr>
-      <w:r>
+        <w:t xml:space="preserve">Interface </w:t>
+      </w:r>
+    </w:p>
+    <w:p>
+      <w:pPr>
+        <w:spacing w:after="0"/>
+        <w:rPr>
+          <w:lang w:val="en-CA"/>
+        </w:rPr>
+      </w:pPr>
+      <w:r>
+        <w:rPr>
+          <w:lang w:val="en-CA"/>
+        </w:rPr>
+        <w:t>Main Menu</w:t>
+      </w:r>
+    </w:p>
+    <w:p>
+      <w:pPr>
+        <w:spacing w:after="0"/>
+        <w:rPr>
+          <w:lang w:val="en-CA"/>
+        </w:rPr>
+      </w:pPr>
+      <w:r>
+        <w:rPr>
+          <w:lang w:val="en-CA"/>
+        </w:rPr>
+        <w:t>Pause Menu</w:t>
+      </w:r>
+    </w:p>
+    <w:p>
+      <w:pPr>
+        <w:spacing w:after="0"/>
+        <w:rPr>
+          <w:lang w:val="en-CA"/>
+        </w:rPr>
+      </w:pPr>
+      <w:r>
+        <w:rPr>
+          <w:lang w:val="en-CA"/>
+        </w:rPr>
+        <w:t>Credits Menu</w:t>
+      </w:r>
+    </w:p>
+    <w:p>
+      <w:pPr>
+        <w:spacing w:after="0"/>
+        <w:rPr>
+          <w:lang w:val="en-CA"/>
+        </w:rPr>
+      </w:pPr>
+      <w:r>
+        <w:rPr>
+          <w:lang w:val="en-CA"/>
+        </w:rPr>
+        <w:t>Game Over</w:t>
+      </w:r>
+    </w:p>
+    <w:p>
+      <w:pPr>
+        <w:spacing w:after="0"/>
+        <w:rPr>
+          <w:lang w:val="en-CA"/>
+        </w:rPr>
+      </w:pPr>
+      <w:r>
+        <w:rPr>
+          <w:lang w:val="en-CA"/>
+        </w:rPr>
+        <w:t>Save</w:t>
+      </w:r>
+      <w:r>
+        <w:rPr>
+          <w:lang w:val="en-CA"/>
+        </w:rPr>
+        <w:t xml:space="preserve"> </w:t>
+      </w:r>
+      <w:r>
+        <w:rPr>
+          <w:lang w:val="en-CA"/>
+        </w:rPr>
+        <w:t>System (</w:t>
+      </w:r>
+      <w:r>
+        <w:rPr>
+          <w:lang w:val="en-CA"/>
+        </w:rPr>
+        <w:t>Load, Save</w:t>
+      </w:r>
+      <w:r>
+        <w:rPr>
+          <w:lang w:val="en-CA"/>
+        </w:rPr>
+        <w:t>)</w:t>
+      </w:r>
+    </w:p>
+    <w:p>
+      <w:pPr>
+        <w:spacing w:after="0"/>
+        <w:rPr>
+          <w:lang w:val="en-CA"/>
+        </w:rPr>
+      </w:pPr>
+      <w:r>
+        <w:rPr>
+          <w:lang w:val="en-CA"/>
+        </w:rPr>
+        <w:t>PIN</w:t>
+      </w:r>
+      <w:r>
+        <w:rPr>
+          <w:lang w:val="en-CA"/>
+        </w:rPr>
+        <w:t xml:space="preserve"> Widget</w:t>
+      </w:r>
+    </w:p>
+    <w:p>
+      <w:pPr>
+        <w:rPr>
+          <w:lang w:val="en-CA"/>
+        </w:rPr>
+      </w:pPr>
+    </w:p>
+    <w:p>
+      <w:pPr>
+        <w:rPr>
+          <w:lang w:val="en-CA"/>
+        </w:rPr>
+      </w:pPr>
+    </w:p>
+    <w:p>
+      <w:pPr>
         <w:rPr>
           <w:b/>
           <w:bCs/>
@@ -1053,145 +1066,8 @@
           <w:szCs w:val="24"/>
           <w:lang w:val="en-CA"/>
         </w:rPr>
-        <w:t>Art Direction</w:t>
-      </w:r>
-    </w:p>
-    <w:p>
-      <w:pPr>
-        <w:spacing w:after="0"/>
-        <w:rPr>
-          <w:lang w:val="en-CA"/>
-        </w:rPr>
-      </w:pPr>
-      <w:r>
-        <w:rPr>
-          <w:lang w:val="en-CA"/>
-        </w:rPr>
-        <w:t>3D Low Poly</w:t>
-      </w:r>
-    </w:p>
-    <w:p>
-      <w:pPr>
-        <w:spacing w:after="0"/>
-        <w:rPr>
-          <w:lang w:val="en-CA"/>
-        </w:rPr>
-      </w:pPr>
-      <w:r>
-        <w:rPr>
-          <w:lang w:val="en-CA"/>
-        </w:rPr>
-        <w:t>Non realistic shader</w:t>
-      </w:r>
-    </w:p>
-    <w:p>
-      <w:pPr>
-        <w:spacing w:after="0"/>
-        <w:rPr>
-          <w:lang w:val="en-CA"/>
-        </w:rPr>
-      </w:pPr>
-      <w:r>
-        <w:rPr>
-          <w:lang w:val="en-CA"/>
-        </w:rPr>
-        <w:t>Surrealism</w:t>
-      </w:r>
-      <w:r>
-        <w:rPr>
-          <w:lang w:val="en-CA"/>
-        </w:rPr>
-        <w:t xml:space="preserve"> </w:t>
-      </w:r>
-    </w:p>
-    <w:p>
-      <w:pPr>
-        <w:spacing w:after="0"/>
-        <w:rPr>
-          <w:lang w:val="en-CA"/>
-        </w:rPr>
-      </w:pPr>
-      <w:r>
-        <w:rPr>
-          <w:lang w:val="en-CA"/>
-        </w:rPr>
-        <w:t xml:space="preserve">Cyber </w:t>
-      </w:r>
-      <w:r>
-        <w:rPr>
-          <w:lang w:val="en-CA"/>
-        </w:rPr>
-        <w:t>P</w:t>
-      </w:r>
-      <w:r>
-        <w:rPr>
-          <w:lang w:val="en-CA"/>
-        </w:rPr>
-        <w:t xml:space="preserve">unk </w:t>
-      </w:r>
-      <w:r>
-        <w:rPr>
-          <w:lang w:val="en-CA"/>
-        </w:rPr>
-        <w:t>–</w:t>
-      </w:r>
-      <w:r>
-        <w:rPr>
-          <w:lang w:val="en-CA"/>
-        </w:rPr>
-        <w:t xml:space="preserve"> Downtown</w:t>
-      </w:r>
-    </w:p>
-    <w:p>
-      <w:pPr>
-        <w:spacing w:after="0"/>
-        <w:rPr>
-          <w:lang w:val="en-CA"/>
-        </w:rPr>
-      </w:pPr>
-      <w:r>
-        <w:rPr>
-          <w:lang w:val="en-CA"/>
-        </w:rPr>
-        <w:t xml:space="preserve">Art </w:t>
-      </w:r>
-      <w:r>
-        <w:rPr>
-          <w:lang w:val="en-CA"/>
-        </w:rPr>
-        <w:t>D</w:t>
-      </w:r>
-      <w:r>
-        <w:rPr>
-          <w:lang w:val="en-CA"/>
-        </w:rPr>
-        <w:t xml:space="preserve">eco </w:t>
-      </w:r>
-      <w:r>
-        <w:rPr>
-          <w:lang w:val="en-CA"/>
-        </w:rPr>
-        <w:t>– Downtown</w:t>
-      </w:r>
-    </w:p>
-    <w:p>
-      <w:pPr>
-        <w:spacing w:after="0"/>
-        <w:rPr>
-          <w:lang w:val="en-CA"/>
-        </w:rPr>
-      </w:pPr>
-    </w:p>
-    <w:p>
-      <w:pPr>
-        <w:spacing w:after="0"/>
-        <w:rPr>
-          <w:lang w:val="en-CA"/>
-        </w:rPr>
-      </w:pPr>
-    </w:p>
-    <w:p>
-      <w:pPr>
+      </w:pPr>
+      <w:r>
         <w:rPr>
           <w:b/>
           <w:bCs/>
@@ -1199,8 +1075,119 @@
           <w:szCs w:val="24"/>
           <w:lang w:val="en-CA"/>
         </w:rPr>
-      </w:pPr>
-      <w:r>
+        <w:t>Controls</w:t>
+      </w:r>
+    </w:p>
+    <w:p>
+      <w:pPr>
+        <w:spacing w:after="0"/>
+        <w:rPr>
+          <w:lang w:val="en-CA"/>
+        </w:rPr>
+      </w:pPr>
+      <w:r>
+        <w:rPr>
+          <w:lang w:val="en-CA"/>
+        </w:rPr>
+        <w:t xml:space="preserve">- </w:t>
+      </w:r>
+      <w:r>
+        <w:rPr>
+          <w:lang w:val="en-CA"/>
+        </w:rPr>
+        <w:t>Gameplay</w:t>
+      </w:r>
+    </w:p>
+    <w:p>
+      <w:pPr>
+        <w:spacing w:after="0"/>
+        <w:rPr>
+          <w:lang w:val="en-CA"/>
+        </w:rPr>
+      </w:pPr>
+      <w:r>
+        <w:rPr>
+          <w:lang w:val="en-CA"/>
+        </w:rPr>
+        <w:t xml:space="preserve">WASD = </w:t>
+      </w:r>
+      <w:r>
+        <w:rPr>
+          <w:lang w:val="en-CA"/>
+        </w:rPr>
+        <w:t>Locomotion</w:t>
+      </w:r>
+    </w:p>
+    <w:p>
+      <w:pPr>
+        <w:spacing w:after="0"/>
+        <w:rPr>
+          <w:lang w:val="en-CA"/>
+        </w:rPr>
+      </w:pPr>
+      <w:r>
+        <w:rPr>
+          <w:lang w:val="en-CA"/>
+        </w:rPr>
+        <w:t>Space = Jump</w:t>
+      </w:r>
+    </w:p>
+    <w:p>
+      <w:pPr>
+        <w:spacing w:after="0"/>
+        <w:rPr>
+          <w:lang w:val="en-CA"/>
+        </w:rPr>
+      </w:pPr>
+      <w:r>
+        <w:rPr>
+          <w:lang w:val="en-CA"/>
+        </w:rPr>
+        <w:t xml:space="preserve">Shift = </w:t>
+      </w:r>
+      <w:r>
+        <w:rPr>
+          <w:lang w:val="en-CA"/>
+        </w:rPr>
+        <w:t>Run</w:t>
+      </w:r>
+    </w:p>
+    <w:p>
+      <w:pPr>
+        <w:spacing w:after="0"/>
+        <w:rPr>
+          <w:lang w:val="en-CA"/>
+        </w:rPr>
+      </w:pPr>
+      <w:r>
+        <w:rPr>
+          <w:lang w:val="en-CA"/>
+        </w:rPr>
+        <w:t xml:space="preserve">Mouse = </w:t>
+      </w:r>
+      <w:r>
+        <w:rPr>
+          <w:lang w:val="en-CA"/>
+        </w:rPr>
+        <w:t>Look</w:t>
+      </w:r>
+    </w:p>
+    <w:p>
+      <w:pPr>
+        <w:rPr>
+          <w:lang w:val="en-CA"/>
+        </w:rPr>
+      </w:pPr>
+    </w:p>
+    <w:p>
+      <w:pPr>
+        <w:rPr>
+          <w:lang w:val="en-CA"/>
+        </w:rPr>
+      </w:pPr>
+    </w:p>
+    <w:p>
+      <w:pPr>
         <w:rPr>
           <w:b/>
           <w:bCs/>
@@ -1208,8 +1195,7 @@
           <w:szCs w:val="24"/>
           <w:lang w:val="en-CA"/>
         </w:rPr>
-        <w:t>Environment List</w:t>
-      </w:r>
+      </w:pPr>
       <w:r>
         <w:rPr>
           <w:b/>
@@ -1218,9 +1204,153 @@
           <w:szCs w:val="24"/>
           <w:lang w:val="en-CA"/>
         </w:rPr>
+        <w:t>Art Direction</w:t>
+      </w:r>
+    </w:p>
+    <w:p>
+      <w:pPr>
+        <w:spacing w:after="0"/>
+        <w:rPr>
+          <w:lang w:val="en-CA"/>
+        </w:rPr>
+      </w:pPr>
+      <w:r>
+        <w:rPr>
+          <w:lang w:val="en-CA"/>
+        </w:rPr>
+        <w:t>3D Low Poly</w:t>
+      </w:r>
+    </w:p>
+    <w:p>
+      <w:pPr>
+        <w:spacing w:after="0"/>
+        <w:rPr>
+          <w:lang w:val="en-CA"/>
+        </w:rPr>
+      </w:pPr>
+      <w:r>
+        <w:rPr>
+          <w:lang w:val="en-CA"/>
+        </w:rPr>
+        <w:t>Non realistic shader</w:t>
+      </w:r>
+    </w:p>
+    <w:p>
+      <w:pPr>
+        <w:spacing w:after="0"/>
+        <w:rPr>
+          <w:lang w:val="en-CA"/>
+        </w:rPr>
+      </w:pPr>
+      <w:r>
+        <w:rPr>
+          <w:lang w:val="en-CA"/>
+        </w:rPr>
+        <w:t>Surrealism</w:t>
+      </w:r>
+      <w:r>
+        <w:rPr>
+          <w:lang w:val="en-CA"/>
+        </w:rPr>
         <w:t xml:space="preserve"> </w:t>
       </w:r>
-      <w:r>
+    </w:p>
+    <w:p>
+      <w:pPr>
+        <w:spacing w:after="0"/>
+        <w:rPr>
+          <w:lang w:val="en-CA"/>
+        </w:rPr>
+      </w:pPr>
+      <w:r>
+        <w:rPr>
+          <w:lang w:val="en-CA"/>
+        </w:rPr>
+        <w:t xml:space="preserve">Cyber </w:t>
+      </w:r>
+      <w:r>
+        <w:rPr>
+          <w:lang w:val="en-CA"/>
+        </w:rPr>
+        <w:t>P</w:t>
+      </w:r>
+      <w:r>
+        <w:rPr>
+          <w:lang w:val="en-CA"/>
+        </w:rPr>
+        <w:t xml:space="preserve">unk </w:t>
+      </w:r>
+      <w:r>
+        <w:rPr>
+          <w:lang w:val="en-CA"/>
+        </w:rPr>
+        <w:t>–</w:t>
+      </w:r>
+      <w:r>
+        <w:rPr>
+          <w:lang w:val="en-CA"/>
+        </w:rPr>
+        <w:t xml:space="preserve"> Downtown</w:t>
+      </w:r>
+    </w:p>
+    <w:p>
+      <w:pPr>
+        <w:spacing w:after="0"/>
+        <w:rPr>
+          <w:lang w:val="en-CA"/>
+        </w:rPr>
+      </w:pPr>
+      <w:r>
+        <w:rPr>
+          <w:lang w:val="en-CA"/>
+        </w:rPr>
+        <w:t xml:space="preserve">Art </w:t>
+      </w:r>
+      <w:r>
+        <w:rPr>
+          <w:lang w:val="en-CA"/>
+        </w:rPr>
+        <w:t>D</w:t>
+      </w:r>
+      <w:r>
+        <w:rPr>
+          <w:lang w:val="en-CA"/>
+        </w:rPr>
+        <w:t xml:space="preserve">eco </w:t>
+      </w:r>
+      <w:r>
+        <w:rPr>
+          <w:lang w:val="en-CA"/>
+        </w:rPr>
+        <w:t>– Downtown</w:t>
+      </w:r>
+    </w:p>
+    <w:p>
+      <w:pPr>
+        <w:spacing w:after="0"/>
+        <w:rPr>
+          <w:lang w:val="en-CA"/>
+        </w:rPr>
+      </w:pPr>
+    </w:p>
+    <w:p>
+      <w:pPr>
+        <w:spacing w:after="0"/>
+        <w:rPr>
+          <w:lang w:val="en-CA"/>
+        </w:rPr>
+      </w:pPr>
+    </w:p>
+    <w:p>
+      <w:pPr>
+        <w:spacing w:after="0"/>
+        <w:rPr>
+          <w:lang w:val="en-CA"/>
+        </w:rPr>
+      </w:pPr>
+    </w:p>
+    <w:p>
+      <w:pPr>
         <w:rPr>
           <w:b/>
           <w:bCs/>
@@ -1228,8 +1358,7 @@
           <w:szCs w:val="24"/>
           <w:lang w:val="en-CA"/>
         </w:rPr>
-        <w:t xml:space="preserve">/ </w:t>
-      </w:r>
+      </w:pPr>
       <w:r>
         <w:rPr>
           <w:b/>
@@ -1238,225 +1367,9 @@
           <w:szCs w:val="24"/>
           <w:lang w:val="en-CA"/>
         </w:rPr>
-        <w:t>Asset List</w:t>
-      </w:r>
-    </w:p>
-    <w:p>
-      <w:pPr>
-        <w:spacing w:after="0"/>
-        <w:rPr>
-          <w:lang w:val="en-CA"/>
-        </w:rPr>
-      </w:pPr>
-      <w:r>
-        <w:rPr>
-          <w:lang w:val="en-CA"/>
-        </w:rPr>
-        <w:t>- Downtown</w:t>
-      </w:r>
-    </w:p>
-    <w:p>
-      <w:pPr>
-        <w:spacing w:after="0"/>
-        <w:rPr>
-          <w:lang w:val="en-CA"/>
-        </w:rPr>
-      </w:pPr>
-      <w:r>
-        <w:rPr>
-          <w:lang w:val="en-CA"/>
-        </w:rPr>
-        <w:t>Office buildings</w:t>
-      </w:r>
-      <w:r>
-        <w:rPr>
-          <w:lang w:val="en-CA"/>
-        </w:rPr>
-        <w:t xml:space="preserve"> A, B, C</w:t>
-      </w:r>
-    </w:p>
-    <w:p>
-      <w:pPr>
-        <w:spacing w:after="0"/>
-        <w:rPr>
-          <w:lang w:val="en-CA"/>
-        </w:rPr>
-      </w:pPr>
-      <w:r>
-        <w:rPr>
-          <w:lang w:val="en-CA"/>
-        </w:rPr>
-        <w:t>Mixed building</w:t>
-      </w:r>
-      <w:r>
-        <w:rPr>
-          <w:lang w:val="en-CA"/>
-        </w:rPr>
-        <w:t>:</w:t>
-      </w:r>
-      <w:r>
-        <w:rPr>
-          <w:lang w:val="en-CA"/>
-        </w:rPr>
-        <w:t xml:space="preserve"> </w:t>
-      </w:r>
-      <w:r>
-        <w:rPr>
-          <w:lang w:val="en-CA"/>
-        </w:rPr>
-        <w:t>o</w:t>
-      </w:r>
-      <w:r>
-        <w:rPr>
-          <w:lang w:val="en-CA"/>
-        </w:rPr>
-        <w:t>ffice + residential</w:t>
-      </w:r>
-    </w:p>
-    <w:p>
-      <w:pPr>
-        <w:spacing w:after="0"/>
-        <w:rPr>
-          <w:lang w:val="en-CA"/>
-        </w:rPr>
-      </w:pPr>
-      <w:r>
-        <w:rPr>
-          <w:lang w:val="en-CA"/>
-        </w:rPr>
-        <w:t xml:space="preserve">Residential building </w:t>
-      </w:r>
-      <w:r>
-        <w:rPr>
-          <w:lang w:val="en-CA"/>
-        </w:rPr>
-        <w:t>–</w:t>
-      </w:r>
-      <w:r>
-        <w:rPr>
-          <w:lang w:val="en-CA"/>
-        </w:rPr>
-        <w:t xml:space="preserve"> Penthouse</w:t>
-      </w:r>
-      <w:r>
-        <w:rPr>
-          <w:lang w:val="en-CA"/>
-        </w:rPr>
-        <w:t xml:space="preserve"> example</w:t>
-      </w:r>
-    </w:p>
-    <w:p>
-      <w:pPr>
-        <w:spacing w:after="0"/>
-        <w:rPr>
-          <w:lang w:val="en-CA"/>
-        </w:rPr>
-      </w:pPr>
-      <w:r>
-        <w:rPr>
-          <w:lang w:val="en-CA"/>
-        </w:rPr>
-        <w:t>City Hall</w:t>
-      </w:r>
-    </w:p>
-    <w:p>
-      <w:pPr>
-        <w:spacing w:after="0"/>
-        <w:rPr>
-          <w:lang w:val="en-CA"/>
-        </w:rPr>
-      </w:pPr>
-      <w:r>
-        <w:rPr>
-          <w:lang w:val="en-CA"/>
-        </w:rPr>
-        <w:t xml:space="preserve">Museum </w:t>
-      </w:r>
-    </w:p>
-    <w:p>
-      <w:pPr>
-        <w:spacing w:after="0"/>
-        <w:rPr>
-          <w:lang w:val="en-CA"/>
-        </w:rPr>
-      </w:pPr>
-      <w:r>
-        <w:rPr>
-          <w:lang w:val="en-CA"/>
-        </w:rPr>
-        <w:t>Hospital</w:t>
-      </w:r>
-    </w:p>
-    <w:p>
-      <w:pPr>
-        <w:spacing w:after="0"/>
-        <w:rPr>
-          <w:lang w:val="en-CA"/>
-        </w:rPr>
-      </w:pPr>
-      <w:r>
-        <w:rPr>
-          <w:lang w:val="en-CA"/>
-        </w:rPr>
-        <w:t>Temple</w:t>
-      </w:r>
-    </w:p>
-    <w:p>
-      <w:pPr>
-        <w:spacing w:after="0"/>
-        <w:rPr>
-          <w:lang w:val="en-CA"/>
-        </w:rPr>
-      </w:pPr>
-      <w:r>
-        <w:rPr>
-          <w:lang w:val="en-CA"/>
-        </w:rPr>
-        <w:t>Supermarket – Tosco</w:t>
-      </w:r>
-    </w:p>
-    <w:p>
-      <w:pPr>
-        <w:spacing w:after="0"/>
-        <w:rPr>
-          <w:lang w:val="en-CA"/>
-        </w:rPr>
-      </w:pPr>
-      <w:r>
-        <w:rPr>
-          <w:lang w:val="en-CA"/>
-        </w:rPr>
-        <w:t>Cafeterie – Jim Mortons</w:t>
-      </w:r>
-    </w:p>
-    <w:p>
-      <w:pPr>
-        <w:spacing w:after="0"/>
-        <w:rPr>
-          <w:lang w:val="en-CA"/>
-        </w:rPr>
-      </w:pPr>
-      <w:r>
-        <w:rPr>
-          <w:lang w:val="en-CA"/>
-        </w:rPr>
-        <w:t>Stadium</w:t>
-      </w:r>
-      <w:r>
-        <w:rPr>
-          <w:lang w:val="en-CA"/>
-        </w:rPr>
-        <w:t xml:space="preserve"> / C</w:t>
-      </w:r>
-      <w:r>
-        <w:rPr>
-          <w:lang w:val="en-CA"/>
-        </w:rPr>
-        <w:t>olosseum</w:t>
-      </w:r>
-    </w:p>
-    <w:p>
-      <w:pPr>
+        <w:t>Environment List</w:t>
+      </w:r>
+      <w:r>
         <w:rPr>
           <w:b/>
           <w:bCs/>
@@ -1464,242 +1377,496 @@
           <w:szCs w:val="24"/>
           <w:lang w:val="en-CA"/>
         </w:rPr>
-      </w:pPr>
-    </w:p>
-    <w:p>
-      <w:pPr>
-        <w:spacing w:after="0"/>
-        <w:rPr>
-          <w:lang w:val="en-CA"/>
-        </w:rPr>
-      </w:pPr>
-      <w:r>
-        <w:rPr>
-          <w:lang w:val="en-CA"/>
-        </w:rPr>
-        <w:t>- Factory</w:t>
-      </w:r>
-      <w:r>
-        <w:rPr>
-          <w:lang w:val="en-CA"/>
-        </w:rPr>
-        <w:t xml:space="preserve"> - Oil Drum</w:t>
-      </w:r>
-    </w:p>
-    <w:p>
-      <w:pPr>
-        <w:spacing w:after="0"/>
-        <w:rPr>
-          <w:lang w:val="en-CA"/>
-        </w:rPr>
-      </w:pPr>
-    </w:p>
-    <w:p>
-      <w:pPr>
-        <w:spacing w:after="0"/>
-        <w:rPr>
-          <w:lang w:val="en-CA"/>
-        </w:rPr>
-      </w:pPr>
-      <w:r>
-        <w:rPr>
-          <w:lang w:val="en-CA"/>
-        </w:rPr>
-        <w:t>- Refinery</w:t>
-      </w:r>
-    </w:p>
-    <w:p>
-      <w:pPr>
-        <w:spacing w:after="0"/>
-        <w:rPr>
-          <w:lang w:val="en-CA"/>
-        </w:rPr>
-      </w:pPr>
-    </w:p>
-    <w:p>
-      <w:pPr>
-        <w:spacing w:after="0"/>
-        <w:rPr>
-          <w:lang w:val="en-CA"/>
-        </w:rPr>
-      </w:pPr>
-      <w:r>
-        <w:rPr>
-          <w:lang w:val="en-CA"/>
-        </w:rPr>
-        <w:t>- Airport</w:t>
-      </w:r>
-    </w:p>
-    <w:p>
-      <w:pPr>
-        <w:spacing w:after="0"/>
-        <w:rPr>
-          <w:lang w:val="en-CA"/>
-        </w:rPr>
-      </w:pPr>
-    </w:p>
-    <w:p>
-      <w:pPr>
-        <w:spacing w:after="0"/>
-        <w:rPr>
-          <w:lang w:val="en-CA"/>
-        </w:rPr>
-      </w:pPr>
-      <w:r>
-        <w:rPr>
-          <w:lang w:val="en-CA"/>
-        </w:rPr>
-        <w:t xml:space="preserve">- </w:t>
-      </w:r>
-      <w:r>
-        <w:rPr>
-          <w:lang w:val="en-CA"/>
-        </w:rPr>
-        <w:t>Mine</w:t>
-      </w:r>
-    </w:p>
-    <w:p>
-      <w:pPr>
-        <w:spacing w:after="0"/>
-        <w:rPr>
-          <w:lang w:val="en-CA"/>
-        </w:rPr>
-      </w:pPr>
-    </w:p>
-    <w:p>
-      <w:pPr>
-        <w:spacing w:after="0"/>
-        <w:rPr>
-          <w:lang w:val="en-CA"/>
-        </w:rPr>
-      </w:pPr>
-      <w:r>
-        <w:rPr>
-          <w:lang w:val="en-CA"/>
-        </w:rPr>
-        <w:t>- Landfill</w:t>
-      </w:r>
-    </w:p>
-    <w:p>
-      <w:pPr>
-        <w:spacing w:after="0"/>
-        <w:rPr>
-          <w:lang w:val="en-CA"/>
-        </w:rPr>
-      </w:pPr>
-    </w:p>
-    <w:p>
-      <w:pPr>
-        <w:spacing w:after="0"/>
-        <w:rPr>
-          <w:lang w:val="en-CA"/>
-        </w:rPr>
-      </w:pPr>
-      <w:r>
-        <w:rPr>
-          <w:lang w:val="en-CA"/>
-        </w:rPr>
-        <w:t>- Logging industry</w:t>
-      </w:r>
-    </w:p>
-    <w:p>
-      <w:pPr>
-        <w:spacing w:after="0"/>
-        <w:rPr>
-          <w:lang w:val="en-CA"/>
-        </w:rPr>
-      </w:pPr>
-    </w:p>
-    <w:p>
-      <w:pPr>
-        <w:spacing w:after="0"/>
-        <w:rPr>
-          <w:lang w:val="en-CA"/>
-        </w:rPr>
-      </w:pPr>
-      <w:r>
-        <w:rPr>
-          <w:lang w:val="en-CA"/>
-        </w:rPr>
-        <w:t>- Water treatment</w:t>
-      </w:r>
-    </w:p>
-    <w:p>
-      <w:pPr>
-        <w:spacing w:after="0"/>
-        <w:rPr>
-          <w:lang w:val="en-CA"/>
-        </w:rPr>
-      </w:pPr>
-    </w:p>
-    <w:p>
-      <w:pPr>
-        <w:spacing w:after="0"/>
-        <w:rPr>
-          <w:lang w:val="en-CA"/>
-        </w:rPr>
-      </w:pPr>
-      <w:r>
-        <w:rPr>
-          <w:lang w:val="en-CA"/>
-        </w:rPr>
-        <w:t>- Village1</w:t>
-      </w:r>
-      <w:r>
-        <w:rPr>
-          <w:lang w:val="en-CA"/>
-        </w:rPr>
-        <w:t xml:space="preserve"> - Ranch</w:t>
-      </w:r>
-    </w:p>
-    <w:p>
-      <w:pPr>
-        <w:spacing w:after="0"/>
-        <w:rPr>
-          <w:lang w:val="en-CA"/>
-        </w:rPr>
-      </w:pPr>
-      <w:r>
-        <w:rPr>
-          <w:lang w:val="en-CA"/>
-        </w:rPr>
-        <w:t>Ranch / Cottage / Katrina Cottage /</w:t>
-      </w:r>
-      <w:r>
-        <w:rPr>
-          <w:lang w:val="en-CA"/>
-        </w:rPr>
         <w:t xml:space="preserve"> </w:t>
       </w:r>
       <w:r>
-        <w:rPr>
-          <w:lang w:val="en-CA"/>
-        </w:rPr>
-        <w:t>Craftsman</w:t>
-      </w:r>
-      <w:r>
-        <w:rPr>
-          <w:lang w:val="en-CA"/>
-        </w:rPr>
-        <w:t xml:space="preserve"> / Bungalow</w:t>
-      </w:r>
-    </w:p>
-    <w:p>
-      <w:pPr>
-        <w:spacing w:after="0"/>
-      </w:pPr>
-      <w:r>
-        <w:t>Cul de sac</w:t>
-      </w:r>
-    </w:p>
-    <w:p>
-      <w:pPr>
-        <w:spacing w:after="0"/>
         <w:rPr>
           <w:b/>
           <w:bCs/>
           <w:sz w:val="24"/>
           <w:szCs w:val="24"/>
+          <w:lang w:val="en-CA"/>
+        </w:rPr>
+        <w:t xml:space="preserve">/ </w:t>
+      </w:r>
+      <w:r>
+        <w:rPr>
+          <w:b/>
+          <w:bCs/>
+          <w:sz w:val="24"/>
+          <w:szCs w:val="24"/>
+          <w:lang w:val="en-CA"/>
+        </w:rPr>
+        <w:t>Asset List</w:t>
+      </w:r>
+    </w:p>
+    <w:p>
+      <w:pPr>
+        <w:spacing w:after="0"/>
+        <w:rPr>
+          <w:lang w:val="en-CA"/>
+        </w:rPr>
+      </w:pPr>
+      <w:r>
+        <w:rPr>
+          <w:lang w:val="en-CA"/>
+        </w:rPr>
+        <w:t>- Downtown</w:t>
+      </w:r>
+    </w:p>
+    <w:p>
+      <w:pPr>
+        <w:spacing w:after="0"/>
+        <w:rPr>
+          <w:lang w:val="en-CA"/>
+        </w:rPr>
+      </w:pPr>
+      <w:r>
+        <w:rPr>
+          <w:lang w:val="en-CA"/>
+        </w:rPr>
+        <w:t>Office buildings</w:t>
+      </w:r>
+      <w:r>
+        <w:rPr>
+          <w:lang w:val="en-CA"/>
+        </w:rPr>
+        <w:t xml:space="preserve"> A, B, C</w:t>
+      </w:r>
+    </w:p>
+    <w:p>
+      <w:pPr>
+        <w:spacing w:after="0"/>
+        <w:rPr>
+          <w:lang w:val="en-CA"/>
+        </w:rPr>
+      </w:pPr>
+      <w:r>
+        <w:rPr>
+          <w:lang w:val="en-CA"/>
+        </w:rPr>
+        <w:t>Mixed building</w:t>
+      </w:r>
+      <w:r>
+        <w:rPr>
+          <w:lang w:val="en-CA"/>
+        </w:rPr>
+        <w:t>:</w:t>
+      </w:r>
+      <w:r>
+        <w:rPr>
+          <w:lang w:val="en-CA"/>
+        </w:rPr>
+        <w:t xml:space="preserve"> </w:t>
+      </w:r>
+      <w:r>
+        <w:rPr>
+          <w:lang w:val="en-CA"/>
+        </w:rPr>
+        <w:t>o</w:t>
+      </w:r>
+      <w:r>
+        <w:rPr>
+          <w:lang w:val="en-CA"/>
+        </w:rPr>
+        <w:t>ffice + residential</w:t>
+      </w:r>
+    </w:p>
+    <w:p>
+      <w:pPr>
+        <w:spacing w:after="0"/>
+        <w:rPr>
+          <w:lang w:val="en-CA"/>
+        </w:rPr>
+      </w:pPr>
+      <w:r>
+        <w:rPr>
+          <w:lang w:val="en-CA"/>
+        </w:rPr>
+        <w:t xml:space="preserve">Residential building </w:t>
+      </w:r>
+      <w:r>
+        <w:rPr>
+          <w:lang w:val="en-CA"/>
+        </w:rPr>
+        <w:t>–</w:t>
+      </w:r>
+      <w:r>
+        <w:rPr>
+          <w:lang w:val="en-CA"/>
+        </w:rPr>
+        <w:t xml:space="preserve"> Penthouse</w:t>
+      </w:r>
+      <w:r>
+        <w:rPr>
+          <w:lang w:val="en-CA"/>
+        </w:rPr>
+        <w:t xml:space="preserve"> example</w:t>
+      </w:r>
+    </w:p>
+    <w:p>
+      <w:pPr>
+        <w:spacing w:after="0"/>
+        <w:rPr>
+          <w:lang w:val="en-CA"/>
+        </w:rPr>
+      </w:pPr>
+      <w:r>
+        <w:rPr>
+          <w:lang w:val="en-CA"/>
+        </w:rPr>
+        <w:t>City Hall</w:t>
+      </w:r>
+    </w:p>
+    <w:p>
+      <w:pPr>
+        <w:spacing w:after="0"/>
+        <w:rPr>
+          <w:lang w:val="en-CA"/>
+        </w:rPr>
+      </w:pPr>
+      <w:r>
+        <w:rPr>
+          <w:lang w:val="en-CA"/>
+        </w:rPr>
+        <w:t xml:space="preserve">Museum </w:t>
+      </w:r>
+    </w:p>
+    <w:p>
+      <w:pPr>
+        <w:spacing w:after="0"/>
+        <w:rPr>
+          <w:lang w:val="en-CA"/>
+        </w:rPr>
+      </w:pPr>
+      <w:r>
+        <w:rPr>
+          <w:lang w:val="en-CA"/>
+        </w:rPr>
+        <w:t>Hospital</w:t>
+      </w:r>
+    </w:p>
+    <w:p>
+      <w:pPr>
+        <w:spacing w:after="0"/>
+        <w:rPr>
+          <w:lang w:val="en-CA"/>
+        </w:rPr>
+      </w:pPr>
+      <w:r>
+        <w:rPr>
+          <w:lang w:val="en-CA"/>
+        </w:rPr>
+        <w:t>Temple</w:t>
+      </w:r>
+    </w:p>
+    <w:p>
+      <w:pPr>
+        <w:spacing w:after="0"/>
+        <w:rPr>
+          <w:lang w:val="en-CA"/>
+        </w:rPr>
+      </w:pPr>
+      <w:r>
+        <w:rPr>
+          <w:lang w:val="en-CA"/>
+        </w:rPr>
+        <w:t>Supermarket – Tosco</w:t>
+      </w:r>
+    </w:p>
+    <w:p>
+      <w:pPr>
+        <w:spacing w:after="0"/>
+        <w:rPr>
+          <w:lang w:val="en-CA"/>
+        </w:rPr>
+      </w:pPr>
+      <w:r>
+        <w:rPr>
+          <w:lang w:val="en-CA"/>
+        </w:rPr>
+        <w:t xml:space="preserve">Cafeterie – Jim </w:t>
+      </w:r>
+      <w:proofErr w:type="spellStart"/>
+      <w:r>
+        <w:rPr>
+          <w:lang w:val="en-CA"/>
+        </w:rPr>
+        <w:t>Mortons</w:t>
+      </w:r>
+      <w:proofErr w:type="spellEnd"/>
+    </w:p>
+    <w:p>
+      <w:pPr>
+        <w:spacing w:after="0"/>
+        <w:rPr>
+          <w:lang w:val="en-CA"/>
+        </w:rPr>
+      </w:pPr>
+      <w:r>
+        <w:rPr>
+          <w:lang w:val="en-CA"/>
+        </w:rPr>
+        <w:t>Stadium</w:t>
+      </w:r>
+      <w:r>
+        <w:rPr>
+          <w:lang w:val="en-CA"/>
+        </w:rPr>
+        <w:t xml:space="preserve"> / C</w:t>
+      </w:r>
+      <w:r>
+        <w:rPr>
+          <w:lang w:val="en-CA"/>
+        </w:rPr>
+        <w:t>olosseum</w:t>
+      </w:r>
+    </w:p>
+    <w:p>
+      <w:pPr>
+        <w:rPr>
+          <w:b/>
+          <w:bCs/>
+          <w:sz w:val="24"/>
+          <w:szCs w:val="24"/>
+          <w:lang w:val="en-CA"/>
+        </w:rPr>
+      </w:pPr>
+    </w:p>
+    <w:p>
+      <w:pPr>
+        <w:spacing w:after="0"/>
+        <w:rPr>
+          <w:lang w:val="en-CA"/>
+        </w:rPr>
+      </w:pPr>
+      <w:r>
+        <w:rPr>
+          <w:lang w:val="en-CA"/>
+        </w:rPr>
+        <w:t>- Factory</w:t>
+      </w:r>
+      <w:r>
+        <w:rPr>
+          <w:lang w:val="en-CA"/>
+        </w:rPr>
+        <w:t xml:space="preserve"> - Oil Drum</w:t>
+      </w:r>
+    </w:p>
+    <w:p>
+      <w:pPr>
+        <w:spacing w:after="0"/>
+        <w:rPr>
+          <w:lang w:val="en-CA"/>
+        </w:rPr>
+      </w:pPr>
+    </w:p>
+    <w:p>
+      <w:pPr>
+        <w:spacing w:after="0"/>
+        <w:rPr>
+          <w:lang w:val="en-CA"/>
+        </w:rPr>
+      </w:pPr>
+      <w:r>
+        <w:rPr>
+          <w:lang w:val="en-CA"/>
+        </w:rPr>
+        <w:t>- Refinery</w:t>
+      </w:r>
+    </w:p>
+    <w:p>
+      <w:pPr>
+        <w:spacing w:after="0"/>
+        <w:rPr>
+          <w:lang w:val="en-CA"/>
+        </w:rPr>
+      </w:pPr>
+    </w:p>
+    <w:p>
+      <w:pPr>
+        <w:spacing w:after="0"/>
+        <w:rPr>
+          <w:lang w:val="en-CA"/>
+        </w:rPr>
+      </w:pPr>
+      <w:r>
+        <w:rPr>
+          <w:lang w:val="en-CA"/>
+        </w:rPr>
+        <w:t>- Airport</w:t>
+      </w:r>
+    </w:p>
+    <w:p>
+      <w:pPr>
+        <w:spacing w:after="0"/>
+        <w:rPr>
+          <w:lang w:val="en-CA"/>
+        </w:rPr>
+      </w:pPr>
+    </w:p>
+    <w:p>
+      <w:pPr>
+        <w:spacing w:after="0"/>
+        <w:rPr>
+          <w:lang w:val="en-CA"/>
+        </w:rPr>
+      </w:pPr>
+      <w:r>
+        <w:rPr>
+          <w:lang w:val="en-CA"/>
+        </w:rPr>
+        <w:t xml:space="preserve">- </w:t>
+      </w:r>
+      <w:r>
+        <w:rPr>
+          <w:lang w:val="en-CA"/>
+        </w:rPr>
+        <w:t>Mine</w:t>
+      </w:r>
+    </w:p>
+    <w:p>
+      <w:pPr>
+        <w:spacing w:after="0"/>
+        <w:rPr>
+          <w:lang w:val="en-CA"/>
+        </w:rPr>
+      </w:pPr>
+    </w:p>
+    <w:p>
+      <w:pPr>
+        <w:spacing w:after="0"/>
+        <w:rPr>
+          <w:lang w:val="en-CA"/>
+        </w:rPr>
+      </w:pPr>
+      <w:r>
+        <w:rPr>
+          <w:lang w:val="en-CA"/>
+        </w:rPr>
+        <w:t>- Landfill</w:t>
+      </w:r>
+    </w:p>
+    <w:p>
+      <w:pPr>
+        <w:spacing w:after="0"/>
+        <w:rPr>
+          <w:lang w:val="en-CA"/>
+        </w:rPr>
+      </w:pPr>
+    </w:p>
+    <w:p>
+      <w:pPr>
+        <w:spacing w:after="0"/>
+        <w:rPr>
+          <w:lang w:val="en-CA"/>
+        </w:rPr>
+      </w:pPr>
+      <w:r>
+        <w:rPr>
+          <w:lang w:val="en-CA"/>
+        </w:rPr>
+        <w:t>- Logging industry</w:t>
+      </w:r>
+    </w:p>
+    <w:p>
+      <w:pPr>
+        <w:spacing w:after="0"/>
+        <w:rPr>
+          <w:lang w:val="en-CA"/>
+        </w:rPr>
+      </w:pPr>
+    </w:p>
+    <w:p>
+      <w:pPr>
+        <w:spacing w:after="0"/>
+        <w:rPr>
+          <w:lang w:val="en-CA"/>
+        </w:rPr>
+      </w:pPr>
+      <w:r>
+        <w:rPr>
+          <w:lang w:val="en-CA"/>
+        </w:rPr>
+        <w:t>- Water treatment</w:t>
+      </w:r>
+    </w:p>
+    <w:p>
+      <w:pPr>
+        <w:spacing w:after="0"/>
+        <w:rPr>
+          <w:lang w:val="en-CA"/>
+        </w:rPr>
+      </w:pPr>
+    </w:p>
+    <w:p>
+      <w:pPr>
+        <w:spacing w:after="0"/>
+        <w:rPr>
+          <w:lang w:val="en-CA"/>
+        </w:rPr>
+      </w:pPr>
+      <w:r>
+        <w:rPr>
+          <w:lang w:val="en-CA"/>
+        </w:rPr>
+        <w:t>- Village1</w:t>
+      </w:r>
+      <w:r>
+        <w:rPr>
+          <w:lang w:val="en-CA"/>
+        </w:rPr>
+        <w:t xml:space="preserve"> - Ranch</w:t>
+      </w:r>
+    </w:p>
+    <w:p>
+      <w:pPr>
+        <w:spacing w:after="0"/>
+        <w:rPr>
+          <w:lang w:val="en-CA"/>
+        </w:rPr>
+      </w:pPr>
+      <w:r>
+        <w:rPr>
+          <w:lang w:val="en-CA"/>
+        </w:rPr>
+        <w:t>Ranch / Cottage / Katrina Cottage /</w:t>
+      </w:r>
+      <w:r>
+        <w:rPr>
+          <w:lang w:val="en-CA"/>
+        </w:rPr>
+        <w:t xml:space="preserve"> </w:t>
+      </w:r>
+      <w:r>
+        <w:rPr>
+          <w:lang w:val="en-CA"/>
+        </w:rPr>
+        <w:t>Craftsman</w:t>
+      </w:r>
+      <w:r>
+        <w:rPr>
+          <w:lang w:val="en-CA"/>
+        </w:rPr>
+        <w:t xml:space="preserve"> / Bungalow</w:t>
+      </w:r>
+    </w:p>
+    <w:p>
+      <w:pPr>
+        <w:spacing w:after="0"/>
+      </w:pPr>
+      <w:r>
+        <w:t>Cul de sac</w:t>
+      </w:r>
+    </w:p>
+    <w:p>
+      <w:pPr>
+        <w:spacing w:after="0"/>
+        <w:rPr>
+          <w:b/>
+          <w:bCs/>
+          <w:sz w:val="24"/>
+          <w:szCs w:val="24"/>
         </w:rPr>
       </w:pPr>
     </w:p>
@@ -1878,6 +2045,7 @@
         <w:rPr>
           <w:lang w:val="en-CA"/>
         </w:rPr>
+        <w:lastRenderedPageBreak/>
         <w:t>Greek revival / Neoclassic / B</w:t>
       </w:r>
       <w:r>
@@ -2117,6 +2285,19 @@
               <w:t>Adventure Exploration</w:t>
             </w:r>
           </w:p>
+          <w:p>
+            <w:pPr>
+              <w:rPr>
+                <w:rFonts w:ascii="Poppins" w:hAnsi="Poppins" w:cs="Poppins"/>
+              </w:rPr>
+            </w:pPr>
+            <w:r>
+              <w:rPr>
+                <w:rFonts w:ascii="Poppins" w:hAnsi="Poppins" w:cs="Poppins"/>
+              </w:rPr>
+              <w:t>Mechanics</w:t>
+            </w:r>
+          </w:p>
         </w:tc>
       </w:tr>
       <w:tr>
@@ -2286,94 +2467,6 @@
               <w:rPr>
                 <w:rFonts w:ascii="Poppins" w:hAnsi="Poppins" w:cs="Poppins"/>
               </w:rPr>
-              <w:t>Alba a Wildlife Adventure</w:t>
-            </w:r>
-          </w:p>
-        </w:tc>
-        <w:tc>
-          <w:tcPr>
-            <w:tcW w:w="5858" w:type="dxa"/>
-          </w:tcPr>
-          <w:p>
-            <w:pPr>
-              <w:rPr>
-                <w:rFonts w:ascii="Poppins" w:hAnsi="Poppins" w:cs="Poppins"/>
-              </w:rPr>
-            </w:pPr>
-            <w:r>
-              <w:rPr>
-                <w:rFonts w:ascii="Poppins" w:hAnsi="Poppins" w:cs="Poppins"/>
-              </w:rPr>
-              <w:t>Bright and delight aspect</w:t>
-            </w:r>
-          </w:p>
-          <w:p>
-            <w:pPr>
-              <w:rPr>
-                <w:rFonts w:ascii="Poppins" w:hAnsi="Poppins" w:cs="Poppins"/>
-              </w:rPr>
-            </w:pPr>
-            <w:r>
-              <w:rPr>
-                <w:rFonts w:ascii="Poppins" w:hAnsi="Poppins" w:cs="Poppins"/>
-              </w:rPr>
-              <w:t xml:space="preserve">Low </w:t>
-            </w:r>
-            <w:r>
-              <w:rPr>
-                <w:rFonts w:ascii="Poppins" w:hAnsi="Poppins" w:cs="Poppins"/>
-              </w:rPr>
-              <w:t>p</w:t>
-            </w:r>
-            <w:r>
-              <w:rPr>
-                <w:rFonts w:ascii="Poppins" w:hAnsi="Poppins" w:cs="Poppins"/>
-              </w:rPr>
-              <w:t xml:space="preserve">oly 3D </w:t>
-            </w:r>
-            <w:r>
-              <w:rPr>
-                <w:rFonts w:ascii="Poppins" w:hAnsi="Poppins" w:cs="Poppins"/>
-              </w:rPr>
-              <w:t>A</w:t>
-            </w:r>
-            <w:r>
-              <w:rPr>
-                <w:rFonts w:ascii="Poppins" w:hAnsi="Poppins" w:cs="Poppins"/>
-              </w:rPr>
-              <w:t>rt</w:t>
-            </w:r>
-          </w:p>
-          <w:p>
-            <w:pPr>
-              <w:rPr>
-                <w:rFonts w:ascii="Poppins" w:hAnsi="Poppins" w:cs="Poppins"/>
-              </w:rPr>
-            </w:pPr>
-            <w:r>
-              <w:rPr>
-                <w:rFonts w:ascii="Poppins" w:hAnsi="Poppins" w:cs="Poppins"/>
-              </w:rPr>
-              <w:t>Render and Shader Style</w:t>
-            </w:r>
-          </w:p>
-        </w:tc>
-      </w:tr>
-      <w:tr>
-        <w:tc>
-          <w:tcPr>
-            <w:tcW w:w="2972" w:type="dxa"/>
-          </w:tcPr>
-          <w:p>
-            <w:pPr>
-              <w:rPr>
-                <w:rFonts w:ascii="Poppins" w:hAnsi="Poppins" w:cs="Poppins"/>
-              </w:rPr>
-            </w:pPr>
-            <w:r>
-              <w:rPr>
-                <w:rFonts w:ascii="Poppins" w:hAnsi="Poppins" w:cs="Poppins"/>
-              </w:rPr>
               <w:t>Little Kitty, Big City</w:t>
             </w:r>
           </w:p>
@@ -2418,7 +2511,6 @@
               <w:rPr>
                 <w:rFonts w:ascii="Poppins" w:hAnsi="Poppins" w:cs="Poppins"/>
               </w:rPr>
-              <w:lastRenderedPageBreak/>
               <w:t>Adventure Exploration</w:t>
             </w:r>
           </w:p>
@@ -2452,7 +2544,6 @@
               <w:rPr>
                 <w:rFonts w:ascii="Poppins" w:hAnsi="Poppins" w:cs="Poppins"/>
               </w:rPr>
-              <w:lastRenderedPageBreak/>
               <w:t>Wylde Flowers</w:t>
             </w:r>
           </w:p>
@@ -2471,7 +2562,19 @@
               <w:rPr>
                 <w:rFonts w:ascii="Poppins" w:hAnsi="Poppins" w:cs="Poppins"/>
               </w:rPr>
-              <w:t>Mini open world</w:t>
+              <w:t>O</w:t>
+            </w:r>
+            <w:r>
+              <w:rPr>
+                <w:rFonts w:ascii="Poppins" w:hAnsi="Poppins" w:cs="Poppins"/>
+              </w:rPr>
+              <w:t xml:space="preserve">pen </w:t>
+            </w:r>
+            <w:r>
+              <w:rPr>
+                <w:rFonts w:ascii="Poppins" w:hAnsi="Poppins" w:cs="Poppins"/>
+              </w:rPr>
+              <w:t>hub</w:t>
             </w:r>
           </w:p>
           <w:p>
@@ -2555,44 +2658,6 @@
                 <w:rFonts w:ascii="Poppins" w:hAnsi="Poppins" w:cs="Poppins"/>
               </w:rPr>
               <w:t>Level design</w:t>
-            </w:r>
-          </w:p>
-        </w:tc>
-      </w:tr>
-      <w:tr>
-        <w:tc>
-          <w:tcPr>
-            <w:tcW w:w="2972" w:type="dxa"/>
-          </w:tcPr>
-          <w:p>
-            <w:pPr>
-              <w:rPr>
-                <w:rFonts w:ascii="Poppins" w:hAnsi="Poppins" w:cs="Poppins"/>
-              </w:rPr>
-            </w:pPr>
-            <w:r>
-              <w:rPr>
-                <w:rFonts w:ascii="Poppins" w:hAnsi="Poppins" w:cs="Poppins"/>
-              </w:rPr>
-              <w:t>Mirror edge</w:t>
-            </w:r>
-          </w:p>
-        </w:tc>
-        <w:tc>
-          <w:tcPr>
-            <w:tcW w:w="5858" w:type="dxa"/>
-          </w:tcPr>
-          <w:p>
-            <w:pPr>
-              <w:rPr>
-                <w:rFonts w:ascii="Poppins" w:hAnsi="Poppins" w:cs="Poppins"/>
-              </w:rPr>
-            </w:pPr>
-            <w:r>
-              <w:rPr>
-                <w:rFonts w:ascii="Poppins" w:hAnsi="Poppins" w:cs="Poppins"/>
-              </w:rPr>
-              <w:t>Parkour</w:t>
             </w:r>
           </w:p>
         </w:tc>
@@ -2797,6 +2862,7 @@
               <w:rPr>
                 <w:rFonts w:ascii="Poppins" w:hAnsi="Poppins" w:cs="Poppins"/>
               </w:rPr>
+              <w:lastRenderedPageBreak/>
               <w:t>https://www.youtube.com/watch?v=HLeU4BF2s4o</w:t>
             </w:r>
           </w:p>

</xml_diff>

<commit_message>
Creating tutorial icon and its decals materials;
Updating some docs;
Remove the SetActorTransform line in SaveSystem's BeginPlay.
</commit_message>
<xml_diff>
--- a/Docs/Andarilha_GDD.docx
+++ b/Docs/Andarilha_GDD.docx
@@ -2618,6 +2618,90 @@
     </w:p>
     <w:p>
       <w:pPr>
+        <w:pStyle w:val="ListParagraph"/>
+        <w:numPr>
+          <w:ilvl w:val="0"/>
+          <w:numId w:val="14"/>
+        </w:numPr>
+        <w:rPr>
+          <w:lang w:val="en-CA"/>
+        </w:rPr>
+      </w:pPr>
+      <w:r>
+        <w:rPr>
+          <w:lang w:val="en-CA"/>
+        </w:rPr>
+        <w:t>Player jump distance: 2m</w:t>
+      </w:r>
+    </w:p>
+    <w:p>
+      <w:pPr>
+        <w:pStyle w:val="ListParagraph"/>
+        <w:numPr>
+          <w:ilvl w:val="0"/>
+          <w:numId w:val="14"/>
+        </w:numPr>
+        <w:rPr>
+          <w:lang w:val="en-CA"/>
+        </w:rPr>
+      </w:pPr>
+      <w:r>
+        <w:rPr>
+          <w:lang w:val="en-CA"/>
+        </w:rPr>
+        <w:t>Die falling distance:</w:t>
+      </w:r>
+    </w:p>
+    <w:p>
+      <w:pPr>
+        <w:pStyle w:val="ListParagraph"/>
+        <w:numPr>
+          <w:ilvl w:val="1"/>
+          <w:numId w:val="14"/>
+        </w:numPr>
+        <w:rPr>
+          <w:lang w:val="en-CA"/>
+        </w:rPr>
+      </w:pPr>
+      <w:r>
+        <w:rPr>
+          <w:lang w:val="en-CA"/>
+        </w:rPr>
+        <w:t>currently: 4m</w:t>
+      </w:r>
+    </w:p>
+    <w:p>
+      <w:pPr>
+        <w:pStyle w:val="ListParagraph"/>
+        <w:numPr>
+          <w:ilvl w:val="1"/>
+          <w:numId w:val="14"/>
+        </w:numPr>
+        <w:rPr>
+          <w:lang w:val="en-CA"/>
+        </w:rPr>
+      </w:pPr>
+      <w:r>
+        <w:rPr>
+          <w:lang w:val="en-CA"/>
+        </w:rPr>
+        <w:t xml:space="preserve">new: </w:t>
+      </w:r>
+      <w:r>
+        <w:rPr>
+          <w:lang w:val="en-CA"/>
+        </w:rPr>
+        <w:t>6-</w:t>
+      </w:r>
+      <w:r>
+        <w:rPr>
+          <w:lang w:val="en-CA"/>
+        </w:rPr>
+        <w:t>8m - test</w:t>
+      </w:r>
+    </w:p>
+    <w:p>
+      <w:pPr>
         <w:rPr>
           <w:b/>
           <w:bCs/>
@@ -2994,7 +3078,6 @@
           <w:bCs/>
           <w:lang w:val="en-CA"/>
         </w:rPr>
-        <w:lastRenderedPageBreak/>
         <w:t>References for design:</w:t>
       </w:r>
     </w:p>
@@ -3125,7 +3208,7 @@
           <w:noProof/>
         </w:rPr>
         <w:drawing>
-          <wp:inline distT="0" distB="0" distL="0" distR="0" wp14:anchorId="72F8CFE7" wp14:editId="60BE9C07">
+          <wp:inline distT="0" distB="0" distL="0" distR="0" wp14:anchorId="72F8CFE7" wp14:editId="496BB5F0">
             <wp:extent cx="2479853" cy="2479853"/>
             <wp:effectExtent l="0" t="0" r="0" b="0"/>
             <wp:docPr id="936493179" name="Picture 7" descr="10,800+ Red Circuit Board Stock Photos, Pictures &amp; Royalty-Free Images -  iStock"/>
@@ -3265,7 +3348,6 @@
           <w:bCs/>
           <w:lang w:val="en-CA"/>
         </w:rPr>
-        <w:lastRenderedPageBreak/>
         <w:t>Game R</w:t>
       </w:r>
       <w:r>
@@ -3503,7 +3585,6 @@
           <w:szCs w:val="24"/>
           <w:lang w:val="en-CA"/>
         </w:rPr>
-        <w:lastRenderedPageBreak/>
         <w:t>Guardbot</w:t>
       </w:r>
       <w:proofErr w:type="spellEnd"/>
@@ -8014,7 +8095,21 @@
               <w:rPr>
                 <w:rFonts w:ascii="Poppins" w:hAnsi="Poppins" w:cs="Poppins"/>
               </w:rPr>
-              <w:t>Puzzle with portals which changes environment depending on switch on/off of the portal, modifying stairs, blocks, etc.</w:t>
+              <w:t>Puzzle with portals which changes environment depending on switch on/</w:t>
+            </w:r>
+            <w:proofErr w:type="gramStart"/>
+            <w:r>
+              <w:rPr>
+                <w:rFonts w:ascii="Poppins" w:hAnsi="Poppins" w:cs="Poppins"/>
+              </w:rPr>
+              <w:t>off of</w:t>
+            </w:r>
+            <w:proofErr w:type="gramEnd"/>
+            <w:r>
+              <w:rPr>
+                <w:rFonts w:ascii="Poppins" w:hAnsi="Poppins" w:cs="Poppins"/>
+              </w:rPr>
+              <w:t xml:space="preserve"> the portal, modifying stairs, blocks, etc.</w:t>
             </w:r>
           </w:p>
           <w:p>
@@ -8833,6 +8928,7 @@
         </w:rPr>
         <w:br/>
       </w:r>
+      <w:proofErr w:type="gramStart"/>
       <w:r>
         <w:rPr>
           <w:strike/>
@@ -8840,6 +8936,7 @@
         </w:rPr>
         <w:t>Pollute river</w:t>
       </w:r>
+      <w:proofErr w:type="gramEnd"/>
       <w:r>
         <w:rPr>
           <w:strike/>

</xml_diff>

<commit_message>
Updating GDD, TODO and creating Term 4 Plan;
Replacing WBP fonts;
Evolving Nova level and sublevels;
Renaming materials and static meshes.
</commit_message>
<xml_diff>
--- a/Docs/Andarilha_GDD.docx
+++ b/Docs/Andarilha_GDD.docx
@@ -124,30 +124,19 @@
     </w:p>
     <w:p>
       <w:pPr>
-        <w:rPr>
-          <w:b/>
-          <w:bCs/>
-          <w:sz w:val="24"/>
-          <w:szCs w:val="24"/>
-          <w:lang w:val="en-CA"/>
-        </w:rPr>
-      </w:pPr>
-      <w:r>
-        <w:rPr>
-          <w:b/>
-          <w:bCs/>
-          <w:sz w:val="24"/>
-          <w:szCs w:val="24"/>
+        <w:pStyle w:val="Heading2"/>
+        <w:rPr>
+          <w:lang w:val="en-CA"/>
+        </w:rPr>
+      </w:pPr>
+      <w:r>
+        <w:rPr>
           <w:lang w:val="en-CA"/>
         </w:rPr>
         <w:t>Progression</w:t>
       </w:r>
       <w:r>
         <w:rPr>
-          <w:b/>
-          <w:bCs/>
-          <w:sz w:val="24"/>
-          <w:szCs w:val="24"/>
           <w:lang w:val="en-CA"/>
         </w:rPr>
         <w:t xml:space="preserve"> type</w:t>
@@ -162,29 +151,10 @@
       </w:pPr>
       <w:r>
         <w:rPr>
-          <w:strike/>
           <w:lang w:val="en-CA"/>
         </w:rPr>
         <w:t>Linear</w:t>
       </w:r>
-      <w:r>
-        <w:rPr>
-          <w:lang w:val="en-CA"/>
-        </w:rPr>
-        <w:t xml:space="preserve"> </w:t>
-      </w:r>
-      <w:r>
-        <w:rPr>
-          <w:lang w:val="en-CA"/>
-        </w:rPr>
-        <w:t>Nonlinear</w:t>
-      </w:r>
-      <w:r>
-        <w:rPr>
-          <w:lang w:val="en-CA"/>
-        </w:rPr>
-        <w:t xml:space="preserve"> </w:t>
-      </w:r>
     </w:p>
     <w:p>
       <w:pPr>
@@ -251,6 +221,254 @@
           <w:lang w:val="en-CA"/>
         </w:rPr>
       </w:pPr>
+    </w:p>
+    <w:p>
+      <w:pPr>
+        <w:pStyle w:val="Heading2"/>
+        <w:rPr>
+          <w:lang w:val="en-CA"/>
+        </w:rPr>
+      </w:pPr>
+      <w:r>
+        <w:rPr>
+          <w:lang w:val="en-CA"/>
+        </w:rPr>
+        <w:t>Theme</w:t>
+      </w:r>
+    </w:p>
+    <w:p>
+      <w:pPr>
+        <w:spacing w:after="0"/>
+        <w:rPr>
+          <w:lang w:val="en-CA"/>
+        </w:rPr>
+      </w:pPr>
+      <w:r>
+        <w:rPr>
+          <w:lang w:val="en-CA"/>
+        </w:rPr>
+        <w:t>Surrealism-like / Nightmare-like</w:t>
+      </w:r>
+    </w:p>
+    <w:p>
+      <w:pPr>
+        <w:spacing w:after="0"/>
+        <w:rPr>
+          <w:lang w:val="en-CA"/>
+        </w:rPr>
+      </w:pPr>
+      <w:r>
+        <w:rPr>
+          <w:lang w:val="en-CA"/>
+        </w:rPr>
+        <w:t xml:space="preserve">Dream-like / </w:t>
+      </w:r>
+      <w:proofErr w:type="spellStart"/>
+      <w:r>
+        <w:rPr>
+          <w:lang w:val="en-CA"/>
+        </w:rPr>
+        <w:t>Dreamcore</w:t>
+      </w:r>
+      <w:proofErr w:type="spellEnd"/>
+      <w:r>
+        <w:rPr>
+          <w:lang w:val="en-CA"/>
+        </w:rPr>
+        <w:t xml:space="preserve"> / Liminal space*</w:t>
+      </w:r>
+    </w:p>
+    <w:p>
+      <w:pPr>
+        <w:spacing w:after="0"/>
+        <w:rPr>
+          <w:lang w:val="en-CA"/>
+        </w:rPr>
+      </w:pPr>
+      <w:r>
+        <w:rPr>
+          <w:lang w:val="en-CA"/>
+        </w:rPr>
+        <w:t>Cyber Punk (dark + neon)</w:t>
+      </w:r>
+      <w:r>
+        <w:rPr>
+          <w:lang w:val="en-CA"/>
+        </w:rPr>
+        <w:br/>
+        <w:t>Art Deco</w:t>
+      </w:r>
+    </w:p>
+    <w:p>
+      <w:pPr>
+        <w:spacing w:after="0"/>
+        <w:rPr>
+          <w:lang w:val="en-CA"/>
+        </w:rPr>
+      </w:pPr>
+      <w:r>
+        <w:rPr>
+          <w:lang w:val="en-CA"/>
+        </w:rPr>
+        <w:t>Dark city/ low light caused by high buildings blocking sunlight to reach the ground floor</w:t>
+      </w:r>
+    </w:p>
+    <w:p>
+      <w:pPr>
+        <w:spacing w:after="0"/>
+        <w:rPr>
+          <w:lang w:val="en-CA"/>
+        </w:rPr>
+      </w:pPr>
+    </w:p>
+    <w:p>
+      <w:pPr>
+        <w:spacing w:after="0"/>
+        <w:rPr>
+          <w:lang w:val="en-CA"/>
+        </w:rPr>
+      </w:pPr>
+      <w:r>
+        <w:rPr>
+          <w:lang w:val="en-CA"/>
+        </w:rPr>
+        <w:t>Player access &lt;= 1% of the environment</w:t>
+      </w:r>
+    </w:p>
+    <w:p>
+      <w:pPr>
+        <w:spacing w:after="0"/>
+        <w:rPr>
+          <w:lang w:val="en-CA"/>
+        </w:rPr>
+      </w:pPr>
+    </w:p>
+    <w:p>
+      <w:pPr>
+        <w:spacing w:after="0"/>
+        <w:rPr>
+          <w:lang w:val="en-CA"/>
+        </w:rPr>
+      </w:pPr>
+      <w:r>
+        <w:rPr>
+          <w:lang w:val="en-CA"/>
+        </w:rPr>
+        <w:t>Narrative through the environment art and level design, having the architecture as a key element for the game.</w:t>
+      </w:r>
+    </w:p>
+    <w:p>
+      <w:pPr>
+        <w:spacing w:after="0"/>
+        <w:rPr>
+          <w:lang w:val="en-CA"/>
+        </w:rPr>
+      </w:pPr>
+    </w:p>
+    <w:p>
+      <w:pPr>
+        <w:spacing w:after="0"/>
+        <w:rPr>
+          <w:lang w:val="en-CA"/>
+        </w:rPr>
+      </w:pPr>
+      <w:r>
+        <w:rPr>
+          <w:lang w:val="en-CA"/>
+        </w:rPr>
+        <w:t>Player can’t fight back</w:t>
+      </w:r>
+    </w:p>
+    <w:p>
+      <w:pPr>
+        <w:spacing w:after="0"/>
+        <w:rPr>
+          <w:lang w:val="en-CA"/>
+        </w:rPr>
+      </w:pPr>
+    </w:p>
+    <w:p>
+      <w:pPr>
+        <w:spacing w:after="0"/>
+        <w:rPr>
+          <w:lang w:val="en-CA"/>
+        </w:rPr>
+      </w:pPr>
+      <w:r>
+        <w:rPr>
+          <w:lang w:val="en-CA"/>
+        </w:rPr>
+        <w:t xml:space="preserve">* </w:t>
+      </w:r>
+      <w:r>
+        <w:rPr>
+          <w:lang w:val="en-CA"/>
+        </w:rPr>
+        <w:t>Places that feel familiar and strange at the same time. Narrative created by our own minds.</w:t>
+      </w:r>
+    </w:p>
+    <w:p>
+      <w:pPr>
+        <w:rPr>
+          <w:lang w:val="en-CA"/>
+        </w:rPr>
+      </w:pPr>
+    </w:p>
+    <w:p>
+      <w:pPr>
+        <w:pStyle w:val="Heading2"/>
+        <w:rPr>
+          <w:lang w:val="en-CA"/>
+        </w:rPr>
+      </w:pPr>
+      <w:r>
+        <w:rPr>
+          <w:lang w:val="en-CA"/>
+        </w:rPr>
+        <w:t>Art Direction</w:t>
+      </w:r>
+    </w:p>
+    <w:p>
+      <w:pPr>
+        <w:spacing w:after="0"/>
+        <w:rPr>
+          <w:lang w:val="en-CA"/>
+        </w:rPr>
+      </w:pPr>
+      <w:r>
+        <w:rPr>
+          <w:lang w:val="en-CA"/>
+        </w:rPr>
+        <w:t>3D Low Poly</w:t>
+      </w:r>
+    </w:p>
+    <w:p>
+      <w:pPr>
+        <w:spacing w:after="0"/>
+        <w:rPr>
+          <w:lang w:val="en-CA"/>
+        </w:rPr>
+      </w:pPr>
+      <w:r>
+        <w:rPr>
+          <w:lang w:val="en-CA"/>
+        </w:rPr>
+        <w:t>Non realistic shader</w:t>
+      </w:r>
+    </w:p>
+    <w:p>
+      <w:pPr>
+        <w:spacing w:after="0"/>
+        <w:rPr>
+          <w:lang w:val="en-CA"/>
+        </w:rPr>
+      </w:pPr>
+      <w:r>
+        <w:rPr>
+          <w:lang w:val="en-CA"/>
+        </w:rPr>
+        <w:t>Cell shading</w:t>
+      </w:r>
     </w:p>
     <w:p>
       <w:pPr>
@@ -262,7 +480,9 @@
           <w:lang w:val="en-CA"/>
         </w:rPr>
       </w:pPr>
-      <w:r>
+    </w:p>
+    <w:p>
+      <w:pPr>
         <w:rPr>
           <w:b/>
           <w:bCs/>
@@ -270,185 +490,6 @@
           <w:szCs w:val="28"/>
           <w:lang w:val="en-CA"/>
         </w:rPr>
-        <w:t>Theme</w:t>
-      </w:r>
-    </w:p>
-    <w:p>
-      <w:pPr>
-        <w:spacing w:after="0"/>
-        <w:rPr>
-          <w:lang w:val="en-CA"/>
-        </w:rPr>
-      </w:pPr>
-      <w:r>
-        <w:rPr>
-          <w:lang w:val="en-CA"/>
-        </w:rPr>
-        <w:t>Surrealism-like / Nightmare-like</w:t>
-      </w:r>
-    </w:p>
-    <w:p>
-      <w:pPr>
-        <w:spacing w:after="0"/>
-        <w:rPr>
-          <w:lang w:val="en-CA"/>
-        </w:rPr>
-      </w:pPr>
-      <w:r>
-        <w:rPr>
-          <w:lang w:val="en-CA"/>
-        </w:rPr>
-        <w:t xml:space="preserve">Dream-like / </w:t>
-      </w:r>
-      <w:proofErr w:type="spellStart"/>
-      <w:r>
-        <w:rPr>
-          <w:lang w:val="en-CA"/>
-        </w:rPr>
-        <w:t>Dreamcore</w:t>
-      </w:r>
-      <w:proofErr w:type="spellEnd"/>
-      <w:r>
-        <w:rPr>
-          <w:lang w:val="en-CA"/>
-        </w:rPr>
-        <w:t xml:space="preserve"> / Liminal space*</w:t>
-      </w:r>
-    </w:p>
-    <w:p>
-      <w:pPr>
-        <w:spacing w:after="0"/>
-        <w:rPr>
-          <w:lang w:val="en-CA"/>
-        </w:rPr>
-      </w:pPr>
-      <w:r>
-        <w:rPr>
-          <w:lang w:val="en-CA"/>
-        </w:rPr>
-        <w:t>Cyber Punk (dark + neon)</w:t>
-      </w:r>
-      <w:r>
-        <w:rPr>
-          <w:lang w:val="en-CA"/>
-        </w:rPr>
-        <w:br/>
-        <w:t>Art Deco</w:t>
-      </w:r>
-    </w:p>
-    <w:p>
-      <w:pPr>
-        <w:spacing w:after="0"/>
-        <w:rPr>
-          <w:lang w:val="en-CA"/>
-        </w:rPr>
-      </w:pPr>
-      <w:r>
-        <w:rPr>
-          <w:lang w:val="en-CA"/>
-        </w:rPr>
-        <w:t>Dark city/ low light caused by high buildings blocking sunlight to reach the ground floor</w:t>
-      </w:r>
-    </w:p>
-    <w:p>
-      <w:pPr>
-        <w:spacing w:after="0"/>
-        <w:rPr>
-          <w:lang w:val="en-CA"/>
-        </w:rPr>
-      </w:pPr>
-    </w:p>
-    <w:p>
-      <w:pPr>
-        <w:spacing w:after="0"/>
-        <w:rPr>
-          <w:lang w:val="en-CA"/>
-        </w:rPr>
-      </w:pPr>
-      <w:r>
-        <w:rPr>
-          <w:lang w:val="en-CA"/>
-        </w:rPr>
-        <w:t>Player access &lt;= 1% of the environment</w:t>
-      </w:r>
-    </w:p>
-    <w:p>
-      <w:pPr>
-        <w:spacing w:after="0"/>
-        <w:rPr>
-          <w:lang w:val="en-CA"/>
-        </w:rPr>
-      </w:pPr>
-    </w:p>
-    <w:p>
-      <w:pPr>
-        <w:spacing w:after="0"/>
-        <w:rPr>
-          <w:lang w:val="en-CA"/>
-        </w:rPr>
-      </w:pPr>
-      <w:r>
-        <w:rPr>
-          <w:lang w:val="en-CA"/>
-        </w:rPr>
-        <w:t>Narrative through the environment art and level design, having the architecture as a key element for the game.</w:t>
-      </w:r>
-    </w:p>
-    <w:p>
-      <w:pPr>
-        <w:spacing w:after="0"/>
-        <w:rPr>
-          <w:lang w:val="en-CA"/>
-        </w:rPr>
-      </w:pPr>
-    </w:p>
-    <w:p>
-      <w:pPr>
-        <w:spacing w:after="0"/>
-        <w:rPr>
-          <w:lang w:val="en-CA"/>
-        </w:rPr>
-      </w:pPr>
-      <w:r>
-        <w:rPr>
-          <w:lang w:val="en-CA"/>
-        </w:rPr>
-        <w:t>Player can’t fight back</w:t>
-      </w:r>
-    </w:p>
-    <w:p>
-      <w:pPr>
-        <w:spacing w:after="0"/>
-        <w:rPr>
-          <w:lang w:val="en-CA"/>
-        </w:rPr>
-      </w:pPr>
-    </w:p>
-    <w:p>
-      <w:pPr>
-        <w:spacing w:after="0"/>
-        <w:rPr>
-          <w:lang w:val="en-CA"/>
-        </w:rPr>
-      </w:pPr>
-      <w:r>
-        <w:rPr>
-          <w:lang w:val="en-CA"/>
-        </w:rPr>
-        <w:t xml:space="preserve">* </w:t>
-      </w:r>
-      <w:r>
-        <w:rPr>
-          <w:lang w:val="en-CA"/>
-        </w:rPr>
-        <w:t>Places that feel familiar and strange at the same time. Narrative created by our own minds.</w:t>
-      </w:r>
-    </w:p>
-    <w:p>
-      <w:pPr>
-        <w:rPr>
-          <w:lang w:val="en-CA"/>
-        </w:rPr>
       </w:pPr>
     </w:p>
     <w:p>
@@ -461,7 +502,9 @@
           <w:lang w:val="en-CA"/>
         </w:rPr>
       </w:pPr>
-      <w:r>
+    </w:p>
+    <w:p>
+      <w:pPr>
         <w:rPr>
           <w:b/>
           <w:bCs/>
@@ -469,122 +512,23 @@
           <w:szCs w:val="28"/>
           <w:lang w:val="en-CA"/>
         </w:rPr>
-        <w:t>Art Direction</w:t>
-      </w:r>
-    </w:p>
-    <w:p>
-      <w:pPr>
-        <w:spacing w:after="0"/>
-        <w:rPr>
-          <w:lang w:val="en-CA"/>
-        </w:rPr>
-      </w:pPr>
-      <w:r>
-        <w:rPr>
-          <w:lang w:val="en-CA"/>
-        </w:rPr>
-        <w:t>3D Low Poly</w:t>
-      </w:r>
-    </w:p>
-    <w:p>
-      <w:pPr>
-        <w:spacing w:after="0"/>
-        <w:rPr>
-          <w:lang w:val="en-CA"/>
-        </w:rPr>
-      </w:pPr>
-      <w:r>
-        <w:rPr>
-          <w:lang w:val="en-CA"/>
-        </w:rPr>
-        <w:t>Non realistic shader</w:t>
-      </w:r>
-    </w:p>
-    <w:p>
-      <w:pPr>
-        <w:spacing w:after="0"/>
-        <w:rPr>
-          <w:lang w:val="en-CA"/>
-        </w:rPr>
-      </w:pPr>
-      <w:r>
-        <w:rPr>
-          <w:lang w:val="en-CA"/>
-        </w:rPr>
-        <w:t>Cell shading</w:t>
-      </w:r>
-    </w:p>
-    <w:p>
-      <w:pPr>
-        <w:rPr>
-          <w:b/>
-          <w:bCs/>
-          <w:sz w:val="28"/>
-          <w:szCs w:val="28"/>
-          <w:lang w:val="en-CA"/>
-        </w:rPr>
-      </w:pPr>
-    </w:p>
-    <w:p>
-      <w:pPr>
-        <w:rPr>
-          <w:b/>
-          <w:bCs/>
-          <w:sz w:val="28"/>
-          <w:szCs w:val="28"/>
-          <w:lang w:val="en-CA"/>
-        </w:rPr>
-      </w:pPr>
-    </w:p>
-    <w:p>
-      <w:pPr>
-        <w:rPr>
-          <w:b/>
-          <w:bCs/>
-          <w:sz w:val="28"/>
-          <w:szCs w:val="28"/>
-          <w:lang w:val="en-CA"/>
-        </w:rPr>
-      </w:pPr>
-    </w:p>
-    <w:p>
-      <w:pPr>
-        <w:rPr>
-          <w:b/>
-          <w:bCs/>
-          <w:sz w:val="28"/>
-          <w:szCs w:val="28"/>
-          <w:lang w:val="en-CA"/>
-        </w:rPr>
-      </w:pPr>
-    </w:p>
-    <w:p>
-      <w:pPr>
-        <w:rPr>
-          <w:b/>
-          <w:bCs/>
-          <w:sz w:val="28"/>
-          <w:szCs w:val="28"/>
-          <w:lang w:val="en-CA"/>
-        </w:rPr>
-      </w:pPr>
-      <w:r>
-        <w:rPr>
-          <w:b/>
-          <w:bCs/>
-          <w:sz w:val="28"/>
-          <w:szCs w:val="28"/>
-          <w:lang w:val="en-CA"/>
-        </w:rPr>
-        <w:lastRenderedPageBreak/>
+      </w:pPr>
+    </w:p>
+    <w:p>
+      <w:pPr>
+        <w:pStyle w:val="Heading2"/>
+        <w:rPr>
+          <w:lang w:val="en-CA"/>
+        </w:rPr>
+      </w:pPr>
+      <w:r>
+        <w:rPr>
+          <w:lang w:val="en-CA"/>
+        </w:rPr>
         <w:t xml:space="preserve">Story </w:t>
       </w:r>
       <w:r>
         <w:rPr>
-          <w:b/>
-          <w:bCs/>
-          <w:sz w:val="28"/>
-          <w:szCs w:val="28"/>
           <w:lang w:val="en-CA"/>
         </w:rPr>
         <w:t>summary</w:t>
@@ -797,23 +741,15 @@
     </w:p>
     <w:p>
       <w:pPr>
-        <w:rPr>
-          <w:b/>
-          <w:bCs/>
-          <w:sz w:val="28"/>
-          <w:szCs w:val="28"/>
-          <w:lang w:val="en-CA"/>
-        </w:rPr>
-      </w:pPr>
-      <w:r>
-        <w:rPr>
-          <w:b/>
-          <w:bCs/>
-          <w:sz w:val="28"/>
-          <w:szCs w:val="28"/>
-          <w:lang w:val="en-CA"/>
-        </w:rPr>
-        <w:lastRenderedPageBreak/>
+        <w:pStyle w:val="Heading2"/>
+        <w:rPr>
+          <w:lang w:val="en-CA"/>
+        </w:rPr>
+      </w:pPr>
+      <w:r>
+        <w:rPr>
+          <w:lang w:val="en-CA"/>
+        </w:rPr>
         <w:t>Mechanics</w:t>
       </w:r>
     </w:p>
@@ -939,29 +875,8 @@
         <w:rPr>
           <w:lang w:val="en-CA"/>
         </w:rPr>
-        <w:t xml:space="preserve">TBD - </w:t>
-      </w:r>
-      <w:r>
-        <w:rPr>
-          <w:lang w:val="en-CA"/>
-        </w:rPr>
-        <w:t>Sprint</w:t>
-      </w:r>
-      <w:r>
-        <w:rPr>
-          <w:lang w:val="en-CA"/>
-        </w:rPr>
-        <w:t xml:space="preserve"> Jump (long distance)</w:t>
-      </w:r>
-    </w:p>
-    <w:p>
-      <w:pPr>
-        <w:spacing w:after="0"/>
-        <w:ind w:left="720"/>
-        <w:rPr>
-          <w:lang w:val="en-CA"/>
-        </w:rPr>
-      </w:pPr>
+        <w:t>Jump Climb</w:t>
+      </w:r>
     </w:p>
     <w:p>
       <w:pPr>
@@ -973,23 +888,39 @@
         <w:spacing w:after="0"/>
         <w:ind w:left="720"/>
         <w:rPr>
-          <w:strike/>
-          <w:lang w:val="en-CA"/>
-        </w:rPr>
-      </w:pPr>
-      <w:r>
-        <w:rPr>
-          <w:strike/>
-          <w:lang w:val="en-CA"/>
-        </w:rPr>
-        <w:t>TBD – jump grab</w:t>
-      </w:r>
-      <w:r>
-        <w:rPr>
-          <w:strike/>
-          <w:lang w:val="en-CA"/>
-        </w:rPr>
-        <w:t xml:space="preserve"> (?)</w:t>
+          <w:lang w:val="en-CA"/>
+        </w:rPr>
+      </w:pPr>
+      <w:r>
+        <w:rPr>
+          <w:lang w:val="en-CA"/>
+        </w:rPr>
+        <w:t>Climb up / down</w:t>
+      </w:r>
+    </w:p>
+    <w:p>
+      <w:pPr>
+        <w:pStyle w:val="ListParagraph"/>
+        <w:numPr>
+          <w:ilvl w:val="0"/>
+          <w:numId w:val="12"/>
+        </w:numPr>
+        <w:spacing w:after="0"/>
+        <w:rPr>
+          <w:lang w:val="en-CA"/>
+        </w:rPr>
+      </w:pPr>
+      <w:r>
+        <w:rPr>
+          <w:lang w:val="en-CA"/>
+        </w:rPr>
+        <w:t>Interaction</w:t>
+      </w:r>
+      <w:r>
+        <w:rPr>
+          <w:lang w:val="en-CA"/>
+        </w:rPr>
+        <w:t>s</w:t>
       </w:r>
     </w:p>
     <w:p>
@@ -1000,25 +931,34 @@
           <w:numId w:val="12"/>
         </w:numPr>
         <w:spacing w:after="0"/>
-        <w:ind w:left="720"/>
-        <w:rPr>
-          <w:strike/>
-          <w:lang w:val="en-CA"/>
-        </w:rPr>
-      </w:pPr>
-      <w:r>
-        <w:rPr>
-          <w:strike/>
-          <w:lang w:val="en-CA"/>
-        </w:rPr>
-        <w:t>TBD – grab go up</w:t>
-      </w:r>
-      <w:r>
-        <w:rPr>
-          <w:strike/>
-          <w:lang w:val="en-CA"/>
-        </w:rPr>
-        <w:t xml:space="preserve"> (?)</w:t>
+        <w:rPr>
+          <w:lang w:val="en-CA"/>
+        </w:rPr>
+      </w:pPr>
+      <w:r>
+        <w:rPr>
+          <w:lang w:val="en-CA"/>
+        </w:rPr>
+        <w:t>Triggerable actors: door lock, …</w:t>
+      </w:r>
+    </w:p>
+    <w:p>
+      <w:pPr>
+        <w:pStyle w:val="ListParagraph"/>
+        <w:numPr>
+          <w:ilvl w:val="1"/>
+          <w:numId w:val="12"/>
+        </w:numPr>
+        <w:spacing w:after="0"/>
+        <w:rPr>
+          <w:lang w:val="en-CA"/>
+        </w:rPr>
+      </w:pPr>
+      <w:r>
+        <w:rPr>
+          <w:lang w:val="en-CA"/>
+        </w:rPr>
+        <w:t>Collectables: key, card access, …</w:t>
       </w:r>
     </w:p>
     <w:p>
@@ -1037,13 +977,7 @@
         <w:rPr>
           <w:lang w:val="en-CA"/>
         </w:rPr>
-        <w:t>Interaction</w:t>
-      </w:r>
-      <w:r>
-        <w:rPr>
-          <w:lang w:val="en-CA"/>
-        </w:rPr>
-        <w:t>s</w:t>
+        <w:t>Inventory</w:t>
       </w:r>
     </w:p>
     <w:p>
@@ -1062,7 +996,7 @@
         <w:rPr>
           <w:lang w:val="en-CA"/>
         </w:rPr>
-        <w:t>Triggerable actors: door lock, …</w:t>
+        <w:t>Move up</w:t>
       </w:r>
     </w:p>
     <w:p>
@@ -1081,7 +1015,45 @@
         <w:rPr>
           <w:lang w:val="en-CA"/>
         </w:rPr>
-        <w:t>Collectables: key, card access, …</w:t>
+        <w:t>Move down</w:t>
+      </w:r>
+    </w:p>
+    <w:p>
+      <w:pPr>
+        <w:pStyle w:val="ListParagraph"/>
+        <w:numPr>
+          <w:ilvl w:val="1"/>
+          <w:numId w:val="12"/>
+        </w:numPr>
+        <w:spacing w:after="0"/>
+        <w:rPr>
+          <w:lang w:val="en-CA"/>
+        </w:rPr>
+      </w:pPr>
+      <w:r>
+        <w:rPr>
+          <w:lang w:val="en-CA"/>
+        </w:rPr>
+        <w:t>Use</w:t>
+      </w:r>
+    </w:p>
+    <w:p>
+      <w:pPr>
+        <w:pStyle w:val="ListParagraph"/>
+        <w:numPr>
+          <w:ilvl w:val="1"/>
+          <w:numId w:val="12"/>
+        </w:numPr>
+        <w:spacing w:after="0"/>
+        <w:rPr>
+          <w:lang w:val="en-CA"/>
+        </w:rPr>
+      </w:pPr>
+      <w:r>
+        <w:rPr>
+          <w:lang w:val="en-CA"/>
+        </w:rPr>
+        <w:t>Drop</w:t>
       </w:r>
     </w:p>
     <w:p>
@@ -1100,101 +1072,6 @@
         <w:rPr>
           <w:lang w:val="en-CA"/>
         </w:rPr>
-        <w:t>Inventory</w:t>
-      </w:r>
-    </w:p>
-    <w:p>
-      <w:pPr>
-        <w:pStyle w:val="ListParagraph"/>
-        <w:numPr>
-          <w:ilvl w:val="1"/>
-          <w:numId w:val="12"/>
-        </w:numPr>
-        <w:spacing w:after="0"/>
-        <w:rPr>
-          <w:lang w:val="en-CA"/>
-        </w:rPr>
-      </w:pPr>
-      <w:r>
-        <w:rPr>
-          <w:lang w:val="en-CA"/>
-        </w:rPr>
-        <w:t>Move up</w:t>
-      </w:r>
-    </w:p>
-    <w:p>
-      <w:pPr>
-        <w:pStyle w:val="ListParagraph"/>
-        <w:numPr>
-          <w:ilvl w:val="1"/>
-          <w:numId w:val="12"/>
-        </w:numPr>
-        <w:spacing w:after="0"/>
-        <w:rPr>
-          <w:lang w:val="en-CA"/>
-        </w:rPr>
-      </w:pPr>
-      <w:r>
-        <w:rPr>
-          <w:lang w:val="en-CA"/>
-        </w:rPr>
-        <w:t>Move down</w:t>
-      </w:r>
-    </w:p>
-    <w:p>
-      <w:pPr>
-        <w:pStyle w:val="ListParagraph"/>
-        <w:numPr>
-          <w:ilvl w:val="1"/>
-          <w:numId w:val="12"/>
-        </w:numPr>
-        <w:spacing w:after="0"/>
-        <w:rPr>
-          <w:lang w:val="en-CA"/>
-        </w:rPr>
-      </w:pPr>
-      <w:r>
-        <w:rPr>
-          <w:lang w:val="en-CA"/>
-        </w:rPr>
-        <w:t>Use</w:t>
-      </w:r>
-    </w:p>
-    <w:p>
-      <w:pPr>
-        <w:pStyle w:val="ListParagraph"/>
-        <w:numPr>
-          <w:ilvl w:val="1"/>
-          <w:numId w:val="12"/>
-        </w:numPr>
-        <w:spacing w:after="0"/>
-        <w:rPr>
-          <w:lang w:val="en-CA"/>
-        </w:rPr>
-      </w:pPr>
-      <w:r>
-        <w:rPr>
-          <w:lang w:val="en-CA"/>
-        </w:rPr>
-        <w:t>Drop</w:t>
-      </w:r>
-    </w:p>
-    <w:p>
-      <w:pPr>
-        <w:pStyle w:val="ListParagraph"/>
-        <w:numPr>
-          <w:ilvl w:val="0"/>
-          <w:numId w:val="12"/>
-        </w:numPr>
-        <w:spacing w:after="0"/>
-        <w:rPr>
-          <w:lang w:val="en-CA"/>
-        </w:rPr>
-      </w:pPr>
-      <w:r>
-        <w:rPr>
-          <w:lang w:val="en-CA"/>
-        </w:rPr>
         <w:t>Save / Load game</w:t>
       </w:r>
     </w:p>
@@ -1207,20 +1084,13 @@
     </w:p>
     <w:p>
       <w:pPr>
-        <w:rPr>
-          <w:b/>
-          <w:bCs/>
-          <w:sz w:val="28"/>
-          <w:szCs w:val="28"/>
-          <w:lang w:val="en-CA"/>
-        </w:rPr>
-      </w:pPr>
-      <w:r>
-        <w:rPr>
-          <w:b/>
-          <w:bCs/>
-          <w:sz w:val="28"/>
-          <w:szCs w:val="28"/>
+        <w:pStyle w:val="Heading2"/>
+        <w:rPr>
+          <w:lang w:val="en-CA"/>
+        </w:rPr>
+      </w:pPr>
+      <w:r>
+        <w:rPr>
           <w:lang w:val="en-CA"/>
         </w:rPr>
         <w:t>Controls</w:t>
@@ -1860,422 +1730,761 @@
     <w:p>
       <w:pPr>
         <w:rPr>
-          <w:b/>
-          <w:bCs/>
-          <w:sz w:val="28"/>
-          <w:szCs w:val="28"/>
-          <w:lang w:val="en-CA"/>
-        </w:rPr>
-      </w:pPr>
-      <w:r>
-        <w:rPr>
-          <w:b/>
-          <w:bCs/>
-          <w:sz w:val="28"/>
-          <w:szCs w:val="28"/>
+          <w:lang w:val="en-CA"/>
+        </w:rPr>
+      </w:pPr>
+    </w:p>
+    <w:p>
+      <w:pPr>
+        <w:pStyle w:val="Heading2"/>
+        <w:rPr>
+          <w:lang w:val="en-CA"/>
+        </w:rPr>
+      </w:pPr>
+      <w:r>
+        <w:rPr>
+          <w:lang w:val="en-CA"/>
+        </w:rPr>
+        <w:t>Description of Play Experience</w:t>
+      </w:r>
+    </w:p>
+    <w:p>
+      <w:pPr>
+        <w:rPr>
+          <w:lang w:val="en-CA"/>
+        </w:rPr>
+      </w:pPr>
+      <w:r>
+        <w:rPr>
+          <w:lang w:val="en-CA"/>
+        </w:rPr>
+        <w:t xml:space="preserve">Level 1 </w:t>
+      </w:r>
+    </w:p>
+    <w:p>
+      <w:pPr>
+        <w:rPr>
+          <w:lang w:val="en-CA"/>
+        </w:rPr>
+      </w:pPr>
+      <w:r>
+        <w:rPr>
+          <w:lang w:val="en-CA"/>
+        </w:rPr>
+        <w:t xml:space="preserve">  - Section 1 - Train</w:t>
+      </w:r>
+    </w:p>
+    <w:p>
+      <w:pPr>
+        <w:rPr>
+          <w:lang w:val="en-CA"/>
+        </w:rPr>
+      </w:pPr>
+      <w:r>
+        <w:rPr>
+          <w:lang w:val="en-CA"/>
+        </w:rPr>
+        <w:t xml:space="preserve">    -- </w:t>
+      </w:r>
+      <w:proofErr w:type="spellStart"/>
+      <w:r>
+        <w:rPr>
+          <w:lang w:val="en-CA"/>
+        </w:rPr>
+        <w:t>Andarilha</w:t>
+      </w:r>
+      <w:proofErr w:type="spellEnd"/>
+      <w:r>
+        <w:rPr>
+          <w:lang w:val="en-CA"/>
+        </w:rPr>
+        <w:t xml:space="preserve"> is getting a train from </w:t>
+      </w:r>
+      <w:proofErr w:type="spellStart"/>
+      <w:r>
+        <w:rPr>
+          <w:lang w:val="en-CA"/>
+        </w:rPr>
+        <w:t>Bleucollar</w:t>
+      </w:r>
+      <w:proofErr w:type="spellEnd"/>
+      <w:r>
+        <w:rPr>
+          <w:lang w:val="en-CA"/>
+        </w:rPr>
+        <w:t xml:space="preserve"> Station to City Hall Station (Nova's Downtown). Enters the train a activate trigger to the next station.</w:t>
+      </w:r>
+    </w:p>
+    <w:p>
+      <w:pPr>
+        <w:rPr>
+          <w:lang w:val="en-CA"/>
+        </w:rPr>
+      </w:pPr>
+      <w:r>
+        <w:rPr>
+          <w:lang w:val="en-CA"/>
+        </w:rPr>
+        <w:t xml:space="preserve">    -- There is a propaganda glued on the train's wall, it's communicating to people to land a job at Nova Express (some delivery office, </w:t>
+      </w:r>
+      <w:proofErr w:type="spellStart"/>
+      <w:r>
+        <w:rPr>
+          <w:lang w:val="en-CA"/>
+        </w:rPr>
+        <w:t>kindof</w:t>
+      </w:r>
+      <w:proofErr w:type="spellEnd"/>
+      <w:r>
+        <w:rPr>
+          <w:lang w:val="en-CA"/>
+        </w:rPr>
+        <w:t xml:space="preserve"> uber).</w:t>
+      </w:r>
+    </w:p>
+    <w:p>
+      <w:pPr>
+        <w:rPr>
+          <w:lang w:val="en-CA"/>
+        </w:rPr>
+      </w:pPr>
+      <w:r>
+        <w:rPr>
+          <w:lang w:val="en-CA"/>
+        </w:rPr>
+        <w:t xml:space="preserve">    -- On both train stations, we can see/identify their names. (</w:t>
+      </w:r>
+      <w:proofErr w:type="spellStart"/>
+      <w:r>
+        <w:rPr>
+          <w:lang w:val="en-CA"/>
+        </w:rPr>
+        <w:t>Bleucollar</w:t>
+      </w:r>
+      <w:proofErr w:type="spellEnd"/>
+      <w:r>
+        <w:rPr>
+          <w:lang w:val="en-CA"/>
+        </w:rPr>
+        <w:t xml:space="preserve"> </w:t>
+      </w:r>
+      <w:proofErr w:type="gramStart"/>
+      <w:r>
+        <w:rPr>
+          <w:lang w:val="en-CA"/>
+        </w:rPr>
+        <w:t>Station ;</w:t>
+      </w:r>
+      <w:proofErr w:type="gramEnd"/>
+      <w:r>
+        <w:rPr>
+          <w:lang w:val="en-CA"/>
+        </w:rPr>
+        <w:t xml:space="preserve"> City Hall Station)</w:t>
+      </w:r>
+    </w:p>
+    <w:p>
+      <w:pPr>
+        <w:rPr>
+          <w:lang w:val="en-CA"/>
+        </w:rPr>
+      </w:pPr>
+      <w:r>
+        <w:rPr>
+          <w:lang w:val="en-CA"/>
+        </w:rPr>
+        <w:t xml:space="preserve">    -- Train arrives at City Hall Station, and its doors open by sliding out, opening.</w:t>
+      </w:r>
+    </w:p>
+    <w:p>
+      <w:pPr>
+        <w:rPr>
+          <w:lang w:val="en-CA"/>
+        </w:rPr>
+      </w:pPr>
+      <w:r>
+        <w:rPr>
+          <w:lang w:val="en-CA"/>
+        </w:rPr>
+        <w:t xml:space="preserve">    -- </w:t>
+      </w:r>
+      <w:proofErr w:type="spellStart"/>
+      <w:r>
+        <w:rPr>
+          <w:lang w:val="en-CA"/>
+        </w:rPr>
+        <w:t>Andarilha</w:t>
+      </w:r>
+      <w:proofErr w:type="spellEnd"/>
+      <w:r>
+        <w:rPr>
+          <w:lang w:val="en-CA"/>
+        </w:rPr>
+        <w:t xml:space="preserve"> walks through the station in direction of City Hall.</w:t>
+      </w:r>
+    </w:p>
+    <w:p>
+      <w:pPr>
+        <w:rPr>
+          <w:lang w:val="en-CA"/>
+        </w:rPr>
+      </w:pPr>
+      <w:r>
+        <w:rPr>
+          <w:lang w:val="en-CA"/>
+        </w:rPr>
+        <w:t xml:space="preserve">    -- Block passage to Museum, Office and any other place that it's not meant to be accessed at this moment.</w:t>
+      </w:r>
+    </w:p>
+    <w:p>
+      <w:pPr>
+        <w:rPr>
+          <w:lang w:val="en-CA"/>
+        </w:rPr>
+      </w:pPr>
+      <w:r>
+        <w:rPr>
+          <w:lang w:val="en-CA"/>
+        </w:rPr>
+        <w:t xml:space="preserve">    -- Level Streaming from Section 1 to Section 2.</w:t>
+      </w:r>
+    </w:p>
+    <w:p>
+      <w:pPr>
+        <w:rPr>
+          <w:lang w:val="en-CA"/>
+        </w:rPr>
+      </w:pPr>
+    </w:p>
+    <w:p>
+      <w:pPr>
+        <w:rPr>
+          <w:lang w:val="en-CA"/>
+        </w:rPr>
+      </w:pPr>
+      <w:r>
+        <w:rPr>
+          <w:lang w:val="en-CA"/>
+        </w:rPr>
+        <w:t xml:space="preserve">  - Section 2 - City Hall</w:t>
+      </w:r>
+    </w:p>
+    <w:p>
+      <w:pPr>
+        <w:rPr>
+          <w:lang w:val="en-CA"/>
+        </w:rPr>
+      </w:pPr>
+      <w:r>
+        <w:rPr>
+          <w:lang w:val="en-CA"/>
+        </w:rPr>
+        <w:t xml:space="preserve">    -- Enters the building and gets delighted by the City Hall's interior.</w:t>
+      </w:r>
+    </w:p>
+    <w:p>
+      <w:pPr>
+        <w:rPr>
+          <w:lang w:val="en-CA"/>
+        </w:rPr>
+      </w:pPr>
+      <w:r>
+        <w:rPr>
+          <w:lang w:val="en-CA"/>
+        </w:rPr>
+        <w:t xml:space="preserve">      --- Sees City Hall's Logo in art deco style.</w:t>
+      </w:r>
+    </w:p>
+    <w:p>
+      <w:pPr>
+        <w:rPr>
+          <w:lang w:val="en-CA"/>
+        </w:rPr>
+      </w:pPr>
+      <w:r>
+        <w:rPr>
+          <w:lang w:val="en-CA"/>
+        </w:rPr>
+        <w:t xml:space="preserve">      --- Realizes that there's a painting from Tarsila do Amaral on the building's mezzanine, </w:t>
+      </w:r>
+      <w:r>
+        <w:rPr>
+          <w:lang w:val="en-CA"/>
+        </w:rPr>
+        <w:t xml:space="preserve">Trabalhadores - </w:t>
+      </w:r>
+      <w:r>
+        <w:rPr>
+          <w:lang w:val="en-CA"/>
+        </w:rPr>
+        <w:t>Workers (1933), right above the elevator's entrance.</w:t>
+      </w:r>
+    </w:p>
+    <w:p>
+      <w:pPr>
+        <w:rPr>
+          <w:lang w:val="en-CA"/>
+        </w:rPr>
+      </w:pPr>
+      <w:r>
+        <w:rPr>
+          <w:lang w:val="en-CA"/>
+        </w:rPr>
+        <w:t xml:space="preserve">    -- </w:t>
+      </w:r>
+      <w:proofErr w:type="spellStart"/>
+      <w:r>
+        <w:rPr>
+          <w:lang w:val="en-CA"/>
+        </w:rPr>
+        <w:t>Andarilha</w:t>
+      </w:r>
+      <w:proofErr w:type="spellEnd"/>
+      <w:r>
+        <w:rPr>
+          <w:lang w:val="en-CA"/>
+        </w:rPr>
+        <w:t xml:space="preserve"> can wander around the floor and visit the theatre, coffee shop, bookshelves or go upstairs.</w:t>
+      </w:r>
+    </w:p>
+    <w:p>
+      <w:pPr>
+        <w:rPr>
+          <w:lang w:val="en-CA"/>
+        </w:rPr>
+      </w:pPr>
+      <w:r>
+        <w:rPr>
+          <w:lang w:val="en-CA"/>
+        </w:rPr>
+        <w:t xml:space="preserve">    -- Talks with receptionist to figure out where to go next. She indicates that you go upstairs.</w:t>
+      </w:r>
+    </w:p>
+    <w:p>
+      <w:pPr>
+        <w:rPr>
+          <w:lang w:val="en-CA"/>
+        </w:rPr>
+      </w:pPr>
+      <w:r>
+        <w:rPr>
+          <w:lang w:val="en-CA"/>
+        </w:rPr>
+        <w:t xml:space="preserve">    -- </w:t>
+      </w:r>
+      <w:proofErr w:type="spellStart"/>
+      <w:r>
+        <w:rPr>
+          <w:lang w:val="en-CA"/>
+        </w:rPr>
+        <w:t>Andarilha</w:t>
+      </w:r>
+      <w:proofErr w:type="spellEnd"/>
+      <w:r>
+        <w:rPr>
+          <w:lang w:val="en-CA"/>
+        </w:rPr>
+        <w:t xml:space="preserve"> go upstairs and talks with another city hall employee, who indicates that you should get the elevator to Mayor's Office.</w:t>
+      </w:r>
+    </w:p>
+    <w:p>
+      <w:pPr>
+        <w:rPr>
+          <w:lang w:val="en-CA"/>
+        </w:rPr>
+      </w:pPr>
+      <w:r>
+        <w:rPr>
+          <w:lang w:val="en-CA"/>
+        </w:rPr>
+        <w:t xml:space="preserve">    -- </w:t>
+      </w:r>
+      <w:proofErr w:type="spellStart"/>
+      <w:r>
+        <w:rPr>
+          <w:lang w:val="en-CA"/>
+        </w:rPr>
+        <w:t>Andarilha</w:t>
+      </w:r>
+      <w:proofErr w:type="spellEnd"/>
+      <w:r>
+        <w:rPr>
+          <w:lang w:val="en-CA"/>
+        </w:rPr>
+        <w:t xml:space="preserve"> gets elevator.</w:t>
+      </w:r>
+    </w:p>
+    <w:p>
+      <w:pPr>
+        <w:rPr>
+          <w:lang w:val="en-CA"/>
+        </w:rPr>
+      </w:pPr>
+      <w:r>
+        <w:rPr>
+          <w:lang w:val="en-CA"/>
+        </w:rPr>
+        <w:t xml:space="preserve">    -- Level Streaming from Section 2 to Section 3.</w:t>
+      </w:r>
+    </w:p>
+    <w:p>
+      <w:pPr>
+        <w:rPr>
+          <w:lang w:val="en-CA"/>
+        </w:rPr>
+      </w:pPr>
+    </w:p>
+    <w:p>
+      <w:pPr>
+        <w:rPr>
+          <w:lang w:val="en-CA"/>
+        </w:rPr>
+      </w:pPr>
+      <w:r>
+        <w:rPr>
+          <w:lang w:val="en-CA"/>
+        </w:rPr>
+        <w:t xml:space="preserve">  - Section 3 - Mayor's Office</w:t>
+      </w:r>
+    </w:p>
+    <w:p>
+      <w:pPr>
+        <w:rPr>
+          <w:lang w:val="en-CA"/>
+        </w:rPr>
+      </w:pPr>
+      <w:r>
+        <w:rPr>
+          <w:lang w:val="en-CA"/>
+        </w:rPr>
+        <w:t xml:space="preserve">    -- Exits elevator and finds the Mayor's Office.</w:t>
+      </w:r>
+    </w:p>
+    <w:p>
+      <w:pPr>
+        <w:rPr>
+          <w:lang w:val="en-CA"/>
+        </w:rPr>
+      </w:pPr>
+      <w:r>
+        <w:rPr>
           <w:lang w:val="en-CA"/>
         </w:rPr>
         <w:lastRenderedPageBreak/>
-        <w:t>Description of Play Experience</w:t>
-      </w:r>
-    </w:p>
-    <w:p>
-      <w:pPr>
-        <w:rPr>
-          <w:b/>
-          <w:bCs/>
-          <w:sz w:val="24"/>
-          <w:szCs w:val="24"/>
-          <w:lang w:val="en-CA"/>
-        </w:rPr>
-      </w:pPr>
-      <w:r>
-        <w:rPr>
-          <w:b/>
-          <w:bCs/>
-          <w:sz w:val="24"/>
-          <w:szCs w:val="24"/>
-          <w:lang w:val="en-CA"/>
-        </w:rPr>
-        <w:t>Act 1: Level 1</w:t>
-      </w:r>
-    </w:p>
-    <w:p>
-      <w:pPr>
-        <w:pStyle w:val="ListParagraph"/>
-        <w:numPr>
-          <w:ilvl w:val="0"/>
-          <w:numId w:val="6"/>
-        </w:numPr>
-      </w:pPr>
-      <w:r>
-        <w:t xml:space="preserve">Metro – Andarilha thinks: </w:t>
-      </w:r>
-      <w:r>
-        <w:t>Cara, preciso de um t</w:t>
-      </w:r>
-      <w:r>
-        <w:t>rampo!</w:t>
-      </w:r>
-    </w:p>
-    <w:p>
-      <w:pPr>
-        <w:pStyle w:val="ListParagraph"/>
-        <w:numPr>
-          <w:ilvl w:val="0"/>
-          <w:numId w:val="6"/>
-        </w:numPr>
-      </w:pPr>
-      <w:r>
-        <w:t>Viu o banner no metro</w:t>
-      </w:r>
-    </w:p>
-    <w:p>
-      <w:pPr>
-        <w:pStyle w:val="ListParagraph"/>
-        <w:numPr>
-          <w:ilvl w:val="0"/>
-          <w:numId w:val="6"/>
-        </w:numPr>
-      </w:pPr>
-      <w:r>
-        <w:rPr>
-          <w:lang w:val="en-CA"/>
-        </w:rPr>
-        <w:t>Arrive at City Hall station</w:t>
-      </w:r>
-    </w:p>
-    <w:p>
-      <w:pPr>
-        <w:pStyle w:val="ListParagraph"/>
-        <w:numPr>
-          <w:ilvl w:val="0"/>
-          <w:numId w:val="6"/>
-        </w:numPr>
-      </w:pPr>
-      <w:r>
-        <w:rPr>
-          <w:lang w:val="en-CA"/>
-        </w:rPr>
-        <w:t>Access city hall</w:t>
-      </w:r>
-    </w:p>
-    <w:p>
-      <w:pPr>
-        <w:pStyle w:val="ListParagraph"/>
-        <w:numPr>
-          <w:ilvl w:val="0"/>
-          <w:numId w:val="6"/>
-        </w:numPr>
-      </w:pPr>
-      <w:r>
-        <w:rPr>
-          <w:lang w:val="en-CA"/>
-        </w:rPr>
-        <w:t>Talks with a receptionist</w:t>
-      </w:r>
-    </w:p>
-    <w:p>
-      <w:pPr>
-        <w:pStyle w:val="ListParagraph"/>
-        <w:numPr>
-          <w:ilvl w:val="0"/>
-          <w:numId w:val="6"/>
-        </w:numPr>
-      </w:pPr>
-      <w:r>
-        <w:rPr>
-          <w:lang w:val="en-CA"/>
-        </w:rPr>
-        <w:t>Gets elevator to floor (?)</w:t>
-      </w:r>
-    </w:p>
-    <w:p>
-      <w:pPr>
-        <w:pStyle w:val="ListParagraph"/>
-      </w:pPr>
-      <w:r>
-        <w:rPr>
-          <w:lang w:val="en-CA"/>
-        </w:rPr>
-        <w:t>- SFXs</w:t>
-      </w:r>
-    </w:p>
-    <w:p>
-      <w:pPr>
-        <w:ind w:firstLine="708"/>
-        <w:rPr>
-          <w:lang w:val="en-CA"/>
-        </w:rPr>
-      </w:pPr>
-      <w:r>
-        <w:rPr>
-          <w:lang w:val="en-CA"/>
-        </w:rPr>
-        <w:t>-- elevator ambience music</w:t>
-      </w:r>
-      <w:r>
-        <w:rPr>
-          <w:lang w:val="en-CA"/>
-        </w:rPr>
-        <w:t>*</w:t>
-      </w:r>
-    </w:p>
-    <w:p>
-      <w:pPr>
-        <w:ind w:firstLine="708"/>
-        <w:rPr>
-          <w:lang w:val="en-CA"/>
-        </w:rPr>
-      </w:pPr>
-      <w:r>
-        <w:rPr>
-          <w:lang w:val="en-CA"/>
-        </w:rPr>
-        <w:t>-- elevator closing door</w:t>
-      </w:r>
-    </w:p>
-    <w:p>
-      <w:pPr>
-        <w:ind w:firstLine="708"/>
-        <w:rPr>
-          <w:lang w:val="en-CA"/>
-        </w:rPr>
-      </w:pPr>
-      <w:r>
-        <w:rPr>
-          <w:lang w:val="en-CA"/>
-        </w:rPr>
-        <w:t>-- elevator opening door</w:t>
-      </w:r>
-    </w:p>
-    <w:p>
-      <w:pPr>
-        <w:ind w:firstLine="708"/>
-        <w:rPr>
-          <w:lang w:val="en-CA"/>
-        </w:rPr>
-      </w:pPr>
-      <w:r>
-        <w:rPr>
-          <w:lang w:val="en-CA"/>
-        </w:rPr>
-        <w:t xml:space="preserve">-- elevator </w:t>
-      </w:r>
-      <w:r>
-        <w:rPr>
-          <w:lang w:val="en-CA"/>
-        </w:rPr>
-        <w:t>moving / in use</w:t>
-      </w:r>
-    </w:p>
-    <w:p>
-      <w:pPr>
-        <w:ind w:firstLine="708"/>
-        <w:rPr>
-          <w:lang w:val="en-CA"/>
-        </w:rPr>
-      </w:pPr>
-      <w:r>
-        <w:rPr>
-          <w:lang w:val="en-CA"/>
-        </w:rPr>
-        <w:t>*Music changes inside elevator</w:t>
-      </w:r>
-    </w:p>
-    <w:p>
-      <w:pPr>
-        <w:pStyle w:val="ListParagraph"/>
-        <w:numPr>
-          <w:ilvl w:val="0"/>
-          <w:numId w:val="6"/>
-        </w:numPr>
-        <w:rPr>
-          <w:lang w:val="en-CA"/>
-        </w:rPr>
-      </w:pPr>
-      <w:r>
-        <w:rPr>
-          <w:lang w:val="en-CA"/>
-        </w:rPr>
-        <w:t>Goes to a room (?)</w:t>
-      </w:r>
-    </w:p>
-    <w:p>
-      <w:pPr>
-        <w:pStyle w:val="ListParagraph"/>
-        <w:numPr>
-          <w:ilvl w:val="0"/>
-          <w:numId w:val="6"/>
-        </w:numPr>
-        <w:rPr>
-          <w:lang w:val="en-CA"/>
-        </w:rPr>
-      </w:pPr>
-      <w:r>
-        <w:rPr>
-          <w:lang w:val="en-CA"/>
-        </w:rPr>
-        <w:t xml:space="preserve">Gets a job with </w:t>
+        <w:t xml:space="preserve">    -- Talks with Mayor, getting your first job to deliver a mysterious package to </w:t>
       </w:r>
       <w:proofErr w:type="spellStart"/>
       <w:r>
         <w:rPr>
           <w:lang w:val="en-CA"/>
         </w:rPr>
-        <w:t>Mayorobot</w:t>
+        <w:t>Toscos</w:t>
       </w:r>
       <w:proofErr w:type="spellEnd"/>
       <w:r>
         <w:rPr>
           <w:lang w:val="en-CA"/>
         </w:rPr>
-        <w:t>(?)</w:t>
-      </w:r>
-    </w:p>
-    <w:p>
-      <w:pPr>
-        <w:pStyle w:val="ListParagraph"/>
-        <w:numPr>
-          <w:ilvl w:val="0"/>
-          <w:numId w:val="6"/>
-        </w:numPr>
-        <w:rPr>
-          <w:lang w:val="en-CA"/>
-        </w:rPr>
-      </w:pPr>
-      <w:r>
-        <w:rPr>
-          <w:lang w:val="en-CA"/>
-        </w:rPr>
-        <w:t>Gets package</w:t>
-      </w:r>
-    </w:p>
-    <w:p>
-      <w:pPr>
-        <w:rPr>
-          <w:lang w:val="en-CA"/>
-        </w:rPr>
-      </w:pPr>
-    </w:p>
-    <w:p>
-      <w:pPr>
-        <w:rPr>
-          <w:lang w:val="en-CA"/>
-        </w:rPr>
-      </w:pPr>
-    </w:p>
-    <w:p>
-      <w:pPr>
-        <w:rPr>
-          <w:lang w:val="en-CA"/>
-        </w:rPr>
-      </w:pPr>
-    </w:p>
-    <w:p>
-      <w:pPr>
-        <w:rPr>
-          <w:lang w:val="en-CA"/>
-        </w:rPr>
-      </w:pPr>
-    </w:p>
-    <w:p>
-      <w:pPr>
-        <w:rPr>
-          <w:lang w:val="en-CA"/>
-        </w:rPr>
-      </w:pPr>
-    </w:p>
-    <w:p>
-      <w:pPr>
-        <w:rPr>
-          <w:lang w:val="en-CA"/>
-        </w:rPr>
-      </w:pPr>
-    </w:p>
-    <w:p>
-      <w:pPr>
-        <w:rPr>
-          <w:lang w:val="en-CA"/>
-        </w:rPr>
-      </w:pPr>
-    </w:p>
-    <w:p>
-      <w:pPr>
-        <w:rPr>
-          <w:lang w:val="en-CA"/>
-        </w:rPr>
-      </w:pPr>
-    </w:p>
-    <w:p>
-      <w:pPr>
-        <w:rPr>
-          <w:lang w:val="en-CA"/>
-        </w:rPr>
-      </w:pPr>
-    </w:p>
-    <w:p>
-      <w:pPr>
-        <w:rPr>
-          <w:lang w:val="en-CA"/>
-        </w:rPr>
-      </w:pPr>
-    </w:p>
-    <w:p>
-      <w:pPr>
-        <w:rPr>
-          <w:lang w:val="en-CA"/>
-        </w:rPr>
-      </w:pPr>
-    </w:p>
-    <w:p>
-      <w:pPr>
-        <w:rPr>
-          <w:lang w:val="en-CA"/>
-        </w:rPr>
-      </w:pPr>
-    </w:p>
-    <w:p>
-      <w:pPr>
-        <w:rPr>
-          <w:lang w:val="en-CA"/>
-        </w:rPr>
-      </w:pPr>
-    </w:p>
-    <w:p>
-      <w:pPr>
-        <w:rPr>
-          <w:lang w:val="en-CA"/>
-        </w:rPr>
-      </w:pPr>
-    </w:p>
-    <w:p>
-      <w:pPr>
-        <w:rPr>
-          <w:b/>
-          <w:bCs/>
-          <w:sz w:val="24"/>
-          <w:szCs w:val="24"/>
-          <w:lang w:val="en-CA"/>
-        </w:rPr>
-      </w:pPr>
-      <w:r>
-        <w:rPr>
-          <w:b/>
-          <w:bCs/>
-          <w:sz w:val="28"/>
-          <w:szCs w:val="28"/>
-          <w:lang w:val="en-CA"/>
-        </w:rPr>
-        <w:lastRenderedPageBreak/>
+        <w:t xml:space="preserve"> Office.</w:t>
+      </w:r>
+    </w:p>
+    <w:p>
+      <w:pPr>
+        <w:rPr>
+          <w:lang w:val="en-CA"/>
+        </w:rPr>
+      </w:pPr>
+      <w:r>
+        <w:rPr>
+          <w:lang w:val="en-CA"/>
+        </w:rPr>
+        <w:t xml:space="preserve">    -- Mayor indicates the path to the nearest footbridge to the next building.</w:t>
+      </w:r>
+    </w:p>
+    <w:p>
+      <w:pPr>
+        <w:rPr>
+          <w:lang w:val="en-CA"/>
+        </w:rPr>
+      </w:pPr>
+      <w:r>
+        <w:rPr>
+          <w:lang w:val="en-CA"/>
+        </w:rPr>
+        <w:t xml:space="preserve">    -- </w:t>
+      </w:r>
+      <w:proofErr w:type="spellStart"/>
+      <w:r>
+        <w:rPr>
+          <w:lang w:val="en-CA"/>
+        </w:rPr>
+        <w:t>Andarilha</w:t>
+      </w:r>
+      <w:proofErr w:type="spellEnd"/>
+      <w:r>
+        <w:rPr>
+          <w:lang w:val="en-CA"/>
+        </w:rPr>
+        <w:t xml:space="preserve"> goes to a door in the same (nearest?) floor that gives access to the footbridge that takes her to </w:t>
+      </w:r>
+      <w:proofErr w:type="spellStart"/>
+      <w:r>
+        <w:rPr>
+          <w:lang w:val="en-CA"/>
+        </w:rPr>
+        <w:t>Toscos</w:t>
+      </w:r>
+      <w:proofErr w:type="spellEnd"/>
+      <w:r>
+        <w:rPr>
+          <w:lang w:val="en-CA"/>
+        </w:rPr>
+        <w:t xml:space="preserve"> Office Building.</w:t>
+      </w:r>
+    </w:p>
+    <w:p>
+      <w:pPr>
+        <w:rPr>
+          <w:lang w:val="en-CA"/>
+        </w:rPr>
+      </w:pPr>
+      <w:r>
+        <w:rPr>
+          <w:lang w:val="en-CA"/>
+        </w:rPr>
+        <w:t xml:space="preserve">    -- Level Streaming from Section 3 to Section 4.</w:t>
+      </w:r>
+    </w:p>
+    <w:p>
+      <w:pPr>
+        <w:rPr>
+          <w:lang w:val="en-CA"/>
+        </w:rPr>
+      </w:pPr>
+    </w:p>
+    <w:p>
+      <w:pPr>
+        <w:rPr>
+          <w:lang w:val="en-CA"/>
+        </w:rPr>
+      </w:pPr>
+      <w:r>
+        <w:rPr>
+          <w:lang w:val="en-CA"/>
+        </w:rPr>
+        <w:t xml:space="preserve">  - Section 4 - </w:t>
+      </w:r>
+      <w:proofErr w:type="spellStart"/>
+      <w:r>
+        <w:rPr>
+          <w:lang w:val="en-CA"/>
+        </w:rPr>
+        <w:t>Toscos</w:t>
+      </w:r>
+      <w:proofErr w:type="spellEnd"/>
+      <w:r>
+        <w:rPr>
+          <w:lang w:val="en-CA"/>
+        </w:rPr>
+        <w:t xml:space="preserve"> Office</w:t>
+      </w:r>
+    </w:p>
+    <w:p>
+      <w:pPr>
+        <w:rPr>
+          <w:lang w:val="en-CA"/>
+        </w:rPr>
+      </w:pPr>
+      <w:r>
+        <w:rPr>
+          <w:lang w:val="en-CA"/>
+        </w:rPr>
+        <w:t xml:space="preserve">    -- Exits footbridge.</w:t>
+      </w:r>
+    </w:p>
+    <w:p>
+      <w:pPr>
+        <w:rPr>
+          <w:lang w:val="en-CA"/>
+        </w:rPr>
+      </w:pPr>
+    </w:p>
+    <w:p>
+      <w:pPr>
+        <w:rPr>
+          <w:lang w:val="en-CA"/>
+        </w:rPr>
+      </w:pPr>
+      <w:r>
+        <w:rPr>
+          <w:lang w:val="en-CA"/>
+        </w:rPr>
+        <w:t xml:space="preserve">    ...</w:t>
+      </w:r>
+    </w:p>
+    <w:p>
+      <w:pPr>
+        <w:rPr>
+          <w:lang w:val="en-CA"/>
+        </w:rPr>
+      </w:pPr>
+    </w:p>
+    <w:p>
+      <w:pPr>
+        <w:rPr>
+          <w:lang w:val="en-CA"/>
+        </w:rPr>
+      </w:pPr>
+      <w:r>
+        <w:rPr>
+          <w:lang w:val="en-CA"/>
+        </w:rPr>
+        <w:t xml:space="preserve">    -- End... So far.</w:t>
+      </w:r>
+    </w:p>
+    <w:p>
+      <w:pPr>
+        <w:rPr>
+          <w:lang w:val="en-CA"/>
+        </w:rPr>
+      </w:pPr>
+    </w:p>
+    <w:p>
+      <w:pPr>
+        <w:rPr>
+          <w:lang w:val="en-CA"/>
+        </w:rPr>
+      </w:pPr>
+    </w:p>
+    <w:p>
+      <w:pPr>
+        <w:rPr>
+          <w:lang w:val="en-CA"/>
+        </w:rPr>
+      </w:pPr>
+    </w:p>
+    <w:p>
+      <w:pPr>
+        <w:rPr>
+          <w:lang w:val="en-CA"/>
+        </w:rPr>
+      </w:pPr>
+    </w:p>
+    <w:p>
+      <w:pPr>
+        <w:rPr>
+          <w:lang w:val="en-CA"/>
+        </w:rPr>
+      </w:pPr>
+    </w:p>
+    <w:p>
+      <w:pPr>
+        <w:rPr>
+          <w:lang w:val="en-CA"/>
+        </w:rPr>
+      </w:pPr>
+    </w:p>
+    <w:p>
+      <w:pPr>
+        <w:rPr>
+          <w:lang w:val="en-CA"/>
+        </w:rPr>
+      </w:pPr>
+    </w:p>
+    <w:p>
+      <w:pPr>
+        <w:rPr>
+          <w:lang w:val="en-CA"/>
+        </w:rPr>
+      </w:pPr>
+    </w:p>
+    <w:p>
+      <w:pPr>
+        <w:rPr>
+          <w:lang w:val="en-CA"/>
+        </w:rPr>
+      </w:pPr>
+    </w:p>
+    <w:p>
+      <w:pPr>
+        <w:rPr>
+          <w:lang w:val="en-CA"/>
+        </w:rPr>
+      </w:pPr>
+    </w:p>
+    <w:p>
+      <w:pPr>
+        <w:rPr>
+          <w:lang w:val="en-CA"/>
+        </w:rPr>
+      </w:pPr>
+    </w:p>
+    <w:p>
+      <w:pPr>
+        <w:rPr>
+          <w:lang w:val="en-CA"/>
+        </w:rPr>
+      </w:pPr>
+    </w:p>
+    <w:p>
+      <w:pPr>
+        <w:rPr>
+          <w:lang w:val="en-CA"/>
+        </w:rPr>
+      </w:pPr>
+    </w:p>
+    <w:p>
+      <w:pPr>
+        <w:rPr>
+          <w:lang w:val="en-CA"/>
+        </w:rPr>
+      </w:pPr>
+    </w:p>
+    <w:p>
+      <w:pPr>
+        <w:rPr>
+          <w:lang w:val="en-CA"/>
+        </w:rPr>
+      </w:pPr>
+    </w:p>
+    <w:p>
+      <w:pPr>
+        <w:rPr>
+          <w:lang w:val="en-CA"/>
+        </w:rPr>
+      </w:pPr>
+    </w:p>
+    <w:p>
+      <w:pPr>
+        <w:rPr>
+          <w:lang w:val="en-CA"/>
+        </w:rPr>
+      </w:pPr>
+    </w:p>
+    <w:p>
+      <w:pPr>
+        <w:rPr>
+          <w:lang w:val="en-CA"/>
+        </w:rPr>
+      </w:pPr>
+    </w:p>
+    <w:p>
+      <w:pPr>
+        <w:pStyle w:val="Heading2"/>
+        <w:rPr>
+          <w:sz w:val="24"/>
+          <w:szCs w:val="24"/>
+          <w:lang w:val="en-CA"/>
+        </w:rPr>
+      </w:pPr>
+      <w:r>
+        <w:rPr>
+          <w:lang w:val="en-CA"/>
+        </w:rPr>
         <w:t>Character</w:t>
       </w:r>
       <w:r>
         <w:rPr>
-          <w:b/>
-          <w:bCs/>
-          <w:sz w:val="28"/>
-          <w:szCs w:val="28"/>
           <w:lang w:val="en-CA"/>
         </w:rPr>
         <w:t>s</w:t>
@@ -2337,6 +2546,258 @@
         <w:rPr>
           <w:lang w:val="en-CA"/>
         </w:rPr>
+        <w:t>Velocity:</w:t>
+      </w:r>
+    </w:p>
+    <w:p>
+      <w:pPr>
+        <w:pStyle w:val="ListParagraph"/>
+        <w:numPr>
+          <w:ilvl w:val="1"/>
+          <w:numId w:val="16"/>
+        </w:numPr>
+        <w:rPr>
+          <w:lang w:val="en-CA"/>
+        </w:rPr>
+      </w:pPr>
+      <w:r>
+        <w:rPr>
+          <w:lang w:val="en-CA"/>
+        </w:rPr>
+        <w:t xml:space="preserve">Walk: 0 </w:t>
+      </w:r>
+      <w:r>
+        <w:rPr>
+          <w:lang w:val="en-CA"/>
+        </w:rPr>
+        <w:t>–</w:t>
+      </w:r>
+      <w:r>
+        <w:rPr>
+          <w:lang w:val="en-CA"/>
+        </w:rPr>
+        <w:t xml:space="preserve"> 150</w:t>
+      </w:r>
+    </w:p>
+    <w:p>
+      <w:pPr>
+        <w:pStyle w:val="ListParagraph"/>
+        <w:numPr>
+          <w:ilvl w:val="1"/>
+          <w:numId w:val="16"/>
+        </w:numPr>
+        <w:rPr>
+          <w:lang w:val="en-CA"/>
+        </w:rPr>
+      </w:pPr>
+      <w:r>
+        <w:rPr>
+          <w:lang w:val="en-CA"/>
+        </w:rPr>
+        <w:t xml:space="preserve">Run: 151 </w:t>
+      </w:r>
+      <w:r>
+        <w:rPr>
+          <w:lang w:val="en-CA"/>
+        </w:rPr>
+        <w:t>–</w:t>
+      </w:r>
+      <w:r>
+        <w:rPr>
+          <w:lang w:val="en-CA"/>
+        </w:rPr>
+        <w:t xml:space="preserve"> 300</w:t>
+      </w:r>
+    </w:p>
+    <w:p>
+      <w:pPr>
+        <w:pStyle w:val="ListParagraph"/>
+        <w:numPr>
+          <w:ilvl w:val="1"/>
+          <w:numId w:val="16"/>
+        </w:numPr>
+        <w:rPr>
+          <w:lang w:val="en-CA"/>
+        </w:rPr>
+      </w:pPr>
+      <w:r>
+        <w:rPr>
+          <w:lang w:val="en-CA"/>
+        </w:rPr>
+        <w:t xml:space="preserve">Sprint: 301 </w:t>
+      </w:r>
+      <w:r>
+        <w:rPr>
+          <w:lang w:val="en-CA"/>
+        </w:rPr>
+        <w:t>–</w:t>
+      </w:r>
+      <w:r>
+        <w:rPr>
+          <w:lang w:val="en-CA"/>
+        </w:rPr>
+        <w:t xml:space="preserve"> 600</w:t>
+      </w:r>
+      <w:r>
+        <w:rPr>
+          <w:lang w:val="en-CA"/>
+        </w:rPr>
+        <w:t>*</w:t>
+      </w:r>
+    </w:p>
+    <w:p>
+      <w:pPr>
+        <w:pStyle w:val="ListParagraph"/>
+        <w:numPr>
+          <w:ilvl w:val="0"/>
+          <w:numId w:val="16"/>
+        </w:numPr>
+        <w:rPr>
+          <w:lang w:val="en-CA"/>
+        </w:rPr>
+      </w:pPr>
+      <w:r>
+        <w:rPr>
+          <w:lang w:val="en-CA"/>
+        </w:rPr>
+        <w:t xml:space="preserve">Interact radius: </w:t>
+      </w:r>
+      <w:r>
+        <w:rPr>
+          <w:lang w:val="en-CA"/>
+        </w:rPr>
+        <w:t>1.50</w:t>
+      </w:r>
+      <w:r>
+        <w:rPr>
+          <w:lang w:val="en-CA"/>
+        </w:rPr>
+        <w:t>m</w:t>
+      </w:r>
+    </w:p>
+    <w:p>
+      <w:pPr>
+        <w:pStyle w:val="ListParagraph"/>
+        <w:numPr>
+          <w:ilvl w:val="0"/>
+          <w:numId w:val="16"/>
+        </w:numPr>
+        <w:rPr>
+          <w:lang w:val="en-CA"/>
+        </w:rPr>
+      </w:pPr>
+      <w:r>
+        <w:rPr>
+          <w:lang w:val="en-CA"/>
+        </w:rPr>
+        <w:t>Account balance: 0</w:t>
+      </w:r>
+    </w:p>
+    <w:p>
+      <w:pPr>
+        <w:pStyle w:val="ListParagraph"/>
+        <w:numPr>
+          <w:ilvl w:val="0"/>
+          <w:numId w:val="16"/>
+        </w:numPr>
+        <w:rPr>
+          <w:lang w:val="en-CA"/>
+        </w:rPr>
+      </w:pPr>
+      <w:r>
+        <w:rPr>
+          <w:lang w:val="en-CA"/>
+        </w:rPr>
+        <w:t>Player jump distance:</w:t>
+      </w:r>
+    </w:p>
+    <w:p>
+      <w:pPr>
+        <w:pStyle w:val="ListParagraph"/>
+        <w:numPr>
+          <w:ilvl w:val="1"/>
+          <w:numId w:val="16"/>
+        </w:numPr>
+        <w:rPr>
+          <w:lang w:val="en-CA"/>
+        </w:rPr>
+      </w:pPr>
+      <w:r>
+        <w:rPr>
+          <w:lang w:val="en-CA"/>
+        </w:rPr>
+        <w:t>Running: ~3m</w:t>
+      </w:r>
+    </w:p>
+    <w:p>
+      <w:pPr>
+        <w:pStyle w:val="ListParagraph"/>
+        <w:numPr>
+          <w:ilvl w:val="1"/>
+          <w:numId w:val="16"/>
+        </w:numPr>
+        <w:rPr>
+          <w:lang w:val="en-CA"/>
+        </w:rPr>
+      </w:pPr>
+      <w:r>
+        <w:rPr>
+          <w:lang w:val="en-CA"/>
+        </w:rPr>
+        <w:t>Sprinting: ~5m</w:t>
+      </w:r>
+    </w:p>
+    <w:p>
+      <w:pPr>
+        <w:pStyle w:val="ListParagraph"/>
+        <w:numPr>
+          <w:ilvl w:val="0"/>
+          <w:numId w:val="16"/>
+        </w:numPr>
+        <w:rPr>
+          <w:lang w:val="en-CA"/>
+        </w:rPr>
+      </w:pPr>
+      <w:r>
+        <w:rPr>
+          <w:lang w:val="en-CA"/>
+        </w:rPr>
+        <w:t>Die falling distance: ~</w:t>
+      </w:r>
+      <w:r>
+        <w:rPr>
+          <w:lang w:val="en-CA"/>
+        </w:rPr>
+        <w:t>6.</w:t>
+      </w:r>
+      <w:r>
+        <w:rPr>
+          <w:lang w:val="en-CA"/>
+        </w:rPr>
+        <w:t>1</w:t>
+      </w:r>
+      <w:r>
+        <w:rPr>
+          <w:lang w:val="en-CA"/>
+        </w:rPr>
+        <w:t>m</w:t>
+      </w:r>
+    </w:p>
+    <w:p>
+      <w:pPr>
+        <w:pStyle w:val="ListParagraph"/>
+        <w:numPr>
+          <w:ilvl w:val="0"/>
+          <w:numId w:val="16"/>
+        </w:numPr>
+        <w:rPr>
+          <w:lang w:val="en-CA"/>
+        </w:rPr>
+      </w:pPr>
+      <w:r>
+        <w:rPr>
+          <w:lang w:val="en-CA"/>
+        </w:rPr>
         <w:t>Stats:</w:t>
       </w:r>
     </w:p>
@@ -2417,7 +2878,7 @@
         <w:pStyle w:val="ListParagraph"/>
         <w:numPr>
           <w:ilvl w:val="0"/>
-          <w:numId w:val="14"/>
+          <w:numId w:val="16"/>
         </w:numPr>
         <w:rPr>
           <w:lang w:val="en-CA"/>
@@ -2427,277 +2888,7 @@
         <w:rPr>
           <w:lang w:val="en-CA"/>
         </w:rPr>
-        <w:t>Velocity:</w:t>
-      </w:r>
-    </w:p>
-    <w:p>
-      <w:pPr>
-        <w:pStyle w:val="ListParagraph"/>
-        <w:numPr>
-          <w:ilvl w:val="1"/>
-          <w:numId w:val="14"/>
-        </w:numPr>
-        <w:rPr>
-          <w:lang w:val="en-CA"/>
-        </w:rPr>
-      </w:pPr>
-      <w:r>
-        <w:rPr>
-          <w:lang w:val="en-CA"/>
-        </w:rPr>
-        <w:t xml:space="preserve">Walk: </w:t>
-      </w:r>
-      <w:r>
-        <w:rPr>
-          <w:lang w:val="en-CA"/>
-        </w:rPr>
-        <w:t xml:space="preserve">0 </w:t>
-      </w:r>
-      <w:r>
-        <w:rPr>
-          <w:lang w:val="en-CA"/>
-        </w:rPr>
-        <w:t>–</w:t>
-      </w:r>
-      <w:r>
-        <w:rPr>
-          <w:lang w:val="en-CA"/>
-        </w:rPr>
-        <w:t xml:space="preserve"> 150</w:t>
-      </w:r>
-    </w:p>
-    <w:p>
-      <w:pPr>
-        <w:pStyle w:val="ListParagraph"/>
-        <w:numPr>
-          <w:ilvl w:val="1"/>
-          <w:numId w:val="14"/>
-        </w:numPr>
-        <w:rPr>
-          <w:lang w:val="en-CA"/>
-        </w:rPr>
-      </w:pPr>
-      <w:r>
-        <w:rPr>
-          <w:lang w:val="en-CA"/>
-        </w:rPr>
-        <w:t xml:space="preserve">Run: </w:t>
-      </w:r>
-      <w:r>
-        <w:rPr>
-          <w:lang w:val="en-CA"/>
-        </w:rPr>
-        <w:t xml:space="preserve">151 </w:t>
-      </w:r>
-      <w:r>
-        <w:rPr>
-          <w:lang w:val="en-CA"/>
-        </w:rPr>
-        <w:t>–</w:t>
-      </w:r>
-      <w:r>
-        <w:rPr>
-          <w:lang w:val="en-CA"/>
-        </w:rPr>
-        <w:t xml:space="preserve"> 300</w:t>
-      </w:r>
-    </w:p>
-    <w:p>
-      <w:pPr>
-        <w:pStyle w:val="ListParagraph"/>
-        <w:numPr>
-          <w:ilvl w:val="1"/>
-          <w:numId w:val="14"/>
-        </w:numPr>
-        <w:rPr>
-          <w:lang w:val="en-CA"/>
-        </w:rPr>
-      </w:pPr>
-      <w:r>
-        <w:rPr>
-          <w:lang w:val="en-CA"/>
-        </w:rPr>
-        <w:t xml:space="preserve">Sprint: </w:t>
-      </w:r>
-      <w:r>
-        <w:rPr>
-          <w:lang w:val="en-CA"/>
-        </w:rPr>
-        <w:t xml:space="preserve">301 </w:t>
-      </w:r>
-      <w:r>
-        <w:rPr>
-          <w:lang w:val="en-CA"/>
-        </w:rPr>
-        <w:t>–</w:t>
-      </w:r>
-      <w:r>
-        <w:rPr>
-          <w:lang w:val="en-CA"/>
-        </w:rPr>
-        <w:t xml:space="preserve"> 600</w:t>
-      </w:r>
-      <w:r>
-        <w:rPr>
-          <w:lang w:val="en-CA"/>
-        </w:rPr>
-        <w:t>*</w:t>
-      </w:r>
-    </w:p>
-    <w:p>
-      <w:pPr>
-        <w:pStyle w:val="ListParagraph"/>
-        <w:numPr>
-          <w:ilvl w:val="0"/>
-          <w:numId w:val="14"/>
-        </w:numPr>
-        <w:rPr>
-          <w:lang w:val="en-CA"/>
-        </w:rPr>
-      </w:pPr>
-      <w:r>
-        <w:rPr>
-          <w:lang w:val="en-CA"/>
-        </w:rPr>
-        <w:t>Sprint consumes Stamina</w:t>
-      </w:r>
-      <w:r>
-        <w:rPr>
-          <w:lang w:val="en-CA"/>
-        </w:rPr>
-        <w:t xml:space="preserve"> </w:t>
-      </w:r>
-    </w:p>
-    <w:p>
-      <w:pPr>
-        <w:pStyle w:val="ListParagraph"/>
-        <w:numPr>
-          <w:ilvl w:val="0"/>
-          <w:numId w:val="14"/>
-        </w:numPr>
-        <w:rPr>
-          <w:lang w:val="en-CA"/>
-        </w:rPr>
-      </w:pPr>
-      <w:r>
-        <w:rPr>
-          <w:lang w:val="en-CA"/>
-        </w:rPr>
-        <w:t xml:space="preserve">Interact radius: </w:t>
-      </w:r>
-      <w:r>
-        <w:rPr>
-          <w:lang w:val="en-CA"/>
-        </w:rPr>
-        <w:t>1.50</w:t>
-      </w:r>
-      <w:r>
-        <w:rPr>
-          <w:lang w:val="en-CA"/>
-        </w:rPr>
-        <w:t>m</w:t>
-      </w:r>
-    </w:p>
-    <w:p>
-      <w:pPr>
-        <w:pStyle w:val="ListParagraph"/>
-        <w:numPr>
-          <w:ilvl w:val="0"/>
-          <w:numId w:val="14"/>
-        </w:numPr>
-        <w:rPr>
-          <w:lang w:val="en-CA"/>
-        </w:rPr>
-      </w:pPr>
-      <w:r>
-        <w:rPr>
-          <w:lang w:val="en-CA"/>
-        </w:rPr>
-        <w:t>Account balance: 0</w:t>
-      </w:r>
-    </w:p>
-    <w:p>
-      <w:pPr>
-        <w:pStyle w:val="ListParagraph"/>
-        <w:numPr>
-          <w:ilvl w:val="0"/>
-          <w:numId w:val="14"/>
-        </w:numPr>
-        <w:rPr>
-          <w:lang w:val="en-CA"/>
-        </w:rPr>
-      </w:pPr>
-      <w:r>
-        <w:rPr>
-          <w:lang w:val="en-CA"/>
-        </w:rPr>
-        <w:t>Player jump distance: 2m</w:t>
-      </w:r>
-    </w:p>
-    <w:p>
-      <w:pPr>
-        <w:pStyle w:val="ListParagraph"/>
-        <w:numPr>
-          <w:ilvl w:val="0"/>
-          <w:numId w:val="14"/>
-        </w:numPr>
-        <w:rPr>
-          <w:lang w:val="en-CA"/>
-        </w:rPr>
-      </w:pPr>
-      <w:r>
-        <w:rPr>
-          <w:lang w:val="en-CA"/>
-        </w:rPr>
-        <w:t>Die falling distance:</w:t>
-      </w:r>
-    </w:p>
-    <w:p>
-      <w:pPr>
-        <w:pStyle w:val="ListParagraph"/>
-        <w:numPr>
-          <w:ilvl w:val="1"/>
-          <w:numId w:val="14"/>
-        </w:numPr>
-        <w:rPr>
-          <w:lang w:val="en-CA"/>
-        </w:rPr>
-      </w:pPr>
-      <w:r>
-        <w:rPr>
-          <w:lang w:val="en-CA"/>
-        </w:rPr>
-        <w:t>currently: 4m</w:t>
-      </w:r>
-    </w:p>
-    <w:p>
-      <w:pPr>
-        <w:pStyle w:val="ListParagraph"/>
-        <w:numPr>
-          <w:ilvl w:val="1"/>
-          <w:numId w:val="14"/>
-        </w:numPr>
-        <w:rPr>
-          <w:lang w:val="en-CA"/>
-        </w:rPr>
-      </w:pPr>
-      <w:r>
-        <w:rPr>
-          <w:lang w:val="en-CA"/>
-        </w:rPr>
-        <w:t xml:space="preserve">new: </w:t>
-      </w:r>
-      <w:r>
-        <w:rPr>
-          <w:lang w:val="en-CA"/>
-        </w:rPr>
-        <w:t>6-</w:t>
-      </w:r>
-      <w:r>
-        <w:rPr>
-          <w:lang w:val="en-CA"/>
-        </w:rPr>
-        <w:t>8m - test</w:t>
+        <w:t xml:space="preserve">Sprint consumes Stamina </w:t>
       </w:r>
     </w:p>
     <w:p>
@@ -2791,7 +2982,7 @@
         <w:rPr>
           <w:lang w:val="en-CA"/>
         </w:rPr>
-        <w:t>Follows the player</w:t>
+        <w:t>Floating eye</w:t>
       </w:r>
     </w:p>
     <w:p>
@@ -2809,37 +3000,7 @@
         <w:rPr>
           <w:lang w:val="en-CA"/>
         </w:rPr>
-        <w:t xml:space="preserve">Collect items </w:t>
-      </w:r>
-      <w:r>
-        <w:rPr>
-          <w:lang w:val="en-CA"/>
-        </w:rPr>
-        <w:t>within</w:t>
-      </w:r>
-      <w:r>
-        <w:rPr>
-          <w:lang w:val="en-CA"/>
-        </w:rPr>
-        <w:t xml:space="preserve"> player’s </w:t>
-      </w:r>
-      <w:r>
-        <w:rPr>
-          <w:lang w:val="en-CA"/>
-        </w:rPr>
-        <w:t>radius</w:t>
-      </w:r>
-      <w:r>
-        <w:rPr>
-          <w:lang w:val="en-CA"/>
-        </w:rPr>
-        <w:t xml:space="preserve"> distance</w:t>
-      </w:r>
-      <w:r>
-        <w:rPr>
-          <w:lang w:val="en-CA"/>
-        </w:rPr>
-        <w:t>: 3m</w:t>
+        <w:t>Follows the player</w:t>
       </w:r>
     </w:p>
     <w:p>
@@ -2857,7 +3018,37 @@
         <w:rPr>
           <w:lang w:val="en-CA"/>
         </w:rPr>
-        <w:t>If interacted within 3m from player’s radius, it moves towards the item to collect them</w:t>
+        <w:t xml:space="preserve">Collect items </w:t>
+      </w:r>
+      <w:r>
+        <w:rPr>
+          <w:lang w:val="en-CA"/>
+        </w:rPr>
+        <w:t>within</w:t>
+      </w:r>
+      <w:r>
+        <w:rPr>
+          <w:lang w:val="en-CA"/>
+        </w:rPr>
+        <w:t xml:space="preserve"> player’s </w:t>
+      </w:r>
+      <w:r>
+        <w:rPr>
+          <w:lang w:val="en-CA"/>
+        </w:rPr>
+        <w:t>radius</w:t>
+      </w:r>
+      <w:r>
+        <w:rPr>
+          <w:lang w:val="en-CA"/>
+        </w:rPr>
+        <w:t xml:space="preserve"> distance</w:t>
+      </w:r>
+      <w:r>
+        <w:rPr>
+          <w:lang w:val="en-CA"/>
+        </w:rPr>
+        <w:t>: 3m</w:t>
       </w:r>
     </w:p>
     <w:p>
@@ -2875,6 +3066,24 @@
         <w:rPr>
           <w:lang w:val="en-CA"/>
         </w:rPr>
+        <w:t>If interacted within 3m from player’s radius, it moves towards the item to collect them</w:t>
+      </w:r>
+    </w:p>
+    <w:p>
+      <w:pPr>
+        <w:pStyle w:val="ListParagraph"/>
+        <w:numPr>
+          <w:ilvl w:val="0"/>
+          <w:numId w:val="15"/>
+        </w:numPr>
+        <w:rPr>
+          <w:lang w:val="en-CA"/>
+        </w:rPr>
+      </w:pPr>
+      <w:r>
+        <w:rPr>
+          <w:lang w:val="en-CA"/>
+        </w:rPr>
         <w:t>Works as a chest/inventory.</w:t>
       </w:r>
     </w:p>
@@ -3006,45 +3215,6 @@
     </w:p>
     <w:p>
       <w:pPr>
-        <w:pStyle w:val="ListParagraph"/>
-        <w:numPr>
-          <w:ilvl w:val="0"/>
-          <w:numId w:val="15"/>
-        </w:numPr>
-        <w:rPr>
-          <w:lang w:val="en-CA"/>
-        </w:rPr>
-      </w:pPr>
-      <w:r>
-        <w:rPr>
-          <w:lang w:val="en-CA"/>
-        </w:rPr>
-        <w:t>Floating eye</w:t>
-      </w:r>
-    </w:p>
-    <w:p>
-      <w:pPr>
-        <w:rPr>
-          <w:lang w:val="en-CA"/>
-        </w:rPr>
-      </w:pPr>
-    </w:p>
-    <w:p>
-      <w:pPr>
-        <w:rPr>
-          <w:lang w:val="en-CA"/>
-        </w:rPr>
-      </w:pPr>
-    </w:p>
-    <w:p>
-      <w:pPr>
-        <w:rPr>
-          <w:lang w:val="en-CA"/>
-        </w:rPr>
-      </w:pPr>
-    </w:p>
-    <w:p>
-      <w:pPr>
         <w:rPr>
           <w:lang w:val="en-CA"/>
         </w:rPr>
@@ -3078,6 +3248,7 @@
           <w:bCs/>
           <w:lang w:val="en-CA"/>
         </w:rPr>
+        <w:lastRenderedPageBreak/>
         <w:t>References for design:</w:t>
       </w:r>
     </w:p>
@@ -3208,7 +3379,7 @@
           <w:noProof/>
         </w:rPr>
         <w:drawing>
-          <wp:inline distT="0" distB="0" distL="0" distR="0" wp14:anchorId="72F8CFE7" wp14:editId="496BB5F0">
+          <wp:inline distT="0" distB="0" distL="0" distR="0" wp14:anchorId="72F8CFE7" wp14:editId="435507DC">
             <wp:extent cx="2479853" cy="2479853"/>
             <wp:effectExtent l="0" t="0" r="0" b="0"/>
             <wp:docPr id="936493179" name="Picture 7" descr="10,800+ Red Circuit Board Stock Photos, Pictures &amp; Royalty-Free Images -  iStock"/>
@@ -3348,6 +3519,7 @@
           <w:bCs/>
           <w:lang w:val="en-CA"/>
         </w:rPr>
+        <w:lastRenderedPageBreak/>
         <w:t>Game R</w:t>
       </w:r>
       <w:r>
@@ -3568,23 +3740,17 @@
     </w:p>
     <w:p>
       <w:pPr>
-        <w:rPr>
-          <w:b/>
-          <w:bCs/>
-          <w:sz w:val="24"/>
-          <w:szCs w:val="24"/>
+        <w:pStyle w:val="Heading2"/>
+        <w:rPr>
           <w:lang w:val="en-CA"/>
         </w:rPr>
       </w:pPr>
       <w:proofErr w:type="spellStart"/>
       <w:r>
         <w:rPr>
-          <w:b/>
-          <w:bCs/>
-          <w:sz w:val="24"/>
-          <w:szCs w:val="24"/>
-          <w:lang w:val="en-CA"/>
-        </w:rPr>
+          <w:lang w:val="en-CA"/>
+        </w:rPr>
+        <w:lastRenderedPageBreak/>
         <w:t>Guardbot</w:t>
       </w:r>
       <w:proofErr w:type="spellEnd"/>
@@ -3616,20 +3782,13 @@
     </w:p>
     <w:p>
       <w:pPr>
-        <w:rPr>
-          <w:b/>
-          <w:bCs/>
-          <w:sz w:val="24"/>
-          <w:szCs w:val="24"/>
-          <w:lang w:val="en-CA"/>
-        </w:rPr>
-      </w:pPr>
-      <w:r>
-        <w:rPr>
-          <w:b/>
-          <w:bCs/>
-          <w:sz w:val="24"/>
-          <w:szCs w:val="24"/>
+        <w:pStyle w:val="Heading2"/>
+        <w:rPr>
+          <w:lang w:val="en-CA"/>
+        </w:rPr>
+      </w:pPr>
+      <w:r>
+        <w:rPr>
           <w:lang w:val="en-CA"/>
         </w:rPr>
         <w:t>Mayor</w:t>
@@ -3666,20 +3825,13 @@
     </w:p>
     <w:p>
       <w:pPr>
-        <w:rPr>
-          <w:b/>
-          <w:bCs/>
-          <w:sz w:val="24"/>
-          <w:szCs w:val="24"/>
-          <w:lang w:val="en-CA"/>
-        </w:rPr>
-      </w:pPr>
-      <w:r>
-        <w:rPr>
-          <w:b/>
-          <w:bCs/>
-          <w:sz w:val="24"/>
-          <w:szCs w:val="24"/>
+        <w:pStyle w:val="Heading2"/>
+        <w:rPr>
+          <w:lang w:val="en-CA"/>
+        </w:rPr>
+      </w:pPr>
+      <w:r>
+        <w:rPr>
           <w:lang w:val="en-CA"/>
         </w:rPr>
         <w:t>Receptionist</w:t>
@@ -3716,20 +3868,13 @@
     </w:p>
     <w:p>
       <w:pPr>
-        <w:rPr>
-          <w:b/>
-          <w:bCs/>
-          <w:sz w:val="24"/>
-          <w:szCs w:val="24"/>
-          <w:lang w:val="en-CA"/>
-        </w:rPr>
-      </w:pPr>
-      <w:r>
-        <w:rPr>
-          <w:b/>
-          <w:bCs/>
-          <w:sz w:val="24"/>
-          <w:szCs w:val="24"/>
+        <w:pStyle w:val="Heading2"/>
+        <w:rPr>
+          <w:lang w:val="en-CA"/>
+        </w:rPr>
+      </w:pPr>
+      <w:r>
+        <w:rPr>
           <w:lang w:val="en-CA"/>
         </w:rPr>
         <w:t>Guard</w:t>
@@ -3867,6 +4012,7 @@
     </w:p>
     <w:p>
       <w:pPr>
+        <w:pStyle w:val="Heading2"/>
         <w:rPr>
           <w:lang w:val="en-CA"/>
         </w:rPr>
@@ -3879,10 +4025,6 @@
       </w:r>
       <w:r>
         <w:rPr>
-          <w:b/>
-          <w:bCs/>
-          <w:sz w:val="28"/>
-          <w:szCs w:val="28"/>
           <w:lang w:val="en-CA"/>
         </w:rPr>
         <w:lastRenderedPageBreak/>
@@ -4024,20 +4166,13 @@
     </w:p>
     <w:p>
       <w:pPr>
-        <w:rPr>
-          <w:b/>
-          <w:bCs/>
-          <w:sz w:val="28"/>
-          <w:szCs w:val="28"/>
-          <w:lang w:val="en-CA"/>
-        </w:rPr>
-      </w:pPr>
-      <w:r>
-        <w:rPr>
-          <w:b/>
-          <w:bCs/>
-          <w:sz w:val="28"/>
-          <w:szCs w:val="28"/>
+        <w:pStyle w:val="Heading2"/>
+        <w:rPr>
+          <w:lang w:val="en-CA"/>
+        </w:rPr>
+      </w:pPr>
+      <w:r>
+        <w:rPr>
           <w:lang w:val="en-CA"/>
         </w:rPr>
         <w:t>Movable objects</w:t>
@@ -4126,20 +4261,13 @@
     </w:p>
     <w:p>
       <w:pPr>
-        <w:rPr>
-          <w:b/>
-          <w:bCs/>
-          <w:sz w:val="28"/>
-          <w:szCs w:val="28"/>
-          <w:lang w:val="en-CA"/>
-        </w:rPr>
-      </w:pPr>
-      <w:r>
-        <w:rPr>
-          <w:b/>
-          <w:bCs/>
-          <w:sz w:val="28"/>
-          <w:szCs w:val="28"/>
+        <w:pStyle w:val="Heading2"/>
+        <w:rPr>
+          <w:lang w:val="en-CA"/>
+        </w:rPr>
+      </w:pPr>
+      <w:r>
+        <w:rPr>
           <w:lang w:val="en-CA"/>
         </w:rPr>
         <w:t>Collectable Items</w:t>
@@ -4288,13 +4416,19 @@
       </w:pPr>
       <w:r>
         <w:rPr>
+          <w:rStyle w:val="Heading2Char"/>
+        </w:rPr>
+        <w:t>Collectable Edibles</w:t>
+      </w:r>
+      <w:r>
+        <w:rPr>
           <w:b/>
           <w:bCs/>
           <w:sz w:val="28"/>
           <w:szCs w:val="28"/>
           <w:lang w:val="en-CA"/>
         </w:rPr>
-        <w:t>Collectable Edibles* **</w:t>
+        <w:t>* **</w:t>
       </w:r>
     </w:p>
     <w:tbl>
@@ -4313,7 +4447,6 @@
       </w:tblPr>
       <w:tblGrid>
         <w:gridCol w:w="1471"/>
-        <w:gridCol w:w="1471"/>
         <w:gridCol w:w="1472"/>
         <w:gridCol w:w="1472"/>
         <w:gridCol w:w="1472"/>
@@ -4325,26 +4458,6 @@
             <w:tcW w:w="1471" w:type="dxa"/>
           </w:tcPr>
           <w:p/>
-        </w:tc>
-        <w:tc>
-          <w:tcPr>
-            <w:tcW w:w="1471" w:type="dxa"/>
-          </w:tcPr>
-          <w:p>
-            <w:pPr>
-              <w:rPr>
-                <w:b/>
-                <w:bCs/>
-              </w:rPr>
-            </w:pPr>
-            <w:r>
-              <w:rPr>
-                <w:b/>
-                <w:bCs/>
-              </w:rPr>
-              <w:t>Health</w:t>
-            </w:r>
-          </w:p>
         </w:tc>
         <w:tc>
           <w:tcPr>
@@ -4450,16 +4563,6 @@
         </w:tc>
         <w:tc>
           <w:tcPr>
-            <w:tcW w:w="1471" w:type="dxa"/>
-          </w:tcPr>
-          <w:p>
-            <w:r>
-              <w:t>-5</w:t>
-            </w:r>
-          </w:p>
-        </w:tc>
-        <w:tc>
-          <w:tcPr>
             <w:tcW w:w="1472" w:type="dxa"/>
           </w:tcPr>
           <w:p>
@@ -4517,16 +4620,6 @@
                 <w:bCs/>
               </w:rPr>
               <w:t>Water</w:t>
-            </w:r>
-          </w:p>
-        </w:tc>
-        <w:tc>
-          <w:tcPr>
-            <w:tcW w:w="1471" w:type="dxa"/>
-          </w:tcPr>
-          <w:p>
-            <w:r>
-              <w:t>+5</w:t>
             </w:r>
           </w:p>
         </w:tc>
@@ -4594,16 +4687,6 @@
         </w:tc>
         <w:tc>
           <w:tcPr>
-            <w:tcW w:w="1471" w:type="dxa"/>
-          </w:tcPr>
-          <w:p>
-            <w:r>
-              <w:t>+5</w:t>
-            </w:r>
-          </w:p>
-        </w:tc>
-        <w:tc>
-          <w:tcPr>
             <w:tcW w:w="1472" w:type="dxa"/>
           </w:tcPr>
           <w:p>
@@ -4666,16 +4749,6 @@
         </w:tc>
         <w:tc>
           <w:tcPr>
-            <w:tcW w:w="1471" w:type="dxa"/>
-          </w:tcPr>
-          <w:p>
-            <w:r>
-              <w:t>-5</w:t>
-            </w:r>
-          </w:p>
-        </w:tc>
-        <w:tc>
-          <w:tcPr>
             <w:tcW w:w="1472" w:type="dxa"/>
           </w:tcPr>
           <w:p>
@@ -4724,12 +4797,6 @@
         </w:tc>
         <w:tc>
           <w:tcPr>
-            <w:tcW w:w="1471" w:type="dxa"/>
-          </w:tcPr>
-          <w:p/>
-        </w:tc>
-        <w:tc>
-          <w:tcPr>
             <w:tcW w:w="1472" w:type="dxa"/>
           </w:tcPr>
           <w:p/>
@@ -4803,20 +4870,13 @@
     </w:p>
     <w:p>
       <w:pPr>
-        <w:rPr>
-          <w:b/>
-          <w:bCs/>
-          <w:sz w:val="28"/>
-          <w:szCs w:val="28"/>
-          <w:lang w:val="en-CA"/>
-        </w:rPr>
-      </w:pPr>
-      <w:r>
-        <w:rPr>
-          <w:b/>
-          <w:bCs/>
-          <w:sz w:val="28"/>
-          <w:szCs w:val="28"/>
+        <w:pStyle w:val="Heading2"/>
+        <w:rPr>
+          <w:lang w:val="en-CA"/>
+        </w:rPr>
+      </w:pPr>
+      <w:r>
+        <w:rPr>
           <w:lang w:val="en-CA"/>
         </w:rPr>
         <w:lastRenderedPageBreak/>
@@ -5417,20 +5477,13 @@
     </w:p>
     <w:p>
       <w:pPr>
-        <w:rPr>
-          <w:b/>
-          <w:bCs/>
-          <w:sz w:val="28"/>
-          <w:szCs w:val="28"/>
-          <w:lang w:val="en-CA"/>
-        </w:rPr>
-      </w:pPr>
-      <w:r>
-        <w:rPr>
-          <w:b/>
-          <w:bCs/>
-          <w:sz w:val="28"/>
-          <w:szCs w:val="28"/>
+        <w:pStyle w:val="Heading2"/>
+        <w:rPr>
+          <w:lang w:val="en-CA"/>
+        </w:rPr>
+      </w:pPr>
+      <w:r>
+        <w:rPr>
           <w:lang w:val="en-CA"/>
         </w:rPr>
         <w:lastRenderedPageBreak/>
@@ -5532,193 +5585,186 @@
           <w:szCs w:val="24"/>
           <w:lang w:val="en-CA"/>
         </w:rPr>
-        <w:t>Last drop – Water, Cola and Refinery\</w:t>
-      </w:r>
-    </w:p>
-    <w:p>
-      <w:pPr>
-        <w:rPr>
-          <w:lang w:val="en-CA"/>
-        </w:rPr>
-      </w:pPr>
-    </w:p>
-    <w:p>
-      <w:pPr>
-        <w:rPr>
-          <w:lang w:val="en-CA"/>
-        </w:rPr>
-      </w:pPr>
-    </w:p>
-    <w:p>
-      <w:pPr>
-        <w:rPr>
-          <w:lang w:val="en-CA"/>
-        </w:rPr>
-      </w:pPr>
-    </w:p>
-    <w:p>
-      <w:pPr>
-        <w:rPr>
-          <w:lang w:val="en-CA"/>
-        </w:rPr>
-      </w:pPr>
-    </w:p>
-    <w:p>
-      <w:pPr>
-        <w:rPr>
-          <w:lang w:val="en-CA"/>
-        </w:rPr>
-      </w:pPr>
-    </w:p>
-    <w:p>
-      <w:pPr>
-        <w:rPr>
-          <w:lang w:val="en-CA"/>
-        </w:rPr>
-      </w:pPr>
-    </w:p>
-    <w:p>
-      <w:pPr>
-        <w:rPr>
-          <w:lang w:val="en-CA"/>
-        </w:rPr>
-      </w:pPr>
-    </w:p>
-    <w:p>
-      <w:pPr>
-        <w:rPr>
-          <w:lang w:val="en-CA"/>
-        </w:rPr>
-      </w:pPr>
-    </w:p>
-    <w:p>
-      <w:pPr>
-        <w:rPr>
-          <w:lang w:val="en-CA"/>
-        </w:rPr>
-      </w:pPr>
-    </w:p>
-    <w:p>
-      <w:pPr>
-        <w:rPr>
-          <w:lang w:val="en-CA"/>
-        </w:rPr>
-      </w:pPr>
-    </w:p>
-    <w:p>
-      <w:pPr>
-        <w:rPr>
-          <w:lang w:val="en-CA"/>
-        </w:rPr>
-      </w:pPr>
-    </w:p>
-    <w:p>
-      <w:pPr>
-        <w:rPr>
-          <w:lang w:val="en-CA"/>
-        </w:rPr>
-      </w:pPr>
-    </w:p>
-    <w:p>
-      <w:pPr>
-        <w:rPr>
-          <w:lang w:val="en-CA"/>
-        </w:rPr>
-      </w:pPr>
-    </w:p>
-    <w:p>
-      <w:pPr>
-        <w:rPr>
-          <w:lang w:val="en-CA"/>
-        </w:rPr>
-      </w:pPr>
-    </w:p>
-    <w:p>
-      <w:pPr>
-        <w:rPr>
-          <w:lang w:val="en-CA"/>
-        </w:rPr>
-      </w:pPr>
-    </w:p>
-    <w:p>
-      <w:pPr>
-        <w:rPr>
-          <w:lang w:val="en-CA"/>
-        </w:rPr>
-      </w:pPr>
-    </w:p>
-    <w:p>
-      <w:pPr>
-        <w:rPr>
-          <w:lang w:val="en-CA"/>
-        </w:rPr>
-      </w:pPr>
-    </w:p>
-    <w:p>
-      <w:pPr>
-        <w:rPr>
-          <w:lang w:val="en-CA"/>
-        </w:rPr>
-      </w:pPr>
-    </w:p>
-    <w:p>
-      <w:pPr>
-        <w:rPr>
-          <w:lang w:val="en-CA"/>
-        </w:rPr>
-      </w:pPr>
-    </w:p>
-    <w:p>
-      <w:pPr>
-        <w:rPr>
-          <w:lang w:val="en-CA"/>
-        </w:rPr>
-      </w:pPr>
-    </w:p>
-    <w:p>
-      <w:pPr>
-        <w:rPr>
-          <w:lang w:val="en-CA"/>
-        </w:rPr>
-      </w:pPr>
-    </w:p>
-    <w:p>
-      <w:pPr>
-        <w:rPr>
-          <w:lang w:val="en-CA"/>
-        </w:rPr>
-      </w:pPr>
-    </w:p>
-    <w:p>
-      <w:pPr>
-        <w:rPr>
-          <w:lang w:val="en-CA"/>
-        </w:rPr>
-      </w:pPr>
-    </w:p>
-    <w:p>
-      <w:pPr>
-        <w:rPr>
-          <w:lang w:val="en-CA"/>
-        </w:rPr>
-      </w:pPr>
-    </w:p>
-    <w:p>
-      <w:pPr>
-        <w:rPr>
-          <w:b/>
-          <w:bCs/>
-          <w:sz w:val="28"/>
-          <w:szCs w:val="28"/>
-          <w:lang w:val="en-CA"/>
-        </w:rPr>
-      </w:pPr>
-      <w:r>
-        <w:rPr>
-          <w:b/>
-          <w:bCs/>
-          <w:sz w:val="28"/>
-          <w:szCs w:val="28"/>
+        <w:t>Last drop – Water, Cola and Refinery</w:t>
+      </w:r>
+    </w:p>
+    <w:p>
+      <w:pPr>
+        <w:rPr>
+          <w:lang w:val="en-CA"/>
+        </w:rPr>
+      </w:pPr>
+    </w:p>
+    <w:p>
+      <w:pPr>
+        <w:rPr>
+          <w:lang w:val="en-CA"/>
+        </w:rPr>
+      </w:pPr>
+    </w:p>
+    <w:p>
+      <w:pPr>
+        <w:rPr>
+          <w:lang w:val="en-CA"/>
+        </w:rPr>
+      </w:pPr>
+    </w:p>
+    <w:p>
+      <w:pPr>
+        <w:rPr>
+          <w:lang w:val="en-CA"/>
+        </w:rPr>
+      </w:pPr>
+    </w:p>
+    <w:p>
+      <w:pPr>
+        <w:rPr>
+          <w:lang w:val="en-CA"/>
+        </w:rPr>
+      </w:pPr>
+    </w:p>
+    <w:p>
+      <w:pPr>
+        <w:rPr>
+          <w:lang w:val="en-CA"/>
+        </w:rPr>
+      </w:pPr>
+    </w:p>
+    <w:p>
+      <w:pPr>
+        <w:rPr>
+          <w:lang w:val="en-CA"/>
+        </w:rPr>
+      </w:pPr>
+    </w:p>
+    <w:p>
+      <w:pPr>
+        <w:rPr>
+          <w:lang w:val="en-CA"/>
+        </w:rPr>
+      </w:pPr>
+    </w:p>
+    <w:p>
+      <w:pPr>
+        <w:rPr>
+          <w:lang w:val="en-CA"/>
+        </w:rPr>
+      </w:pPr>
+    </w:p>
+    <w:p>
+      <w:pPr>
+        <w:rPr>
+          <w:lang w:val="en-CA"/>
+        </w:rPr>
+      </w:pPr>
+    </w:p>
+    <w:p>
+      <w:pPr>
+        <w:rPr>
+          <w:lang w:val="en-CA"/>
+        </w:rPr>
+      </w:pPr>
+    </w:p>
+    <w:p>
+      <w:pPr>
+        <w:rPr>
+          <w:lang w:val="en-CA"/>
+        </w:rPr>
+      </w:pPr>
+    </w:p>
+    <w:p>
+      <w:pPr>
+        <w:rPr>
+          <w:lang w:val="en-CA"/>
+        </w:rPr>
+      </w:pPr>
+    </w:p>
+    <w:p>
+      <w:pPr>
+        <w:rPr>
+          <w:lang w:val="en-CA"/>
+        </w:rPr>
+      </w:pPr>
+    </w:p>
+    <w:p>
+      <w:pPr>
+        <w:rPr>
+          <w:lang w:val="en-CA"/>
+        </w:rPr>
+      </w:pPr>
+    </w:p>
+    <w:p>
+      <w:pPr>
+        <w:rPr>
+          <w:lang w:val="en-CA"/>
+        </w:rPr>
+      </w:pPr>
+    </w:p>
+    <w:p>
+      <w:pPr>
+        <w:rPr>
+          <w:lang w:val="en-CA"/>
+        </w:rPr>
+      </w:pPr>
+    </w:p>
+    <w:p>
+      <w:pPr>
+        <w:rPr>
+          <w:lang w:val="en-CA"/>
+        </w:rPr>
+      </w:pPr>
+    </w:p>
+    <w:p>
+      <w:pPr>
+        <w:rPr>
+          <w:lang w:val="en-CA"/>
+        </w:rPr>
+      </w:pPr>
+    </w:p>
+    <w:p>
+      <w:pPr>
+        <w:rPr>
+          <w:lang w:val="en-CA"/>
+        </w:rPr>
+      </w:pPr>
+    </w:p>
+    <w:p>
+      <w:pPr>
+        <w:rPr>
+          <w:lang w:val="en-CA"/>
+        </w:rPr>
+      </w:pPr>
+    </w:p>
+    <w:p>
+      <w:pPr>
+        <w:rPr>
+          <w:lang w:val="en-CA"/>
+        </w:rPr>
+      </w:pPr>
+    </w:p>
+    <w:p>
+      <w:pPr>
+        <w:rPr>
+          <w:lang w:val="en-CA"/>
+        </w:rPr>
+      </w:pPr>
+    </w:p>
+    <w:p>
+      <w:pPr>
+        <w:rPr>
+          <w:lang w:val="en-CA"/>
+        </w:rPr>
+      </w:pPr>
+    </w:p>
+    <w:p>
+      <w:pPr>
+        <w:pStyle w:val="Heading2"/>
+        <w:rPr>
+          <w:lang w:val="en-CA"/>
+        </w:rPr>
+      </w:pPr>
+      <w:r>
+        <w:rPr>
           <w:lang w:val="en-CA"/>
         </w:rPr>
         <w:lastRenderedPageBreak/>
@@ -6564,20 +6610,13 @@
     </w:p>
     <w:p>
       <w:pPr>
-        <w:rPr>
-          <w:b/>
-          <w:bCs/>
-          <w:sz w:val="28"/>
-          <w:szCs w:val="28"/>
-          <w:lang w:val="en-CA"/>
-        </w:rPr>
-      </w:pPr>
-      <w:r>
-        <w:rPr>
-          <w:b/>
-          <w:bCs/>
-          <w:sz w:val="28"/>
-          <w:szCs w:val="28"/>
+        <w:pStyle w:val="Heading2"/>
+        <w:rPr>
+          <w:lang w:val="en-CA"/>
+        </w:rPr>
+      </w:pPr>
+      <w:r>
+        <w:rPr>
           <w:lang w:val="en-CA"/>
         </w:rPr>
         <w:lastRenderedPageBreak/>
@@ -7319,20 +7358,13 @@
     </w:p>
     <w:p>
       <w:pPr>
-        <w:rPr>
-          <w:b/>
-          <w:bCs/>
-          <w:sz w:val="24"/>
-          <w:szCs w:val="24"/>
-          <w:lang w:val="en-CA"/>
-        </w:rPr>
-      </w:pPr>
-      <w:r>
-        <w:rPr>
-          <w:b/>
-          <w:bCs/>
-          <w:sz w:val="24"/>
-          <w:szCs w:val="24"/>
+        <w:pStyle w:val="Heading2"/>
+        <w:rPr>
+          <w:lang w:val="en-CA"/>
+        </w:rPr>
+      </w:pPr>
+      <w:r>
+        <w:rPr>
           <w:lang w:val="en-CA"/>
         </w:rPr>
         <w:lastRenderedPageBreak/>
@@ -8745,6 +8777,28 @@
     </w:p>
     <w:p>
       <w:pPr>
+        <w:pStyle w:val="Heading2"/>
+        <w:rPr>
+          <w:lang w:val="en-CA"/>
+        </w:rPr>
+      </w:pPr>
+      <w:r>
+        <w:rPr>
+          <w:lang w:val="en-CA"/>
+        </w:rPr>
+        <w:lastRenderedPageBreak/>
+        <w:t>Old idea – Backlog</w:t>
+      </w:r>
+    </w:p>
+    <w:p>
+      <w:pPr>
+        <w:rPr>
+          <w:lang w:val="en-CA"/>
+        </w:rPr>
+      </w:pPr>
+    </w:p>
+    <w:p>
+      <w:pPr>
         <w:rPr>
           <w:b/>
           <w:bCs/>
@@ -8761,10 +8815,60 @@
           <w:szCs w:val="24"/>
           <w:lang w:val="en-CA"/>
         </w:rPr>
-        <w:lastRenderedPageBreak/>
-        <w:t>P</w:t>
-      </w:r>
-      <w:r>
+        <w:t>Decision-Making</w:t>
+      </w:r>
+    </w:p>
+    <w:p>
+      <w:pPr>
+        <w:rPr>
+          <w:sz w:val="24"/>
+          <w:szCs w:val="24"/>
+          <w:lang w:val="en-CA"/>
+        </w:rPr>
+      </w:pPr>
+      <w:r>
+        <w:rPr>
+          <w:sz w:val="24"/>
+          <w:szCs w:val="24"/>
+          <w:lang w:val="en-CA"/>
+        </w:rPr>
+        <w:t>The player needs to decide which quest they are going to get</w:t>
+      </w:r>
+      <w:r>
+        <w:rPr>
+          <w:sz w:val="24"/>
+          <w:szCs w:val="24"/>
+          <w:lang w:val="en-CA"/>
+        </w:rPr>
+        <w:t xml:space="preserve"> from the City Hall mural.</w:t>
+      </w:r>
+    </w:p>
+    <w:p>
+      <w:pPr>
+        <w:rPr>
+          <w:sz w:val="24"/>
+          <w:szCs w:val="24"/>
+          <w:lang w:val="en-CA"/>
+        </w:rPr>
+      </w:pPr>
+      <w:r>
+        <w:rPr>
+          <w:sz w:val="24"/>
+          <w:szCs w:val="24"/>
+          <w:lang w:val="en-CA"/>
+        </w:rPr>
+        <w:t xml:space="preserve">In a advanced stage of the game, I would like to allow the player to decide whether they are going to delivery the package from the quest (and have a possible outcome in the world), or open the package and found out that these important data on the packages are meant to cause changes in the game world and is up to the player to decide if they are going to delivery or not, making the player an important piece in this world. </w:t>
+      </w:r>
+    </w:p>
+    <w:p>
+      <w:pPr>
+        <w:rPr>
+          <w:lang w:val="en-CA"/>
+        </w:rPr>
+      </w:pPr>
+    </w:p>
+    <w:p>
+      <w:pPr>
         <w:rPr>
           <w:b/>
           <w:bCs/>
@@ -8772,25 +8876,8 @@
           <w:szCs w:val="24"/>
           <w:lang w:val="en-CA"/>
         </w:rPr>
-        <w:t>layer Goals</w:t>
-      </w:r>
-    </w:p>
-    <w:p>
-      <w:pPr>
-        <w:rPr>
-          <w:lang w:val="en-CA"/>
-        </w:rPr>
-      </w:pPr>
-    </w:p>
-    <w:p>
-      <w:pPr>
-        <w:rPr>
-          <w:lang w:val="en-CA"/>
-        </w:rPr>
-      </w:pPr>
-    </w:p>
-    <w:p>
-      <w:pPr>
+      </w:pPr>
+      <w:r>
         <w:rPr>
           <w:b/>
           <w:bCs/>
@@ -8798,8 +8885,176 @@
           <w:szCs w:val="24"/>
           <w:lang w:val="en-CA"/>
         </w:rPr>
-      </w:pPr>
-      <w:r>
+        <w:t>Rules</w:t>
+      </w:r>
+    </w:p>
+    <w:p>
+      <w:pPr>
+        <w:spacing w:before="240" w:after="0"/>
+        <w:rPr>
+          <w:lang w:val="en-CA"/>
+        </w:rPr>
+      </w:pPr>
+      <w:r>
+        <w:rPr>
+          <w:lang w:val="en-CA"/>
+        </w:rPr>
+        <w:t>C</w:t>
+      </w:r>
+      <w:r>
+        <w:rPr>
+          <w:lang w:val="en-CA"/>
+        </w:rPr>
+        <w:t>hoices, causes and effects.</w:t>
+      </w:r>
+    </w:p>
+    <w:p>
+      <w:pPr>
+        <w:spacing w:before="240" w:after="0"/>
+        <w:rPr>
+          <w:strike/>
+          <w:lang w:val="en-CA"/>
+        </w:rPr>
+      </w:pPr>
+      <w:r>
+        <w:rPr>
+          <w:lang w:val="en-CA"/>
+        </w:rPr>
+        <w:br/>
+      </w:r>
+      <w:r>
+        <w:rPr>
+          <w:strike/>
+          <w:lang w:val="en-CA"/>
+        </w:rPr>
+        <w:t>Effects:</w:t>
+      </w:r>
+      <w:r>
+        <w:rPr>
+          <w:strike/>
+          <w:lang w:val="en-CA"/>
+        </w:rPr>
+        <w:br/>
+      </w:r>
+      <w:proofErr w:type="gramStart"/>
+      <w:r>
+        <w:rPr>
+          <w:strike/>
+          <w:lang w:val="en-CA"/>
+        </w:rPr>
+        <w:t>Pollute river</w:t>
+      </w:r>
+      <w:proofErr w:type="gramEnd"/>
+      <w:r>
+        <w:rPr>
+          <w:strike/>
+          <w:lang w:val="en-CA"/>
+        </w:rPr>
+        <w:t xml:space="preserve"> </w:t>
+      </w:r>
+      <w:r>
+        <w:rPr>
+          <w:strike/>
+          <w:lang w:val="en-CA"/>
+        </w:rPr>
+        <w:t>–</w:t>
+      </w:r>
+      <w:r>
+        <w:rPr>
+          <w:strike/>
+          <w:lang w:val="en-CA"/>
+        </w:rPr>
+        <w:t xml:space="preserve"> </w:t>
+      </w:r>
+      <w:r>
+        <w:rPr>
+          <w:strike/>
+          <w:lang w:val="en-CA"/>
+        </w:rPr>
+        <w:t>Refinery</w:t>
+      </w:r>
+      <w:r>
+        <w:rPr>
+          <w:strike/>
+          <w:lang w:val="en-CA"/>
+        </w:rPr>
+        <w:t xml:space="preserve"> / </w:t>
+      </w:r>
+      <w:r>
+        <w:rPr>
+          <w:strike/>
+          <w:lang w:val="en-CA"/>
+        </w:rPr>
+        <w:t>Landfill</w:t>
+      </w:r>
+      <w:r>
+        <w:rPr>
+          <w:strike/>
+          <w:lang w:val="en-CA"/>
+        </w:rPr>
+        <w:br/>
+      </w:r>
+      <w:r>
+        <w:rPr>
+          <w:strike/>
+          <w:lang w:val="en-CA"/>
+        </w:rPr>
+        <w:t>Pollute air</w:t>
+      </w:r>
+      <w:r>
+        <w:rPr>
+          <w:strike/>
+          <w:lang w:val="en-CA"/>
+        </w:rPr>
+        <w:t xml:space="preserve"> </w:t>
+      </w:r>
+      <w:r>
+        <w:rPr>
+          <w:strike/>
+          <w:lang w:val="en-CA"/>
+        </w:rPr>
+        <w:t>–</w:t>
+      </w:r>
+      <w:r>
+        <w:rPr>
+          <w:strike/>
+          <w:lang w:val="en-CA"/>
+        </w:rPr>
+        <w:t xml:space="preserve"> Factory</w:t>
+      </w:r>
+      <w:r>
+        <w:rPr>
+          <w:strike/>
+          <w:lang w:val="en-CA"/>
+        </w:rPr>
+        <w:br/>
+      </w:r>
+      <w:r>
+        <w:rPr>
+          <w:strike/>
+          <w:lang w:val="en-CA"/>
+        </w:rPr>
+        <w:t>Deforestation – Logging company</w:t>
+      </w:r>
+    </w:p>
+    <w:p>
+      <w:pPr>
+        <w:spacing w:after="0"/>
+        <w:rPr>
+          <w:lang w:val="en-CA"/>
+        </w:rPr>
+      </w:pPr>
+    </w:p>
+    <w:p>
+      <w:pPr>
+        <w:spacing w:after="0"/>
+        <w:rPr>
+          <w:lang w:val="en-CA"/>
+        </w:rPr>
+      </w:pPr>
+    </w:p>
+    <w:p>
+      <w:pPr>
         <w:rPr>
           <w:b/>
           <w:bCs/>
@@ -8807,60 +9062,8 @@
           <w:szCs w:val="24"/>
           <w:lang w:val="en-CA"/>
         </w:rPr>
-        <w:t>Decision-Making</w:t>
-      </w:r>
-    </w:p>
-    <w:p>
-      <w:pPr>
-        <w:rPr>
-          <w:sz w:val="24"/>
-          <w:szCs w:val="24"/>
-          <w:lang w:val="en-CA"/>
-        </w:rPr>
-      </w:pPr>
-      <w:r>
-        <w:rPr>
-          <w:sz w:val="24"/>
-          <w:szCs w:val="24"/>
-          <w:lang w:val="en-CA"/>
-        </w:rPr>
-        <w:t>The player needs to decide which quest they are going to get</w:t>
-      </w:r>
-      <w:r>
-        <w:rPr>
-          <w:sz w:val="24"/>
-          <w:szCs w:val="24"/>
-          <w:lang w:val="en-CA"/>
-        </w:rPr>
-        <w:t xml:space="preserve"> from the City Hall mural.</w:t>
-      </w:r>
-    </w:p>
-    <w:p>
-      <w:pPr>
-        <w:rPr>
-          <w:sz w:val="24"/>
-          <w:szCs w:val="24"/>
-          <w:lang w:val="en-CA"/>
-        </w:rPr>
-      </w:pPr>
-      <w:r>
-        <w:rPr>
-          <w:sz w:val="24"/>
-          <w:szCs w:val="24"/>
-          <w:lang w:val="en-CA"/>
-        </w:rPr>
-        <w:t xml:space="preserve">In a advanced stage of the game, I would like to allow the player to decide whether they are going to delivery the package from the quest (and have a possible outcome in the world), or open the package and found out that these important data on the packages are meant to cause changes in the game world and is up to the player to decide if they are going to delivery or not, making the player an important piece in this world. </w:t>
-      </w:r>
-    </w:p>
-    <w:p>
-      <w:pPr>
-        <w:rPr>
-          <w:lang w:val="en-CA"/>
-        </w:rPr>
-      </w:pPr>
-    </w:p>
-    <w:p>
-      <w:pPr>
+      </w:pPr>
+      <w:r>
         <w:rPr>
           <w:b/>
           <w:bCs/>
@@ -8868,7 +9071,8 @@
           <w:szCs w:val="24"/>
           <w:lang w:val="en-CA"/>
         </w:rPr>
-      </w:pPr>
+        <w:t>Environment List</w:t>
+      </w:r>
       <w:r>
         <w:rPr>
           <w:b/>
@@ -8877,167 +9081,9 @@
           <w:szCs w:val="24"/>
           <w:lang w:val="en-CA"/>
         </w:rPr>
-        <w:t>Rules</w:t>
-      </w:r>
-    </w:p>
-    <w:p>
-      <w:pPr>
-        <w:spacing w:before="240" w:after="0"/>
-        <w:rPr>
-          <w:lang w:val="en-CA"/>
-        </w:rPr>
-      </w:pPr>
-      <w:r>
-        <w:rPr>
-          <w:lang w:val="en-CA"/>
-        </w:rPr>
-        <w:t>C</w:t>
-      </w:r>
-      <w:r>
-        <w:rPr>
-          <w:lang w:val="en-CA"/>
-        </w:rPr>
-        <w:t>hoices, causes and effects.</w:t>
-      </w:r>
-    </w:p>
-    <w:p>
-      <w:pPr>
-        <w:spacing w:before="240" w:after="0"/>
-        <w:rPr>
-          <w:strike/>
-          <w:lang w:val="en-CA"/>
-        </w:rPr>
-      </w:pPr>
-      <w:r>
-        <w:rPr>
-          <w:lang w:val="en-CA"/>
-        </w:rPr>
-        <w:br/>
-      </w:r>
-      <w:r>
-        <w:rPr>
-          <w:strike/>
-          <w:lang w:val="en-CA"/>
-        </w:rPr>
-        <w:t>Effects:</w:t>
-      </w:r>
-      <w:r>
-        <w:rPr>
-          <w:strike/>
-          <w:lang w:val="en-CA"/>
-        </w:rPr>
-        <w:br/>
-      </w:r>
-      <w:proofErr w:type="gramStart"/>
-      <w:r>
-        <w:rPr>
-          <w:strike/>
-          <w:lang w:val="en-CA"/>
-        </w:rPr>
-        <w:t>Pollute river</w:t>
-      </w:r>
-      <w:proofErr w:type="gramEnd"/>
-      <w:r>
-        <w:rPr>
-          <w:strike/>
-          <w:lang w:val="en-CA"/>
-        </w:rPr>
         <w:t xml:space="preserve"> </w:t>
       </w:r>
       <w:r>
-        <w:rPr>
-          <w:strike/>
-          <w:lang w:val="en-CA"/>
-        </w:rPr>
-        <w:t>–</w:t>
-      </w:r>
-      <w:r>
-        <w:rPr>
-          <w:strike/>
-          <w:lang w:val="en-CA"/>
-        </w:rPr>
-        <w:t xml:space="preserve"> </w:t>
-      </w:r>
-      <w:r>
-        <w:rPr>
-          <w:strike/>
-          <w:lang w:val="en-CA"/>
-        </w:rPr>
-        <w:t>Refinery</w:t>
-      </w:r>
-      <w:r>
-        <w:rPr>
-          <w:strike/>
-          <w:lang w:val="en-CA"/>
-        </w:rPr>
-        <w:t xml:space="preserve"> / </w:t>
-      </w:r>
-      <w:r>
-        <w:rPr>
-          <w:strike/>
-          <w:lang w:val="en-CA"/>
-        </w:rPr>
-        <w:t>Landfill</w:t>
-      </w:r>
-      <w:r>
-        <w:rPr>
-          <w:strike/>
-          <w:lang w:val="en-CA"/>
-        </w:rPr>
-        <w:br/>
-      </w:r>
-      <w:r>
-        <w:rPr>
-          <w:strike/>
-          <w:lang w:val="en-CA"/>
-        </w:rPr>
-        <w:t>Pollute air</w:t>
-      </w:r>
-      <w:r>
-        <w:rPr>
-          <w:strike/>
-          <w:lang w:val="en-CA"/>
-        </w:rPr>
-        <w:t xml:space="preserve"> </w:t>
-      </w:r>
-      <w:r>
-        <w:rPr>
-          <w:strike/>
-          <w:lang w:val="en-CA"/>
-        </w:rPr>
-        <w:t>–</w:t>
-      </w:r>
-      <w:r>
-        <w:rPr>
-          <w:strike/>
-          <w:lang w:val="en-CA"/>
-        </w:rPr>
-        <w:t xml:space="preserve"> Factory</w:t>
-      </w:r>
-      <w:r>
-        <w:rPr>
-          <w:strike/>
-          <w:lang w:val="en-CA"/>
-        </w:rPr>
-        <w:br/>
-      </w:r>
-      <w:r>
-        <w:rPr>
-          <w:strike/>
-          <w:lang w:val="en-CA"/>
-        </w:rPr>
-        <w:t>Deforestation – Logging company</w:t>
-      </w:r>
-    </w:p>
-    <w:p>
-      <w:pPr>
-        <w:rPr>
-          <w:lang w:val="en-CA"/>
-        </w:rPr>
-      </w:pPr>
-    </w:p>
-    <w:p>
-      <w:pPr>
         <w:rPr>
           <w:b/>
           <w:bCs/>
@@ -9045,7 +9091,8 @@
           <w:szCs w:val="24"/>
           <w:lang w:val="en-CA"/>
         </w:rPr>
-      </w:pPr>
+        <w:t xml:space="preserve">/ </w:t>
+      </w:r>
       <w:r>
         <w:rPr>
           <w:b/>
@@ -9054,15 +9101,242 @@
           <w:szCs w:val="24"/>
           <w:lang w:val="en-CA"/>
         </w:rPr>
-        <w:t>Emotions</w:t>
-      </w:r>
-    </w:p>
-    <w:p>
-      <w:pPr>
-        <w:rPr>
-          <w:lang w:val="en-CA"/>
-        </w:rPr>
-      </w:pPr>
+        <w:t>Asset List</w:t>
+      </w:r>
+    </w:p>
+    <w:p>
+      <w:pPr>
+        <w:spacing w:after="0"/>
+        <w:rPr>
+          <w:lang w:val="en-CA"/>
+        </w:rPr>
+      </w:pPr>
+      <w:r>
+        <w:rPr>
+          <w:lang w:val="en-CA"/>
+        </w:rPr>
+        <w:t>- Downtown</w:t>
+      </w:r>
+    </w:p>
+    <w:p>
+      <w:pPr>
+        <w:spacing w:after="0"/>
+        <w:rPr>
+          <w:lang w:val="en-CA"/>
+        </w:rPr>
+      </w:pPr>
+      <w:r>
+        <w:rPr>
+          <w:lang w:val="en-CA"/>
+        </w:rPr>
+        <w:t>Office buildings</w:t>
+      </w:r>
+      <w:r>
+        <w:rPr>
+          <w:lang w:val="en-CA"/>
+        </w:rPr>
+        <w:t xml:space="preserve"> A, B, C</w:t>
+      </w:r>
+    </w:p>
+    <w:p>
+      <w:pPr>
+        <w:spacing w:after="0"/>
+        <w:rPr>
+          <w:lang w:val="en-CA"/>
+        </w:rPr>
+      </w:pPr>
+      <w:r>
+        <w:rPr>
+          <w:lang w:val="en-CA"/>
+        </w:rPr>
+        <w:t>Mixed building</w:t>
+      </w:r>
+      <w:r>
+        <w:rPr>
+          <w:lang w:val="en-CA"/>
+        </w:rPr>
+        <w:t>:</w:t>
+      </w:r>
+      <w:r>
+        <w:rPr>
+          <w:lang w:val="en-CA"/>
+        </w:rPr>
+        <w:t xml:space="preserve"> </w:t>
+      </w:r>
+      <w:r>
+        <w:rPr>
+          <w:lang w:val="en-CA"/>
+        </w:rPr>
+        <w:t>o</w:t>
+      </w:r>
+      <w:r>
+        <w:rPr>
+          <w:lang w:val="en-CA"/>
+        </w:rPr>
+        <w:t>ffice + residential</w:t>
+      </w:r>
+    </w:p>
+    <w:p>
+      <w:pPr>
+        <w:spacing w:after="0"/>
+        <w:rPr>
+          <w:lang w:val="en-CA"/>
+        </w:rPr>
+      </w:pPr>
+      <w:r>
+        <w:rPr>
+          <w:lang w:val="en-CA"/>
+        </w:rPr>
+        <w:t xml:space="preserve">Residential building </w:t>
+      </w:r>
+      <w:r>
+        <w:rPr>
+          <w:lang w:val="en-CA"/>
+        </w:rPr>
+        <w:t>–</w:t>
+      </w:r>
+      <w:r>
+        <w:rPr>
+          <w:lang w:val="en-CA"/>
+        </w:rPr>
+        <w:t xml:space="preserve"> Penthouse</w:t>
+      </w:r>
+      <w:r>
+        <w:rPr>
+          <w:lang w:val="en-CA"/>
+        </w:rPr>
+        <w:t xml:space="preserve"> example</w:t>
+      </w:r>
+    </w:p>
+    <w:p>
+      <w:pPr>
+        <w:spacing w:after="0"/>
+        <w:rPr>
+          <w:lang w:val="en-CA"/>
+        </w:rPr>
+      </w:pPr>
+      <w:r>
+        <w:rPr>
+          <w:lang w:val="en-CA"/>
+        </w:rPr>
+        <w:t>City Hall</w:t>
+      </w:r>
+    </w:p>
+    <w:p>
+      <w:pPr>
+        <w:spacing w:after="0"/>
+        <w:rPr>
+          <w:lang w:val="en-CA"/>
+        </w:rPr>
+      </w:pPr>
+      <w:r>
+        <w:rPr>
+          <w:lang w:val="en-CA"/>
+        </w:rPr>
+        <w:t xml:space="preserve">Museum </w:t>
+      </w:r>
+    </w:p>
+    <w:p>
+      <w:pPr>
+        <w:spacing w:after="0"/>
+        <w:rPr>
+          <w:lang w:val="en-CA"/>
+        </w:rPr>
+      </w:pPr>
+      <w:r>
+        <w:rPr>
+          <w:lang w:val="en-CA"/>
+        </w:rPr>
+        <w:t>Hospital</w:t>
+      </w:r>
+    </w:p>
+    <w:p>
+      <w:pPr>
+        <w:spacing w:after="0"/>
+        <w:rPr>
+          <w:lang w:val="en-CA"/>
+        </w:rPr>
+      </w:pPr>
+      <w:r>
+        <w:rPr>
+          <w:lang w:val="en-CA"/>
+        </w:rPr>
+        <w:t>Temple</w:t>
+      </w:r>
+    </w:p>
+    <w:p>
+      <w:pPr>
+        <w:spacing w:after="0"/>
+        <w:rPr>
+          <w:lang w:val="en-CA"/>
+        </w:rPr>
+      </w:pPr>
+      <w:r>
+        <w:rPr>
+          <w:lang w:val="en-CA"/>
+        </w:rPr>
+        <w:t>Supermarket – Tosco</w:t>
+      </w:r>
+    </w:p>
+    <w:p>
+      <w:pPr>
+        <w:spacing w:after="0"/>
+        <w:rPr>
+          <w:lang w:val="en-CA"/>
+        </w:rPr>
+      </w:pPr>
+      <w:r>
+        <w:rPr>
+          <w:lang w:val="en-CA"/>
+        </w:rPr>
+        <w:t xml:space="preserve">Cafeterie – </w:t>
+      </w:r>
+      <w:r>
+        <w:rPr>
+          <w:lang w:val="en-CA"/>
+        </w:rPr>
+        <w:t>Bill</w:t>
+      </w:r>
+      <w:r>
+        <w:rPr>
+          <w:lang w:val="en-CA"/>
+        </w:rPr>
+        <w:t xml:space="preserve"> </w:t>
+      </w:r>
+      <w:proofErr w:type="spellStart"/>
+      <w:r>
+        <w:rPr>
+          <w:lang w:val="en-CA"/>
+        </w:rPr>
+        <w:t>Mortons</w:t>
+      </w:r>
+      <w:proofErr w:type="spellEnd"/>
+    </w:p>
+    <w:p>
+      <w:pPr>
+        <w:spacing w:after="0"/>
+        <w:rPr>
+          <w:lang w:val="en-CA"/>
+        </w:rPr>
+      </w:pPr>
+      <w:r>
+        <w:rPr>
+          <w:lang w:val="en-CA"/>
+        </w:rPr>
+        <w:t>Stadium</w:t>
+      </w:r>
+      <w:r>
+        <w:rPr>
+          <w:lang w:val="en-CA"/>
+        </w:rPr>
+        <w:t xml:space="preserve"> / C</w:t>
+      </w:r>
+      <w:r>
+        <w:rPr>
+          <w:lang w:val="en-CA"/>
+        </w:rPr>
+        <w:t>olosseum</w:t>
+      </w:r>
     </w:p>
     <w:p>
       <w:pPr>
@@ -9074,30 +9348,6 @@
           <w:lang w:val="en-CA"/>
         </w:rPr>
       </w:pPr>
-      <w:r>
-        <w:rPr>
-          <w:b/>
-          <w:bCs/>
-          <w:sz w:val="24"/>
-          <w:szCs w:val="24"/>
-          <w:lang w:val="en-CA"/>
-        </w:rPr>
-        <w:t>Conflict</w:t>
-      </w:r>
-    </w:p>
-    <w:p>
-      <w:pPr>
-        <w:rPr>
-          <w:lang w:val="en-CA"/>
-        </w:rPr>
-      </w:pPr>
-    </w:p>
-    <w:p>
-      <w:pPr>
-        <w:rPr>
-          <w:lang w:val="en-CA"/>
-        </w:rPr>
-      </w:pPr>
     </w:p>
     <w:p>
       <w:pPr>
@@ -9106,6 +9356,18 @@
           <w:lang w:val="en-CA"/>
         </w:rPr>
       </w:pPr>
+      <w:r>
+        <w:rPr>
+          <w:lang w:val="en-CA"/>
+        </w:rPr>
+        <w:t>- Factory</w:t>
+      </w:r>
+      <w:r>
+        <w:rPr>
+          <w:lang w:val="en-CA"/>
+        </w:rPr>
+        <w:t xml:space="preserve"> - Oil Drum</w:t>
+      </w:r>
     </w:p>
     <w:p>
       <w:pPr>
@@ -9122,56 +9384,11 @@
           <w:lang w:val="en-CA"/>
         </w:rPr>
       </w:pPr>
-    </w:p>
-    <w:p>
-      <w:pPr>
-        <w:rPr>
-          <w:b/>
-          <w:bCs/>
-          <w:sz w:val="24"/>
-          <w:szCs w:val="24"/>
-          <w:lang w:val="en-CA"/>
-        </w:rPr>
-      </w:pPr>
-      <w:r>
-        <w:rPr>
-          <w:b/>
-          <w:bCs/>
-          <w:sz w:val="24"/>
-          <w:szCs w:val="24"/>
-          <w:lang w:val="en-CA"/>
-        </w:rPr>
-        <w:t>Environment List</w:t>
-      </w:r>
-      <w:r>
-        <w:rPr>
-          <w:b/>
-          <w:bCs/>
-          <w:sz w:val="24"/>
-          <w:szCs w:val="24"/>
-          <w:lang w:val="en-CA"/>
-        </w:rPr>
-        <w:t xml:space="preserve"> </w:t>
-      </w:r>
-      <w:r>
-        <w:rPr>
-          <w:b/>
-          <w:bCs/>
-          <w:sz w:val="24"/>
-          <w:szCs w:val="24"/>
-          <w:lang w:val="en-CA"/>
-        </w:rPr>
-        <w:t xml:space="preserve">/ </w:t>
-      </w:r>
-      <w:r>
-        <w:rPr>
-          <w:b/>
-          <w:bCs/>
-          <w:sz w:val="24"/>
-          <w:szCs w:val="24"/>
-          <w:lang w:val="en-CA"/>
-        </w:rPr>
-        <w:t>Asset List</w:t>
+      <w:r>
+        <w:rPr>
+          <w:lang w:val="en-CA"/>
+        </w:rPr>
+        <w:t>- Refinery</w:t>
       </w:r>
     </w:p>
     <w:p>
@@ -9181,12 +9398,6 @@
           <w:lang w:val="en-CA"/>
         </w:rPr>
       </w:pPr>
-      <w:r>
-        <w:rPr>
-          <w:lang w:val="en-CA"/>
-        </w:rPr>
-        <w:t>- Downtown</w:t>
-      </w:r>
     </w:p>
     <w:p>
       <w:pPr>
@@ -9199,288 +9410,7 @@
         <w:rPr>
           <w:lang w:val="en-CA"/>
         </w:rPr>
-        <w:t>Office buildings</w:t>
-      </w:r>
-      <w:r>
-        <w:rPr>
-          <w:lang w:val="en-CA"/>
-        </w:rPr>
-        <w:t xml:space="preserve"> A, B, C</w:t>
-      </w:r>
-    </w:p>
-    <w:p>
-      <w:pPr>
-        <w:spacing w:after="0"/>
-        <w:rPr>
-          <w:lang w:val="en-CA"/>
-        </w:rPr>
-      </w:pPr>
-      <w:r>
-        <w:rPr>
-          <w:lang w:val="en-CA"/>
-        </w:rPr>
-        <w:t>Mixed building</w:t>
-      </w:r>
-      <w:r>
-        <w:rPr>
-          <w:lang w:val="en-CA"/>
-        </w:rPr>
-        <w:t>:</w:t>
-      </w:r>
-      <w:r>
-        <w:rPr>
-          <w:lang w:val="en-CA"/>
-        </w:rPr>
-        <w:t xml:space="preserve"> </w:t>
-      </w:r>
-      <w:r>
-        <w:rPr>
-          <w:lang w:val="en-CA"/>
-        </w:rPr>
-        <w:t>o</w:t>
-      </w:r>
-      <w:r>
-        <w:rPr>
-          <w:lang w:val="en-CA"/>
-        </w:rPr>
-        <w:t>ffice + residential</w:t>
-      </w:r>
-    </w:p>
-    <w:p>
-      <w:pPr>
-        <w:spacing w:after="0"/>
-        <w:rPr>
-          <w:lang w:val="en-CA"/>
-        </w:rPr>
-      </w:pPr>
-      <w:r>
-        <w:rPr>
-          <w:lang w:val="en-CA"/>
-        </w:rPr>
-        <w:t xml:space="preserve">Residential building </w:t>
-      </w:r>
-      <w:r>
-        <w:rPr>
-          <w:lang w:val="en-CA"/>
-        </w:rPr>
-        <w:t>–</w:t>
-      </w:r>
-      <w:r>
-        <w:rPr>
-          <w:lang w:val="en-CA"/>
-        </w:rPr>
-        <w:t xml:space="preserve"> Penthouse</w:t>
-      </w:r>
-      <w:r>
-        <w:rPr>
-          <w:lang w:val="en-CA"/>
-        </w:rPr>
-        <w:t xml:space="preserve"> example</w:t>
-      </w:r>
-    </w:p>
-    <w:p>
-      <w:pPr>
-        <w:spacing w:after="0"/>
-        <w:rPr>
-          <w:lang w:val="en-CA"/>
-        </w:rPr>
-      </w:pPr>
-      <w:r>
-        <w:rPr>
-          <w:lang w:val="en-CA"/>
-        </w:rPr>
-        <w:t>City Hall</w:t>
-      </w:r>
-    </w:p>
-    <w:p>
-      <w:pPr>
-        <w:spacing w:after="0"/>
-        <w:rPr>
-          <w:lang w:val="en-CA"/>
-        </w:rPr>
-      </w:pPr>
-      <w:r>
-        <w:rPr>
-          <w:lang w:val="en-CA"/>
-        </w:rPr>
         <w:lastRenderedPageBreak/>
-        <w:t xml:space="preserve">Museum </w:t>
-      </w:r>
-    </w:p>
-    <w:p>
-      <w:pPr>
-        <w:spacing w:after="0"/>
-        <w:rPr>
-          <w:lang w:val="en-CA"/>
-        </w:rPr>
-      </w:pPr>
-      <w:r>
-        <w:rPr>
-          <w:lang w:val="en-CA"/>
-        </w:rPr>
-        <w:t>Hospital</w:t>
-      </w:r>
-    </w:p>
-    <w:p>
-      <w:pPr>
-        <w:spacing w:after="0"/>
-        <w:rPr>
-          <w:lang w:val="en-CA"/>
-        </w:rPr>
-      </w:pPr>
-      <w:r>
-        <w:rPr>
-          <w:lang w:val="en-CA"/>
-        </w:rPr>
-        <w:t>Temple</w:t>
-      </w:r>
-    </w:p>
-    <w:p>
-      <w:pPr>
-        <w:spacing w:after="0"/>
-        <w:rPr>
-          <w:lang w:val="en-CA"/>
-        </w:rPr>
-      </w:pPr>
-      <w:r>
-        <w:rPr>
-          <w:lang w:val="en-CA"/>
-        </w:rPr>
-        <w:t>Supermarket – Tosco</w:t>
-      </w:r>
-    </w:p>
-    <w:p>
-      <w:pPr>
-        <w:spacing w:after="0"/>
-        <w:rPr>
-          <w:lang w:val="en-CA"/>
-        </w:rPr>
-      </w:pPr>
-      <w:r>
-        <w:rPr>
-          <w:lang w:val="en-CA"/>
-        </w:rPr>
-        <w:t xml:space="preserve">Cafeterie – </w:t>
-      </w:r>
-      <w:r>
-        <w:rPr>
-          <w:lang w:val="en-CA"/>
-        </w:rPr>
-        <w:t>Bill</w:t>
-      </w:r>
-      <w:r>
-        <w:rPr>
-          <w:lang w:val="en-CA"/>
-        </w:rPr>
-        <w:t xml:space="preserve"> </w:t>
-      </w:r>
-      <w:proofErr w:type="spellStart"/>
-      <w:r>
-        <w:rPr>
-          <w:lang w:val="en-CA"/>
-        </w:rPr>
-        <w:t>Mortons</w:t>
-      </w:r>
-      <w:proofErr w:type="spellEnd"/>
-    </w:p>
-    <w:p>
-      <w:pPr>
-        <w:spacing w:after="0"/>
-        <w:rPr>
-          <w:lang w:val="en-CA"/>
-        </w:rPr>
-      </w:pPr>
-      <w:r>
-        <w:rPr>
-          <w:lang w:val="en-CA"/>
-        </w:rPr>
-        <w:t>Stadium</w:t>
-      </w:r>
-      <w:r>
-        <w:rPr>
-          <w:lang w:val="en-CA"/>
-        </w:rPr>
-        <w:t xml:space="preserve"> / C</w:t>
-      </w:r>
-      <w:r>
-        <w:rPr>
-          <w:lang w:val="en-CA"/>
-        </w:rPr>
-        <w:t>olosseum</w:t>
-      </w:r>
-    </w:p>
-    <w:p>
-      <w:pPr>
-        <w:rPr>
-          <w:b/>
-          <w:bCs/>
-          <w:sz w:val="24"/>
-          <w:szCs w:val="24"/>
-          <w:lang w:val="en-CA"/>
-        </w:rPr>
-      </w:pPr>
-    </w:p>
-    <w:p>
-      <w:pPr>
-        <w:spacing w:after="0"/>
-        <w:rPr>
-          <w:lang w:val="en-CA"/>
-        </w:rPr>
-      </w:pPr>
-      <w:r>
-        <w:rPr>
-          <w:lang w:val="en-CA"/>
-        </w:rPr>
-        <w:t>- Factory</w:t>
-      </w:r>
-      <w:r>
-        <w:rPr>
-          <w:lang w:val="en-CA"/>
-        </w:rPr>
-        <w:t xml:space="preserve"> - Oil Drum</w:t>
-      </w:r>
-    </w:p>
-    <w:p>
-      <w:pPr>
-        <w:spacing w:after="0"/>
-        <w:rPr>
-          <w:lang w:val="en-CA"/>
-        </w:rPr>
-      </w:pPr>
-    </w:p>
-    <w:p>
-      <w:pPr>
-        <w:spacing w:after="0"/>
-        <w:rPr>
-          <w:lang w:val="en-CA"/>
-        </w:rPr>
-      </w:pPr>
-      <w:r>
-        <w:rPr>
-          <w:lang w:val="en-CA"/>
-        </w:rPr>
-        <w:t>- Refinery</w:t>
-      </w:r>
-    </w:p>
-    <w:p>
-      <w:pPr>
-        <w:spacing w:after="0"/>
-        <w:rPr>
-          <w:lang w:val="en-CA"/>
-        </w:rPr>
-      </w:pPr>
-    </w:p>
-    <w:p>
-      <w:pPr>
-        <w:spacing w:after="0"/>
-        <w:rPr>
-          <w:lang w:val="en-CA"/>
-        </w:rPr>
-      </w:pPr>
-      <w:r>
-        <w:rPr>
-          <w:lang w:val="en-CA"/>
-        </w:rPr>
         <w:t>- Airport</w:t>
       </w:r>
     </w:p>
@@ -13605,7 +13535,6 @@
     <w:next w:val="Normal"/>
     <w:link w:val="Heading2Char"/>
     <w:uiPriority w:val="9"/>
-    <w:semiHidden/>
     <w:unhideWhenUsed/>
     <w:qFormat/>
     <w:rsid w:val="00F449C6"/>
@@ -13628,7 +13557,6 @@
     <w:next w:val="Normal"/>
     <w:link w:val="Heading3Char"/>
     <w:uiPriority w:val="9"/>
-    <w:semiHidden/>
     <w:unhideWhenUsed/>
     <w:qFormat/>
     <w:rsid w:val="00F449C6"/>
@@ -13822,7 +13750,6 @@
     <w:basedOn w:val="DefaultParagraphFont"/>
     <w:link w:val="Heading2"/>
     <w:uiPriority w:val="9"/>
-    <w:semiHidden/>
     <w:rsid w:val="00F449C6"/>
     <w:rPr>
       <w:rFonts w:asciiTheme="majorHAnsi" w:eastAsiaTheme="majorEastAsia" w:hAnsiTheme="majorHAnsi" w:cstheme="majorBidi"/>
@@ -13836,7 +13763,6 @@
     <w:basedOn w:val="DefaultParagraphFont"/>
     <w:link w:val="Heading3"/>
     <w:uiPriority w:val="9"/>
-    <w:semiHidden/>
     <w:rsid w:val="00F449C6"/>
     <w:rPr>
       <w:rFonts w:eastAsiaTheme="majorEastAsia" w:cstheme="majorBidi"/>

</xml_diff>

<commit_message>
Creating and updating meshes;
Updating documents: GDD, TODO , ref.
</commit_message>
<xml_diff>
--- a/Docs/Andarilha_GDD.docx
+++ b/Docs/Andarilha_GDD.docx
@@ -468,6 +468,12 @@
           <w:lang w:val="en-CA"/>
         </w:rPr>
         <w:t>Cell shading</w:t>
+      </w:r>
+      <w:r>
+        <w:rPr>
+          <w:lang w:val="en-CA"/>
+        </w:rPr>
+        <w:t xml:space="preserve"> / semi realistic?</w:t>
       </w:r>
     </w:p>
     <w:p>
@@ -978,6 +984,12 @@
           <w:lang w:val="en-CA"/>
         </w:rPr>
         <w:t>Inventory</w:t>
+      </w:r>
+      <w:r>
+        <w:rPr>
+          <w:lang w:val="en-CA"/>
+        </w:rPr>
+        <w:t xml:space="preserve"> / UI</w:t>
       </w:r>
     </w:p>
     <w:p>
@@ -3379,7 +3391,7 @@
           <w:noProof/>
         </w:rPr>
         <w:drawing>
-          <wp:inline distT="0" distB="0" distL="0" distR="0" wp14:anchorId="72F8CFE7" wp14:editId="435507DC">
+          <wp:inline distT="0" distB="0" distL="0" distR="0" wp14:anchorId="72F8CFE7" wp14:editId="41CA3947">
             <wp:extent cx="2479853" cy="2479853"/>
             <wp:effectExtent l="0" t="0" r="0" b="0"/>
             <wp:docPr id="936493179" name="Picture 7" descr="10,800+ Red Circuit Board Stock Photos, Pictures &amp; Royalty-Free Images -  iStock"/>
@@ -9285,11 +9297,19 @@
           <w:lang w:val="en-CA"/>
         </w:rPr>
       </w:pPr>
-      <w:r>
-        <w:rPr>
-          <w:lang w:val="en-CA"/>
-        </w:rPr>
-        <w:t xml:space="preserve">Cafeterie – </w:t>
+      <w:proofErr w:type="spellStart"/>
+      <w:r>
+        <w:rPr>
+          <w:lang w:val="en-CA"/>
+        </w:rPr>
+        <w:t>Cafeterie</w:t>
+      </w:r>
+      <w:proofErr w:type="spellEnd"/>
+      <w:r>
+        <w:rPr>
+          <w:lang w:val="en-CA"/>
+        </w:rPr>
+        <w:t xml:space="preserve"> – </w:t>
       </w:r>
       <w:r>
         <w:rPr>

</xml_diff>